<commit_message>
finished exercise part 1
</commit_message>
<xml_diff>
--- a/03_Dependency-Injection-and-Services/Angular-Application-Movie-DB-Part-1.docx
+++ b/03_Dependency-Injection-and-Services/Angular-Application-Movie-DB-Part-1.docx
@@ -1,6 +1,6 @@
 
 <file path=word/document.xml><?xml version="1.0" encoding="utf-8"?>
-<w:document xmlns:wpc="http://schemas.microsoft.com/office/word/2010/wordprocessingCanvas" xmlns:mc="http://schemas.openxmlformats.org/markup-compatibility/2006" xmlns:o="urn:schemas-microsoft-com:office:office" xmlns:r="http://schemas.openxmlformats.org/officeDocument/2006/relationships" xmlns:m="http://schemas.openxmlformats.org/officeDocument/2006/math" xmlns:v="urn:schemas-microsoft-com:vml" xmlns:wp14="http://schemas.microsoft.com/office/word/2010/wordprocessingDrawing" xmlns:wp="http://schemas.openxmlformats.org/drawingml/2006/wordprocessingDrawing" xmlns:w10="urn:schemas-microsoft-com:office:word" xmlns:w="http://schemas.openxmlformats.org/wordprocessingml/2006/main" xmlns:w14="http://schemas.microsoft.com/office/word/2010/wordml" xmlns:w15="http://schemas.microsoft.com/office/word/2012/wordml" xmlns:wpg="http://schemas.microsoft.com/office/word/2010/wordprocessingGroup" xmlns:wpi="http://schemas.microsoft.com/office/word/2010/wordprocessingInk" xmlns:wne="http://schemas.microsoft.com/office/word/2006/wordml" xmlns:wps="http://schemas.microsoft.com/office/word/2010/wordprocessingShape" mc:Ignorable="w14 w15 wp14">
+<w:document xmlns:ve="http://schemas.openxmlformats.org/markup-compatibility/2006" xmlns:o="urn:schemas-microsoft-com:office:office" xmlns:r="http://schemas.openxmlformats.org/officeDocument/2006/relationships" xmlns:m="http://schemas.openxmlformats.org/officeDocument/2006/math" xmlns:v="urn:schemas-microsoft-com:vml" xmlns:wp="http://schemas.openxmlformats.org/drawingml/2006/wordprocessingDrawing" xmlns:w10="urn:schemas-microsoft-com:office:word" xmlns:w="http://schemas.openxmlformats.org/wordprocessingml/2006/main" xmlns:wne="http://schemas.microsoft.com/office/word/2006/wordml">
   <w:body>
     <w:p>
       <w:pPr>
@@ -41,11 +41,19 @@
       <w:r>
         <w:t>Using the CLI create new angular app typing in console “</w:t>
       </w:r>
-      <w:r>
-        <w:rPr>
-          <w:b/>
-        </w:rPr>
-        <w:t>ng new movie-finder</w:t>
+      <w:proofErr w:type="spellStart"/>
+      <w:r>
+        <w:rPr>
+          <w:b/>
+        </w:rPr>
+        <w:t>ng</w:t>
+      </w:r>
+      <w:proofErr w:type="spellEnd"/>
+      <w:r>
+        <w:rPr>
+          <w:b/>
+        </w:rPr>
+        <w:t xml:space="preserve"> new movie-finder</w:t>
       </w:r>
       <w:r>
         <w:t xml:space="preserve">”. That will create </w:t>
@@ -54,13 +62,37 @@
         <w:t>a new</w:t>
       </w:r>
       <w:r>
-        <w:t xml:space="preserve"> angular app. To make sure everything is up and tuning, navigate in console to the project “src” directory and there type “ng serve –open” → that will start the app on </w:t>
-      </w:r>
-      <w:r>
-        <w:rPr>
-          <w:b/>
-        </w:rPr>
-        <w:t>localhost: 4200</w:t>
+        <w:t xml:space="preserve"> angular app. To make sure everything is up and tuning, navigate in console to the project “</w:t>
+      </w:r>
+      <w:proofErr w:type="spellStart"/>
+      <w:r>
+        <w:t>src</w:t>
+      </w:r>
+      <w:proofErr w:type="spellEnd"/>
+      <w:r>
+        <w:t>” directory and there type “</w:t>
+      </w:r>
+      <w:proofErr w:type="spellStart"/>
+      <w:r>
+        <w:t>ng</w:t>
+      </w:r>
+      <w:proofErr w:type="spellEnd"/>
+      <w:r>
+        <w:t xml:space="preserve"> serve –open” → that will start the app on </w:t>
+      </w:r>
+      <w:proofErr w:type="spellStart"/>
+      <w:r>
+        <w:rPr>
+          <w:b/>
+        </w:rPr>
+        <w:t>localhost</w:t>
+      </w:r>
+      <w:proofErr w:type="spellEnd"/>
+      <w:r>
+        <w:rPr>
+          <w:b/>
+        </w:rPr>
+        <w:t>: 4200</w:t>
       </w:r>
       <w:r>
         <w:t xml:space="preserve"> and will open it in browser for you.</w:t>
@@ -84,21 +116,39 @@
       <w:r>
         <w:t>ype in the console “</w:t>
       </w:r>
-      <w:r>
-        <w:rPr>
-          <w:b/>
-        </w:rPr>
-        <w:t>ng g c movies</w:t>
-      </w:r>
-      <w:r>
-        <w:t>” (that is short command for ng generate component movies). Make sure that the new component is added in “</w:t>
-      </w:r>
+      <w:proofErr w:type="spellStart"/>
+      <w:r>
+        <w:rPr>
+          <w:b/>
+        </w:rPr>
+        <w:t>ng</w:t>
+      </w:r>
+      <w:proofErr w:type="spellEnd"/>
+      <w:r>
+        <w:rPr>
+          <w:b/>
+        </w:rPr>
+        <w:t xml:space="preserve"> g c movies</w:t>
+      </w:r>
+      <w:r>
+        <w:t xml:space="preserve">” (that is short command for </w:t>
+      </w:r>
+      <w:proofErr w:type="spellStart"/>
+      <w:r>
+        <w:t>ng</w:t>
+      </w:r>
+      <w:proofErr w:type="spellEnd"/>
+      <w:r>
+        <w:t xml:space="preserve"> generate component movies). Make sure that the new component is added in “</w:t>
+      </w:r>
+      <w:proofErr w:type="spellStart"/>
       <w:r>
         <w:rPr>
           <w:b/>
         </w:rPr>
         <w:t>app.module</w:t>
       </w:r>
+      <w:proofErr w:type="spellEnd"/>
       <w:r>
         <w:t xml:space="preserve">”. Go to </w:t>
       </w:r>
@@ -132,7 +182,31 @@
         <w:t>index.html</w:t>
       </w:r>
       <w:r>
-        <w:t xml:space="preserve"> and post this in the head part &lt;link rel="stylesheet" href="</w:t>
+        <w:t xml:space="preserve"> and post this in the head part &lt;link </w:t>
+      </w:r>
+      <w:proofErr w:type="spellStart"/>
+      <w:r>
+        <w:t>rel</w:t>
+      </w:r>
+      <w:proofErr w:type="spellEnd"/>
+      <w:r>
+        <w:t>="</w:t>
+      </w:r>
+      <w:proofErr w:type="spellStart"/>
+      <w:r>
+        <w:t>stylesheet</w:t>
+      </w:r>
+      <w:proofErr w:type="spellEnd"/>
+      <w:r>
+        <w:t xml:space="preserve">" </w:t>
+      </w:r>
+      <w:proofErr w:type="spellStart"/>
+      <w:r>
+        <w:t>href</w:t>
+      </w:r>
+      <w:proofErr w:type="spellEnd"/>
+      <w:r>
+        <w:t>="</w:t>
       </w:r>
       <w:hyperlink r:id="rId10" w:history="1">
         <w:r>
@@ -190,7 +264,7 @@
             <v:path o:extrusionok="f" gradientshapeok="t" o:connecttype="rect"/>
             <o:lock v:ext="edit" aspectratio="t"/>
           </v:shapetype>
-          <v:shape id="_x0000_i1032" type="#_x0000_t75" style="width:521pt;height:263.65pt">
+          <v:shape id="_x0000_i1025" type="#_x0000_t75" style="width:521.25pt;height:264pt">
             <v:imagedata r:id="rId11" o:title="jIiHQaI"/>
           </v:shape>
         </w:pict>
@@ -210,38 +284,186 @@
           <w:rPr>
             <w:rStyle w:val="Hyperlink"/>
           </w:rPr>
-          <w:t>http://getbootstrap.com/docs/4.1</w:t>
+          <w:t>http://getbootstrap.com/docs/4.1/examples/starter-template/</w:t>
         </w:r>
+      </w:hyperlink>
+      <w:r>
+        <w:t xml:space="preserve">  and click right button on the mouse and select “</w:t>
+      </w:r>
+      <w:r>
+        <w:rPr>
+          <w:b/>
+        </w:rPr>
+        <w:t>View page source</w:t>
+      </w:r>
+      <w:r>
+        <w:t xml:space="preserve">”. Copy the code inside the </w:t>
+      </w:r>
+      <w:r>
+        <w:rPr>
+          <w:b/>
+        </w:rPr>
+        <w:t>&lt;</w:t>
+      </w:r>
+      <w:proofErr w:type="spellStart"/>
+      <w:r>
+        <w:rPr>
+          <w:b/>
+        </w:rPr>
+        <w:t>nav</w:t>
+      </w:r>
+      <w:proofErr w:type="spellEnd"/>
+      <w:r>
+        <w:rPr>
+          <w:b/>
+        </w:rPr>
+        <w:t>&gt;</w:t>
+      </w:r>
+      <w:r>
+        <w:t>.</w:t>
+      </w:r>
+    </w:p>
+    <w:p>
+      <w:pPr>
+        <w:pStyle w:val="Standard"/>
+      </w:pPr>
+      <w:r>
+        <w:lastRenderedPageBreak/>
+        <w:pict>
+          <v:shape id="_x0000_i1026" type="#_x0000_t75" style="width:522pt;height:192.75pt">
+            <v:imagedata r:id="rId13" o:title="JFf7WhH"/>
+          </v:shape>
+        </w:pict>
+      </w:r>
+    </w:p>
+    <w:p>
+      <w:pPr>
+        <w:pStyle w:val="Standard"/>
+      </w:pPr>
+      <w:r>
+        <w:t xml:space="preserve">After that use the resources to achieve the </w:t>
+      </w:r>
+      <w:r>
+        <w:rPr>
+          <w:b/>
+        </w:rPr>
+        <w:t>following</w:t>
+      </w:r>
+      <w:r>
+        <w:t>:</w:t>
+      </w:r>
+    </w:p>
+    <w:p>
+      <w:pPr>
+        <w:pStyle w:val="Standard"/>
+      </w:pPr>
+      <w:r>
+        <w:pict>
+          <v:shape id="_x0000_i1027" type="#_x0000_t75" style="width:521.25pt;height:157.5pt">
+            <v:imagedata r:id="rId14" o:title="C1mtEt5"/>
+          </v:shape>
+        </w:pict>
+      </w:r>
+    </w:p>
+    <w:p>
+      <w:pPr>
+        <w:pStyle w:val="Heading2"/>
+      </w:pPr>
+      <w:r>
+        <w:t>Sign u</w:t>
+      </w:r>
+      <w:r>
+        <w:t>p</w:t>
+      </w:r>
+    </w:p>
+    <w:p>
+      <w:pPr>
+        <w:pStyle w:val="Standard"/>
+      </w:pPr>
+      <w:r>
+        <w:t xml:space="preserve">Now go to </w:t>
+      </w:r>
+      <w:hyperlink r:id="rId15" w:history="1">
+        <w:proofErr w:type="spellStart"/>
         <w:r>
           <w:rPr>
             <w:rStyle w:val="Hyperlink"/>
           </w:rPr>
-          <w:t>/</w:t>
+          <w:t>moviedb</w:t>
         </w:r>
-        <w:r>
-          <w:rPr>
-            <w:rStyle w:val="Hyperlink"/>
-          </w:rPr>
-          <w:t>examples/starter-template/</w:t>
-        </w:r>
+        <w:proofErr w:type="spellEnd"/>
       </w:hyperlink>
       <w:r>
-        <w:t xml:space="preserve">  and click right button on the mouse and select “</w:t>
-      </w:r>
-      <w:r>
-        <w:rPr>
-          <w:b/>
-        </w:rPr>
-        <w:t>View page source</w:t>
-      </w:r>
-      <w:r>
-        <w:t xml:space="preserve">”. Copy the code inside the </w:t>
-      </w:r>
-      <w:r>
-        <w:rPr>
-          <w:b/>
-        </w:rPr>
-        <w:t>&lt;nav&gt;</w:t>
+        <w:t xml:space="preserve"> and create an account. Go to your account in </w:t>
+      </w:r>
+      <w:r>
+        <w:rPr>
+          <w:b/>
+        </w:rPr>
+        <w:t>settings</w:t>
+      </w:r>
+      <w:r>
+        <w:t xml:space="preserve"> </w:t>
+      </w:r>
+      <w:r>
+        <w:t>and navigate</w:t>
+      </w:r>
+      <w:r>
+        <w:t xml:space="preserve"> to </w:t>
+      </w:r>
+      <w:r>
+        <w:rPr>
+          <w:b/>
+        </w:rPr>
+        <w:t>API</w:t>
+      </w:r>
+      <w:r>
+        <w:t xml:space="preserve">. From </w:t>
+      </w:r>
+      <w:r>
+        <w:t xml:space="preserve">there you will see your details for </w:t>
+      </w:r>
+      <w:r>
+        <w:rPr>
+          <w:b/>
+        </w:rPr>
+        <w:t>API Key</w:t>
+      </w:r>
+      <w:r>
+        <w:t xml:space="preserve">, </w:t>
+      </w:r>
+      <w:r>
+        <w:rPr>
+          <w:b/>
+        </w:rPr>
+        <w:t>API Read Access Token (v</w:t>
+      </w:r>
+      <w:r>
+        <w:rPr>
+          <w:b/>
+        </w:rPr>
+        <w:t>3</w:t>
+      </w:r>
+      <w:r>
+        <w:rPr>
+          <w:b/>
+        </w:rPr>
+        <w:t xml:space="preserve"> auth)</w:t>
+      </w:r>
+      <w:r>
+        <w:t xml:space="preserve"> and </w:t>
+      </w:r>
+      <w:r>
+        <w:rPr>
+          <w:b/>
+        </w:rPr>
+        <w:t>Example API Request</w:t>
+      </w:r>
+      <w:r>
+        <w:t xml:space="preserve">. We will use them in </w:t>
+      </w:r>
+      <w:r>
+        <w:t>the following steps</w:t>
       </w:r>
       <w:r>
         <w:t>.</w:t>
@@ -249,15 +471,10 @@
     </w:p>
     <w:p>
       <w:pPr>
-        <w:pStyle w:val="Standard"/>
-      </w:pPr>
-      <w:r>
-        <w:lastRenderedPageBreak/>
-        <w:pict>
-          <v:shape id="_x0000_i1025" type="#_x0000_t75" style="width:521.65pt;height:192.65pt">
-            <v:imagedata r:id="rId13" o:title="JFf7WhH"/>
-          </v:shape>
-        </w:pict>
+        <w:pStyle w:val="Heading2"/>
+      </w:pPr>
+      <w:r>
+        <w:t>Create a service and connect to the API</w:t>
       </w:r>
     </w:p>
     <w:p>
@@ -265,382 +482,327 @@
         <w:pStyle w:val="Standard"/>
       </w:pPr>
       <w:r>
-        <w:t xml:space="preserve">After that use the resources to achieve the </w:t>
-      </w:r>
-      <w:r>
-        <w:rPr>
-          <w:b/>
-        </w:rPr>
-        <w:t>following</w:t>
-      </w:r>
-      <w:r>
-        <w:t>:</w:t>
+        <w:t xml:space="preserve">We will create a </w:t>
+      </w:r>
+      <w:r>
+        <w:rPr>
+          <w:b/>
+        </w:rPr>
+        <w:t>service</w:t>
+      </w:r>
+      <w:r>
+        <w:t xml:space="preserve"> in terminal which will be responsible for </w:t>
+      </w:r>
+      <w:r>
+        <w:rPr>
+          <w:b/>
+        </w:rPr>
+        <w:t>fetching the data</w:t>
+      </w:r>
+      <w:r>
+        <w:t xml:space="preserve"> from the API.</w:t>
       </w:r>
     </w:p>
     <w:p>
       <w:pPr>
         <w:pStyle w:val="Standard"/>
       </w:pPr>
-      <w:r>
-        <w:pict>
-          <v:shape id="_x0000_i1026" type="#_x0000_t75" style="width:521.65pt;height:157.65pt">
-            <v:imagedata r:id="rId14" o:title="C1mtEt5"/>
-          </v:shape>
-        </w:pict>
+      <w:proofErr w:type="gramStart"/>
+      <w:r>
+        <w:t>From the terminal in “</w:t>
+      </w:r>
+      <w:proofErr w:type="spellStart"/>
+      <w:r>
+        <w:t>src</w:t>
+      </w:r>
+      <w:proofErr w:type="spellEnd"/>
+      <w:r>
+        <w:t>/app” type “</w:t>
+      </w:r>
+      <w:proofErr w:type="spellStart"/>
+      <w:r>
+        <w:rPr>
+          <w:b/>
+        </w:rPr>
+        <w:t>mkdir</w:t>
+      </w:r>
+      <w:proofErr w:type="spellEnd"/>
+      <w:r>
+        <w:rPr>
+          <w:b/>
+        </w:rPr>
+        <w:t xml:space="preserve"> service</w:t>
+      </w:r>
+      <w:r>
+        <w:rPr>
+          <w:b/>
+        </w:rPr>
+        <w:t>”</w:t>
+      </w:r>
+      <w:r>
+        <w:t>, after that “</w:t>
+      </w:r>
+      <w:proofErr w:type="spellStart"/>
+      <w:r>
+        <w:rPr>
+          <w:b/>
+        </w:rPr>
+        <w:t>cd</w:t>
+      </w:r>
+      <w:proofErr w:type="spellEnd"/>
+      <w:r>
+        <w:rPr>
+          <w:b/>
+        </w:rPr>
+        <w:t xml:space="preserve"> service</w:t>
+      </w:r>
+      <w:r>
+        <w:rPr>
+          <w:b/>
+        </w:rPr>
+        <w:t>”</w:t>
+      </w:r>
+      <w:r>
+        <w:t xml:space="preserve"> and then type “</w:t>
+      </w:r>
+      <w:proofErr w:type="spellStart"/>
+      <w:r>
+        <w:rPr>
+          <w:b/>
+        </w:rPr>
+        <w:t>ng</w:t>
+      </w:r>
+      <w:proofErr w:type="spellEnd"/>
+      <w:r>
+        <w:rPr>
+          <w:b/>
+        </w:rPr>
+        <w:t xml:space="preserve"> g s movies</w:t>
+      </w:r>
+      <w:r>
+        <w:rPr>
+          <w:b/>
+        </w:rPr>
+        <w:t>”</w:t>
+      </w:r>
+      <w:r>
+        <w:t>.</w:t>
+      </w:r>
+      <w:proofErr w:type="gramEnd"/>
+      <w:r>
+        <w:t xml:space="preserve"> That will create a service.</w:t>
       </w:r>
     </w:p>
     <w:p>
       <w:pPr>
-        <w:pStyle w:val="Heading2"/>
-      </w:pPr>
-      <w:r>
-        <w:t>Sign u</w:t>
-      </w:r>
-      <w:r>
-        <w:t>p</w:t>
+        <w:pStyle w:val="Standard"/>
+        <w:rPr>
+          <w:i/>
+        </w:rPr>
+      </w:pPr>
+      <w:r>
+        <w:rPr>
+          <w:i/>
+        </w:rPr>
+        <w:t xml:space="preserve">Reminder: Do not forget to import the service and register it as a provider in </w:t>
+      </w:r>
+      <w:proofErr w:type="spellStart"/>
+      <w:r>
+        <w:rPr>
+          <w:b/>
+          <w:i/>
+        </w:rPr>
+        <w:t>app.module</w:t>
+      </w:r>
+      <w:proofErr w:type="spellEnd"/>
+      <w:r>
+        <w:rPr>
+          <w:i/>
+        </w:rPr>
+        <w:t>.</w:t>
+      </w:r>
+      <w:r>
+        <w:rPr>
+          <w:i/>
+        </w:rPr>
+        <w:t xml:space="preserve"> </w:t>
+      </w:r>
+      <w:r>
+        <w:rPr>
+          <w:i/>
+        </w:rPr>
+        <w:t xml:space="preserve">In order to make requests to the API we should add to our project </w:t>
+      </w:r>
+      <w:proofErr w:type="spellStart"/>
+      <w:r>
+        <w:rPr>
+          <w:b/>
+          <w:i/>
+        </w:rPr>
+        <w:t>HttpClientModule</w:t>
+      </w:r>
+      <w:proofErr w:type="spellEnd"/>
+      <w:r>
+        <w:rPr>
+          <w:i/>
+        </w:rPr>
+        <w:t xml:space="preserve">. After that we should </w:t>
+      </w:r>
+      <w:r>
+        <w:rPr>
+          <w:i/>
+        </w:rPr>
+        <w:t>import</w:t>
+      </w:r>
+      <w:r>
+        <w:rPr>
+          <w:i/>
+        </w:rPr>
+        <w:t xml:space="preserve"> </w:t>
+      </w:r>
+      <w:proofErr w:type="spellStart"/>
+      <w:r>
+        <w:rPr>
+          <w:b/>
+          <w:i/>
+        </w:rPr>
+        <w:t>HttpC</w:t>
+      </w:r>
+      <w:r>
+        <w:rPr>
+          <w:b/>
+          <w:i/>
+        </w:rPr>
+        <w:t>l</w:t>
+      </w:r>
+      <w:r>
+        <w:rPr>
+          <w:b/>
+          <w:i/>
+        </w:rPr>
+        <w:t>ien</w:t>
+      </w:r>
+      <w:r>
+        <w:rPr>
+          <w:b/>
+          <w:i/>
+        </w:rPr>
+        <w:t>t</w:t>
+      </w:r>
+      <w:proofErr w:type="spellEnd"/>
+      <w:r>
+        <w:rPr>
+          <w:i/>
+        </w:rPr>
+        <w:t xml:space="preserve"> in our service</w:t>
+      </w:r>
+      <w:r>
+        <w:rPr>
+          <w:i/>
+        </w:rPr>
+        <w:t xml:space="preserve"> </w:t>
+      </w:r>
+      <w:r>
+        <w:rPr>
+          <w:i/>
+        </w:rPr>
+        <w:t xml:space="preserve">and </w:t>
+      </w:r>
+      <w:r>
+        <w:rPr>
+          <w:b/>
+          <w:i/>
+        </w:rPr>
+        <w:t>inject</w:t>
+      </w:r>
+      <w:r>
+        <w:rPr>
+          <w:i/>
+        </w:rPr>
+        <w:t xml:space="preserve"> it through the constructor.</w:t>
       </w:r>
     </w:p>
     <w:p>
       <w:pPr>
         <w:pStyle w:val="Standard"/>
       </w:pPr>
-      <w:r>
-        <w:t xml:space="preserve">Now go to </w:t>
-      </w:r>
-      <w:hyperlink r:id="rId15" w:history="1">
-        <w:r>
-          <w:rPr>
-            <w:rStyle w:val="Hyperlink"/>
-          </w:rPr>
-          <w:t>mov</w:t>
-        </w:r>
-        <w:r>
-          <w:rPr>
-            <w:rStyle w:val="Hyperlink"/>
-          </w:rPr>
-          <w:t>i</w:t>
-        </w:r>
-        <w:r>
-          <w:rPr>
-            <w:rStyle w:val="Hyperlink"/>
-          </w:rPr>
-          <w:t>edb</w:t>
-        </w:r>
-      </w:hyperlink>
-      <w:r>
-        <w:t xml:space="preserve"> and create an account. Go to your account in </w:t>
-      </w:r>
-      <w:r>
-        <w:rPr>
-          <w:b/>
-        </w:rPr>
-        <w:t>settings</w:t>
-      </w:r>
-      <w:r>
-        <w:t xml:space="preserve"> </w:t>
-      </w:r>
-      <w:r>
-        <w:t>and navigate</w:t>
-      </w:r>
-      <w:r>
-        <w:t xml:space="preserve"> to </w:t>
-      </w:r>
-      <w:r>
-        <w:rPr>
-          <w:b/>
-        </w:rPr>
-        <w:t>API</w:t>
-      </w:r>
-      <w:r>
-        <w:t xml:space="preserve">. From </w:t>
-      </w:r>
-      <w:r>
-        <w:t xml:space="preserve">there you will see your details for </w:t>
-      </w:r>
-      <w:r>
-        <w:rPr>
-          <w:b/>
-        </w:rPr>
-        <w:t>API Key</w:t>
-      </w:r>
-      <w:r>
-        <w:t xml:space="preserve">, </w:t>
-      </w:r>
-      <w:r>
-        <w:rPr>
-          <w:b/>
-        </w:rPr>
-        <w:t>API Read Access Token (v4 auth)</w:t>
-      </w:r>
-      <w:r>
-        <w:t xml:space="preserve"> and </w:t>
-      </w:r>
-      <w:r>
-        <w:rPr>
-          <w:b/>
-        </w:rPr>
-        <w:t>Example API Request</w:t>
-      </w:r>
-      <w:r>
-        <w:t xml:space="preserve">. We will use them in </w:t>
-      </w:r>
-      <w:r>
-        <w:t>the following steps</w:t>
-      </w:r>
-      <w:r>
-        <w:t>.</w:t>
-      </w:r>
     </w:p>
     <w:p>
       <w:pPr>
-        <w:pStyle w:val="Heading2"/>
-      </w:pPr>
-      <w:r>
-        <w:t>Create a service and connect to the API</w:t>
+        <w:pStyle w:val="Standard"/>
+      </w:pPr>
+      <w:r>
+        <w:t xml:space="preserve">In the service make </w:t>
+      </w:r>
+      <w:r>
+        <w:t>constant</w:t>
+      </w:r>
+      <w:r>
+        <w:t xml:space="preserve"> which will hold </w:t>
+      </w:r>
+      <w:r>
+        <w:t>our</w:t>
+      </w:r>
+      <w:r>
+        <w:t xml:space="preserve"> API key from </w:t>
+      </w:r>
+      <w:proofErr w:type="spellStart"/>
+      <w:r>
+        <w:t>MovieDb</w:t>
+      </w:r>
+      <w:proofErr w:type="spellEnd"/>
+      <w:r>
+        <w:t>.</w:t>
       </w:r>
     </w:p>
     <w:p>
       <w:pPr>
         <w:pStyle w:val="Standard"/>
-      </w:pPr>
-      <w:r>
-        <w:t xml:space="preserve">We will create a </w:t>
-      </w:r>
-      <w:r>
-        <w:rPr>
-          <w:b/>
-        </w:rPr>
-        <w:t>service</w:t>
-      </w:r>
-      <w:r>
-        <w:t xml:space="preserve"> in terminal which will be responsible for </w:t>
-      </w:r>
-      <w:r>
-        <w:rPr>
-          <w:b/>
-        </w:rPr>
-        <w:t>fetching the data</w:t>
-      </w:r>
-      <w:r>
-        <w:t xml:space="preserve"> from the API.</w:t>
-      </w:r>
-    </w:p>
-    <w:p>
-      <w:pPr>
-        <w:pStyle w:val="Standard"/>
-      </w:pPr>
-      <w:r>
-        <w:t>From the terminal in “src/app” type “</w:t>
-      </w:r>
-      <w:r>
-        <w:rPr>
-          <w:b/>
-        </w:rPr>
-        <w:t>mkdir service</w:t>
-      </w:r>
-      <w:r>
-        <w:rPr>
-          <w:b/>
-        </w:rPr>
-        <w:t>”</w:t>
-      </w:r>
-      <w:r>
-        <w:t>, after that “</w:t>
-      </w:r>
-      <w:r>
-        <w:rPr>
-          <w:b/>
-        </w:rPr>
-        <w:t>cd service</w:t>
-      </w:r>
-      <w:r>
-        <w:rPr>
-          <w:b/>
-        </w:rPr>
-        <w:t>”</w:t>
-      </w:r>
-      <w:r>
-        <w:t xml:space="preserve"> and then type “</w:t>
-      </w:r>
-      <w:r>
-        <w:rPr>
-          <w:b/>
-        </w:rPr>
-        <w:t>ng g s movies</w:t>
-      </w:r>
-      <w:r>
-        <w:rPr>
-          <w:b/>
-        </w:rPr>
-        <w:t>”</w:t>
-      </w:r>
-      <w:r>
-        <w:t>. That will create a service.</w:t>
-      </w:r>
-    </w:p>
-    <w:p>
-      <w:pPr>
-        <w:pStyle w:val="Standard"/>
-        <w:rPr>
-          <w:i/>
-        </w:rPr>
-      </w:pPr>
-      <w:r>
-        <w:rPr>
-          <w:i/>
-        </w:rPr>
-        <w:t xml:space="preserve">Reminder: Do not forget to import the service and register it as a provider in </w:t>
-      </w:r>
-      <w:r>
-        <w:rPr>
-          <w:b/>
-          <w:i/>
-        </w:rPr>
-        <w:t>app.module</w:t>
-      </w:r>
-      <w:r>
-        <w:rPr>
-          <w:i/>
-        </w:rPr>
-        <w:t>.</w:t>
-      </w:r>
-      <w:r>
-        <w:rPr>
-          <w:i/>
+        <w:rPr>
+          <w:b/>
+        </w:rPr>
+      </w:pPr>
+      <w:proofErr w:type="gramStart"/>
+      <w:r>
+        <w:rPr>
+          <w:b/>
+        </w:rPr>
+        <w:t>const</w:t>
+      </w:r>
+      <w:proofErr w:type="gramEnd"/>
+      <w:r>
+        <w:rPr>
+          <w:b/>
         </w:rPr>
         <w:t xml:space="preserve"> </w:t>
       </w:r>
-      <w:r>
-        <w:rPr>
-          <w:i/>
-        </w:rPr>
-        <w:t xml:space="preserve">In order to make requests to the API we should add to our project </w:t>
-      </w:r>
-      <w:r>
-        <w:rPr>
-          <w:b/>
-          <w:i/>
-        </w:rPr>
-        <w:t>HttpClientModule</w:t>
-      </w:r>
-      <w:r>
-        <w:rPr>
-          <w:i/>
-        </w:rPr>
-        <w:t xml:space="preserve">. After that we should </w:t>
-      </w:r>
-      <w:r>
-        <w:rPr>
-          <w:i/>
-        </w:rPr>
-        <w:t>import</w:t>
-      </w:r>
-      <w:r>
-        <w:rPr>
-          <w:i/>
-        </w:rPr>
-        <w:t xml:space="preserve"> </w:t>
-      </w:r>
-      <w:r>
-        <w:rPr>
-          <w:b/>
-          <w:i/>
-        </w:rPr>
-        <w:t>HttpC</w:t>
-      </w:r>
-      <w:r>
-        <w:rPr>
-          <w:b/>
-          <w:i/>
-        </w:rPr>
-        <w:t>l</w:t>
-      </w:r>
-      <w:r>
-        <w:rPr>
-          <w:b/>
-          <w:i/>
-        </w:rPr>
-        <w:t>ien</w:t>
-      </w:r>
-      <w:r>
-        <w:rPr>
-          <w:b/>
-          <w:i/>
-        </w:rPr>
-        <w:t>t</w:t>
-      </w:r>
-      <w:r>
-        <w:rPr>
-          <w:i/>
-        </w:rPr>
-        <w:t xml:space="preserve"> in our service</w:t>
-      </w:r>
-      <w:r>
-        <w:rPr>
-          <w:i/>
-        </w:rPr>
-        <w:t xml:space="preserve"> </w:t>
-      </w:r>
-      <w:r>
-        <w:rPr>
-          <w:i/>
-        </w:rPr>
-        <w:t xml:space="preserve">and </w:t>
-      </w:r>
-      <w:r>
-        <w:rPr>
-          <w:b/>
-          <w:i/>
-        </w:rPr>
-        <w:t>inject</w:t>
-      </w:r>
-      <w:r>
-        <w:rPr>
-          <w:i/>
-        </w:rPr>
-        <w:t xml:space="preserve"> it through the constructor.</w:t>
-      </w:r>
-    </w:p>
-    <w:p>
-      <w:pPr>
-        <w:pStyle w:val="Standard"/>
-      </w:pPr>
-    </w:p>
-    <w:p>
-      <w:pPr>
-        <w:pStyle w:val="Standard"/>
-      </w:pPr>
-      <w:r>
-        <w:t xml:space="preserve">In the service make </w:t>
-      </w:r>
-      <w:r>
-        <w:t>constant</w:t>
-      </w:r>
-      <w:r>
-        <w:t xml:space="preserve"> which will hold </w:t>
-      </w:r>
-      <w:r>
-        <w:t>our</w:t>
-      </w:r>
-      <w:r>
-        <w:t xml:space="preserve"> API key from </w:t>
-      </w:r>
-      <w:r>
-        <w:t>MovieDb.</w:t>
-      </w:r>
-    </w:p>
-    <w:p>
-      <w:pPr>
-        <w:pStyle w:val="Standard"/>
-        <w:rPr>
-          <w:b/>
-        </w:rPr>
-      </w:pPr>
-      <w:r>
-        <w:rPr>
-          <w:b/>
-        </w:rPr>
-        <w:t>const apiKey = '{your api key}’;</w:t>
+      <w:proofErr w:type="spellStart"/>
+      <w:r>
+        <w:rPr>
+          <w:b/>
+        </w:rPr>
+        <w:t>apiKey</w:t>
+      </w:r>
+      <w:proofErr w:type="spellEnd"/>
+      <w:r>
+        <w:rPr>
+          <w:b/>
+        </w:rPr>
+        <w:t xml:space="preserve"> = '{your </w:t>
+      </w:r>
+      <w:proofErr w:type="spellStart"/>
+      <w:r>
+        <w:rPr>
+          <w:b/>
+        </w:rPr>
+        <w:t>api</w:t>
+      </w:r>
+      <w:proofErr w:type="spellEnd"/>
+      <w:r>
+        <w:rPr>
+          <w:b/>
+        </w:rPr>
+        <w:t xml:space="preserve"> key}’;</w:t>
       </w:r>
     </w:p>
     <w:p>
@@ -745,12 +907,14 @@
       <w:r>
         <w:t xml:space="preserve">1. </w:t>
       </w:r>
+      <w:proofErr w:type="gramStart"/>
       <w:r>
         <w:rPr>
           <w:b/>
         </w:rPr>
         <w:t>path</w:t>
       </w:r>
+      <w:proofErr w:type="gramEnd"/>
       <w:r>
         <w:t xml:space="preserve"> = 'https://api.themoviedb.org/3/';</w:t>
       </w:r>
@@ -762,14 +926,32 @@
       <w:r>
         <w:t xml:space="preserve">2. </w:t>
       </w:r>
+      <w:proofErr w:type="gramStart"/>
       <w:r>
         <w:rPr>
           <w:b/>
         </w:rPr>
         <w:t>popular</w:t>
       </w:r>
-      <w:r>
-        <w:t xml:space="preserve"> = 'discover/movie?sort_by=popularity.desc';</w:t>
+      <w:proofErr w:type="gramEnd"/>
+      <w:r>
+        <w:t xml:space="preserve"> = 'discover/</w:t>
+      </w:r>
+      <w:proofErr w:type="spellStart"/>
+      <w:r>
+        <w:t>movie?sort_by</w:t>
+      </w:r>
+      <w:proofErr w:type="spellEnd"/>
+      <w:r>
+        <w:t>=</w:t>
+      </w:r>
+      <w:proofErr w:type="spellStart"/>
+      <w:r>
+        <w:t>popularity.desc</w:t>
+      </w:r>
+      <w:proofErr w:type="spellEnd"/>
+      <w:r>
+        <w:t>';</w:t>
       </w:r>
     </w:p>
     <w:p>
@@ -779,14 +961,24 @@
       <w:r>
         <w:t xml:space="preserve">3. </w:t>
       </w:r>
+      <w:proofErr w:type="gramStart"/>
       <w:r>
         <w:rPr>
           <w:b/>
         </w:rPr>
         <w:t>authentication</w:t>
       </w:r>
-      <w:r>
-        <w:t xml:space="preserve"> = '&amp;api_key=';</w:t>
+      <w:proofErr w:type="gramEnd"/>
+      <w:r>
+        <w:t xml:space="preserve"> = '&amp;</w:t>
+      </w:r>
+      <w:proofErr w:type="spellStart"/>
+      <w:r>
+        <w:t>api_key</w:t>
+      </w:r>
+      <w:proofErr w:type="spellEnd"/>
+      <w:r>
+        <w:t>=';</w:t>
       </w:r>
     </w:p>
     <w:p>
@@ -808,7 +1000,7 @@
       </w:pPr>
       <w:r>
         <w:pict>
-          <v:shape id="_x0000_i1027" type="#_x0000_t75" style="width:521pt;height:61.35pt">
+          <v:shape id="_x0000_i1028" type="#_x0000_t75" style="width:521.25pt;height:61.5pt">
             <v:imagedata r:id="rId17" o:title="G4zvHSJ"/>
           </v:shape>
         </w:pict>
@@ -818,14 +1010,23 @@
       <w:pPr>
         <w:pStyle w:val="Standard"/>
       </w:pPr>
+      <w:proofErr w:type="gramStart"/>
       <w:r>
         <w:t xml:space="preserve">Where the </w:t>
       </w:r>
-      <w:r>
-        <w:rPr>
-          <w:b/>
-        </w:rPr>
-        <w:t xml:space="preserve">apiKey </w:t>
+      <w:proofErr w:type="spellStart"/>
+      <w:r>
+        <w:rPr>
+          <w:b/>
+        </w:rPr>
+        <w:t>apiKey</w:t>
+      </w:r>
+      <w:proofErr w:type="spellEnd"/>
+      <w:r>
+        <w:rPr>
+          <w:b/>
+        </w:rPr>
+        <w:t xml:space="preserve"> </w:t>
       </w:r>
       <w:r>
         <w:t xml:space="preserve">is our </w:t>
@@ -842,6 +1043,7 @@
       <w:r>
         <w:t xml:space="preserve">ch holds the key from our </w:t>
       </w:r>
+      <w:proofErr w:type="spellStart"/>
       <w:r>
         <w:rPr>
           <w:b/>
@@ -854,8 +1056,13 @@
         </w:rPr>
         <w:t>b</w:t>
       </w:r>
-      <w:r>
-        <w:t xml:space="preserve"> profile. Notice that after calling the server we </w:t>
+      <w:proofErr w:type="spellEnd"/>
+      <w:r>
+        <w:t xml:space="preserve"> profile.</w:t>
+      </w:r>
+      <w:proofErr w:type="gramEnd"/>
+      <w:r>
+        <w:t xml:space="preserve"> Notice that after calling the server we </w:t>
       </w:r>
       <w:r>
         <w:rPr>
@@ -883,12 +1090,14 @@
       <w:r>
         <w:t xml:space="preserve">Go to our movie component and in </w:t>
       </w:r>
+      <w:proofErr w:type="spellStart"/>
       <w:r>
         <w:rPr>
           <w:b/>
         </w:rPr>
         <w:t>ngOnInit</w:t>
       </w:r>
+      <w:proofErr w:type="spellEnd"/>
       <w:r>
         <w:t xml:space="preserve"> call our service with the new function and subscribe to it:</w:t>
       </w:r>
@@ -899,7 +1108,7 @@
       </w:pPr>
       <w:r>
         <w:pict>
-          <v:shape id="_x0000_i1028" type="#_x0000_t75" style="width:521.65pt;height:137.35pt">
+          <v:shape id="_x0000_i1029" type="#_x0000_t75" style="width:522pt;height:137.25pt">
             <v:imagedata r:id="rId18" o:title="4mT6uJd"/>
           </v:shape>
         </w:pict>
@@ -946,7 +1155,7 @@
       <w:r>
         <w:lastRenderedPageBreak/>
         <w:pict>
-          <v:shape id="_x0000_i1029" type="#_x0000_t75" style="width:521pt;height:247.65pt">
+          <v:shape id="_x0000_i1030" type="#_x0000_t75" style="width:521.25pt;height:247.5pt">
             <v:imagedata r:id="rId19" o:title="OjnpvBw"/>
           </v:shape>
         </w:pict>
@@ -1001,7 +1210,7 @@
           <w:bottom w:w="57" w:type="dxa"/>
           <w:right w:w="85" w:type="dxa"/>
         </w:tblCellMar>
-        <w:tblLook w:val="04A0" w:firstRow="1" w:lastRow="0" w:firstColumn="1" w:lastColumn="0" w:noHBand="0" w:noVBand="1"/>
+        <w:tblLook w:val="04A0"/>
       </w:tblPr>
       <w:tblGrid>
         <w:gridCol w:w="9631"/>
@@ -1820,6 +2029,9 @@
     <w:p>
       <w:pPr>
         <w:pStyle w:val="Standard"/>
+        <w:rPr>
+          <w:lang w:val="bg-BG"/>
+        </w:rPr>
       </w:pPr>
     </w:p>
     <w:p>
@@ -1833,10 +2045,26 @@
         <w:rPr>
           <w:b/>
         </w:rPr>
-        <w:t>*ngIf</w:t>
-      </w:r>
-      <w:r>
-        <w:t xml:space="preserve"> for our variables (instead of popular.results, use your created previous variable in which you have saved the results).</w:t>
+        <w:t>*</w:t>
+      </w:r>
+      <w:proofErr w:type="spellStart"/>
+      <w:r>
+        <w:rPr>
+          <w:b/>
+        </w:rPr>
+        <w:t>ngIf</w:t>
+      </w:r>
+      <w:proofErr w:type="spellEnd"/>
+      <w:r>
+        <w:t xml:space="preserve"> for our variables (instead of </w:t>
+      </w:r>
+      <w:proofErr w:type="spellStart"/>
+      <w:r>
+        <w:t>popular.results</w:t>
+      </w:r>
+      <w:proofErr w:type="spellEnd"/>
+      <w:r>
+        <w:t>, use your created previous variable in which you have saved the results).</w:t>
       </w:r>
     </w:p>
     <w:p>
@@ -1846,14 +2074,32 @@
       <w:r>
         <w:t xml:space="preserve">In </w:t>
       </w:r>
+      <w:proofErr w:type="spellStart"/>
       <w:r>
         <w:rPr>
           <w:b/>
         </w:rPr>
         <w:t>movies.component.css</w:t>
       </w:r>
-      <w:r>
-        <w:t xml:space="preserve"> (or .scss) file set the rule that the img should be with width of 100%</w:t>
+      <w:proofErr w:type="spellEnd"/>
+      <w:r>
+        <w:t xml:space="preserve"> (or .</w:t>
+      </w:r>
+      <w:proofErr w:type="spellStart"/>
+      <w:r>
+        <w:t>scss</w:t>
+      </w:r>
+      <w:proofErr w:type="spellEnd"/>
+      <w:r>
+        <w:t xml:space="preserve">) file set the rule that the </w:t>
+      </w:r>
+      <w:proofErr w:type="spellStart"/>
+      <w:r>
+        <w:t>img</w:t>
+      </w:r>
+      <w:proofErr w:type="spellEnd"/>
+      <w:r>
+        <w:t xml:space="preserve"> should be with width of 100%</w:t>
       </w:r>
     </w:p>
     <w:p>
@@ -1870,7 +2116,7 @@
       </w:pPr>
       <w:r>
         <w:pict>
-          <v:shape id="_x0000_i1030" type="#_x0000_t75" style="width:520.65pt;height:252pt">
+          <v:shape id="_x0000_i1031" type="#_x0000_t75" style="width:520.5pt;height:252pt">
             <v:imagedata r:id="rId20" o:title="O4cDTA8"/>
           </v:shape>
         </w:pict>
@@ -1883,7 +2129,7 @@
       <w:r>
         <w:lastRenderedPageBreak/>
         <w:pict>
-          <v:shape id="_x0000_i1031" type="#_x0000_t75" style="width:521.35pt;height:155.65pt">
+          <v:shape id="_x0000_i1032" type="#_x0000_t75" style="width:521.25pt;height:156pt">
             <v:imagedata r:id="rId21" o:title="Jrkcys7"/>
           </v:shape>
         </w:pict>
@@ -1943,7 +2189,7 @@
 </file>
 
 <file path=word/endnotes.xml><?xml version="1.0" encoding="utf-8"?>
-<w:endnotes xmlns:wpc="http://schemas.microsoft.com/office/word/2010/wordprocessingCanvas" xmlns:mc="http://schemas.openxmlformats.org/markup-compatibility/2006" xmlns:o="urn:schemas-microsoft-com:office:office" xmlns:r="http://schemas.openxmlformats.org/officeDocument/2006/relationships" xmlns:m="http://schemas.openxmlformats.org/officeDocument/2006/math" xmlns:v="urn:schemas-microsoft-com:vml" xmlns:wp14="http://schemas.microsoft.com/office/word/2010/wordprocessingDrawing" xmlns:wp="http://schemas.openxmlformats.org/drawingml/2006/wordprocessingDrawing" xmlns:w10="urn:schemas-microsoft-com:office:word" xmlns:w="http://schemas.openxmlformats.org/wordprocessingml/2006/main" xmlns:w14="http://schemas.microsoft.com/office/word/2010/wordml" xmlns:w15="http://schemas.microsoft.com/office/word/2012/wordml" xmlns:wpg="http://schemas.microsoft.com/office/word/2010/wordprocessingGroup" xmlns:wpi="http://schemas.microsoft.com/office/word/2010/wordprocessingInk" xmlns:wne="http://schemas.microsoft.com/office/word/2006/wordml" xmlns:wps="http://schemas.microsoft.com/office/word/2010/wordprocessingShape" mc:Ignorable="w14 w15 wp14">
+<w:endnotes xmlns:ve="http://schemas.openxmlformats.org/markup-compatibility/2006" xmlns:o="urn:schemas-microsoft-com:office:office" xmlns:r="http://schemas.openxmlformats.org/officeDocument/2006/relationships" xmlns:m="http://schemas.openxmlformats.org/officeDocument/2006/math" xmlns:v="urn:schemas-microsoft-com:vml" xmlns:wp="http://schemas.openxmlformats.org/drawingml/2006/wordprocessingDrawing" xmlns:w10="urn:schemas-microsoft-com:office:word" xmlns:w="http://schemas.openxmlformats.org/wordprocessingml/2006/main" xmlns:wne="http://schemas.microsoft.com/office/word/2006/wordml">
   <w:endnote w:type="separator" w:id="-1">
     <w:p>
       <w:pPr>
@@ -1968,7 +2214,7 @@
 </file>
 
 <file path=word/footer1.xml><?xml version="1.0" encoding="utf-8"?>
-<w:ftr xmlns:wpc="http://schemas.microsoft.com/office/word/2010/wordprocessingCanvas" xmlns:mc="http://schemas.openxmlformats.org/markup-compatibility/2006" xmlns:o="urn:schemas-microsoft-com:office:office" xmlns:r="http://schemas.openxmlformats.org/officeDocument/2006/relationships" xmlns:m="http://schemas.openxmlformats.org/officeDocument/2006/math" xmlns:v="urn:schemas-microsoft-com:vml" xmlns:wp14="http://schemas.microsoft.com/office/word/2010/wordprocessingDrawing" xmlns:wp="http://schemas.openxmlformats.org/drawingml/2006/wordprocessingDrawing" xmlns:w10="urn:schemas-microsoft-com:office:word" xmlns:w="http://schemas.openxmlformats.org/wordprocessingml/2006/main" xmlns:w14="http://schemas.microsoft.com/office/word/2010/wordml" xmlns:w15="http://schemas.microsoft.com/office/word/2012/wordml" xmlns:wpg="http://schemas.microsoft.com/office/word/2010/wordprocessingGroup" xmlns:wpi="http://schemas.microsoft.com/office/word/2010/wordprocessingInk" xmlns:wne="http://schemas.microsoft.com/office/word/2006/wordml" xmlns:wps="http://schemas.microsoft.com/office/word/2010/wordprocessingShape" mc:Ignorable="w14 w15 wp14">
+<w:ftr xmlns:ve="http://schemas.openxmlformats.org/markup-compatibility/2006" xmlns:o="urn:schemas-microsoft-com:office:office" xmlns:r="http://schemas.openxmlformats.org/officeDocument/2006/relationships" xmlns:m="http://schemas.openxmlformats.org/officeDocument/2006/math" xmlns:v="urn:schemas-microsoft-com:vml" xmlns:wp="http://schemas.openxmlformats.org/drawingml/2006/wordprocessingDrawing" xmlns:w10="urn:schemas-microsoft-com:office:word" xmlns:w="http://schemas.openxmlformats.org/wordprocessingml/2006/main" xmlns:wne="http://schemas.microsoft.com/office/word/2006/wordml">
   <w:p>
     <w:pPr>
       <w:pStyle w:val="Footer"/>
@@ -1976,10 +2222,9 @@
     <w:r>
       <w:rPr>
         <w:noProof/>
-        <w:lang w:val="bg-BG" w:eastAsia="bg-BG"/>
       </w:rPr>
       <w:drawing>
-        <wp:anchor distT="0" distB="0" distL="114300" distR="114300" simplePos="0" relativeHeight="251659264" behindDoc="0" locked="0" layoutInCell="1" allowOverlap="1" wp14:anchorId="1E4463D6" wp14:editId="40B6BF4A">
+        <wp:anchor distT="0" distB="0" distL="114300" distR="114300" simplePos="0" relativeHeight="251659264" behindDoc="0" locked="0" layoutInCell="1" allowOverlap="1">
           <wp:simplePos x="0" y="0"/>
           <wp:positionH relativeFrom="margin">
             <wp:align>left</wp:align>
@@ -2011,7 +2256,7 @@
                   <a:blip r:embed="rId2">
                     <a:extLst>
                       <a:ext uri="{28A0092B-C50C-407E-A947-70E740481C1C}">
-                        <a14:useLocalDpi xmlns:a14="http://schemas.microsoft.com/office/drawing/2010/main" val="0"/>
+                        <a14:useLocalDpi xmlns:a14="http://schemas.microsoft.com/office/drawing/2010/main" xmlns:wps="http://schemas.microsoft.com/office/word/2010/wordprocessingShape" xmlns:wpi="http://schemas.microsoft.com/office/word/2010/wordprocessingInk" xmlns:wpg="http://schemas.microsoft.com/office/word/2010/wordprocessingGroup" xmlns:w15="http://schemas.microsoft.com/office/word/2012/wordml" xmlns:w14="http://schemas.microsoft.com/office/word/2010/wordml" xmlns:w="http://schemas.openxmlformats.org/wordprocessingml/2006/main" xmlns:w10="urn:schemas-microsoft-com:office:word" xmlns:wp14="http://schemas.microsoft.com/office/word/2010/wordprocessingDrawing" xmlns:v="urn:schemas-microsoft-com:vml" xmlns:o="urn:schemas-microsoft-com:office:office" xmlns:mc="http://schemas.openxmlformats.org/markup-compatibility/2006" xmlns:wpc="http://schemas.microsoft.com/office/word/2010/wordprocessingCanvas" xmlns="" val="0"/>
                       </a:ext>
                     </a:extLst>
                   </a:blip>
@@ -2033,12 +2278,6 @@
               </pic:pic>
             </a:graphicData>
           </a:graphic>
-          <wp14:sizeRelH relativeFrom="page">
-            <wp14:pctWidth>0</wp14:pctWidth>
-          </wp14:sizeRelH>
-          <wp14:sizeRelV relativeFrom="page">
-            <wp14:pctHeight>0</wp14:pctHeight>
-          </wp14:sizeRelV>
         </wp:anchor>
       </w:drawing>
     </w:r>
@@ -2047,1757 +2286,734 @@
         <w:noProof/>
         <w:lang w:val="bg-BG" w:eastAsia="bg-BG"/>
       </w:rPr>
-      <mc:AlternateContent>
-        <mc:Choice Requires="wps">
-          <w:drawing>
-            <wp:anchor distT="0" distB="0" distL="114300" distR="114300" simplePos="0" relativeHeight="251660288" behindDoc="0" locked="0" layoutInCell="1" allowOverlap="1" wp14:anchorId="3DD55CB7" wp14:editId="3D52A25C">
-              <wp:simplePos x="0" y="0"/>
-              <wp:positionH relativeFrom="column">
-                <wp:posOffset>-1270</wp:posOffset>
-              </wp:positionH>
-              <wp:positionV relativeFrom="paragraph">
-                <wp:posOffset>66040</wp:posOffset>
-              </wp:positionV>
-              <wp:extent cx="6614160" cy="0"/>
-              <wp:effectExtent l="0" t="0" r="0" b="0"/>
-              <wp:wrapNone/>
-              <wp:docPr id="9" name="Straight Connector 9"/>
-              <wp:cNvGraphicFramePr/>
-              <a:graphic xmlns:a="http://schemas.openxmlformats.org/drawingml/2006/main">
-                <a:graphicData uri="http://schemas.microsoft.com/office/word/2010/wordprocessingShape">
-                  <wps:wsp>
-                    <wps:cNvCnPr/>
-                    <wps:spPr>
-                      <a:xfrm flipV="1">
-                        <a:off x="0" y="0"/>
-                        <a:ext cx="6614160" cy="0"/>
-                      </a:xfrm>
-                      <a:prstGeom prst="line">
-                        <a:avLst/>
-                      </a:prstGeom>
-                      <a:ln w="12700" cap="rnd">
-                        <a:solidFill>
-                          <a:srgbClr val="F37123"/>
-                        </a:solidFill>
-                      </a:ln>
-                    </wps:spPr>
-                    <wps:style>
-                      <a:lnRef idx="1">
-                        <a:schemeClr val="accent1"/>
-                      </a:lnRef>
-                      <a:fillRef idx="0">
-                        <a:schemeClr val="accent1"/>
-                      </a:fillRef>
-                      <a:effectRef idx="0">
-                        <a:schemeClr val="accent1"/>
-                      </a:effectRef>
-                      <a:fontRef idx="minor">
-                        <a:schemeClr val="tx1"/>
-                      </a:fontRef>
-                    </wps:style>
-                    <wps:bodyPr/>
-                  </wps:wsp>
-                </a:graphicData>
-              </a:graphic>
-              <wp14:sizeRelH relativeFrom="page">
-                <wp14:pctWidth>0</wp14:pctWidth>
-              </wp14:sizeRelH>
-              <wp14:sizeRelV relativeFrom="page">
-                <wp14:pctHeight>0</wp14:pctHeight>
-              </wp14:sizeRelV>
-            </wp:anchor>
-          </w:drawing>
-        </mc:Choice>
-        <mc:Fallback xmlns:w16se="http://schemas.microsoft.com/office/word/2015/wordml/symex" xmlns:w16cid="http://schemas.microsoft.com/office/word/2016/wordml/cid" xmlns:am3d="http://schemas.microsoft.com/office/drawing/2017/model3d" xmlns:aink="http://schemas.microsoft.com/office/drawing/2016/ink" xmlns:cx8="http://schemas.microsoft.com/office/drawing/2016/5/14/chartex" xmlns:cx7="http://schemas.microsoft.com/office/drawing/2016/5/13/chartex" xmlns:cx6="http://schemas.microsoft.com/office/drawing/2016/5/12/chartex" xmlns:cx5="http://schemas.microsoft.com/office/drawing/2016/5/11/chartex" xmlns:cx4="http://schemas.microsoft.com/office/drawing/2016/5/10/chartex" xmlns:cx3="http://schemas.microsoft.com/office/drawing/2016/5/9/chartex" xmlns:cx2="http://schemas.microsoft.com/office/drawing/2015/10/21/chartex" xmlns:cx1="http://schemas.microsoft.com/office/drawing/2015/9/8/chartex" xmlns:cx="http://schemas.microsoft.com/office/drawing/2014/chartex">
-          <w:pict>
-            <v:line w14:anchorId="3C898140" id="Straight Connector 9" o:spid="_x0000_s1026" style="position:absolute;flip:y;z-index:251660288;visibility:visible;mso-wrap-style:square;mso-width-percent:0;mso-height-percent:0;mso-wrap-distance-left:9pt;mso-wrap-distance-top:0;mso-wrap-distance-right:9pt;mso-wrap-distance-bottom:0;mso-position-horizontal:absolute;mso-position-horizontal-relative:text;mso-position-vertical:absolute;mso-position-vertical-relative:text;mso-width-percent:0;mso-height-percent:0;mso-width-relative:page;mso-height-relative:page" from="-.1pt,5.2pt" to="520.7pt,5.2pt" o:gfxdata="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" strokecolor="#f37123" strokeweight="1pt">
-              <v:stroke endcap="round"/>
-            </v:line>
-          </w:pict>
-        </mc:Fallback>
-      </mc:AlternateContent>
+      <w:pict>
+        <v:line id="Straight Connector 9" o:spid="_x0000_s4100" style="position:absolute;flip:y;z-index:251660288;visibility:visible;mso-position-horizontal-relative:text;mso-position-vertical-relative:text" from="-.1pt,5.2pt" to="520.7pt,5.2pt" o:gfxdata="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" strokecolor="#f37123" strokeweight="1pt">
+          <v:stroke endcap="round"/>
+        </v:line>
+      </w:pict>
     </w:r>
     <w:r>
       <w:rPr>
         <w:noProof/>
         <w:lang w:val="bg-BG" w:eastAsia="bg-BG"/>
       </w:rPr>
-      <mc:AlternateContent>
-        <mc:Choice Requires="wps">
-          <w:drawing>
-            <wp:anchor distT="0" distB="0" distL="114300" distR="114300" simplePos="0" relativeHeight="251661312" behindDoc="0" locked="0" layoutInCell="1" allowOverlap="1" wp14:anchorId="262B8102" wp14:editId="6E00FE8B">
-              <wp:simplePos x="0" y="0"/>
-              <wp:positionH relativeFrom="column">
-                <wp:posOffset>1579880</wp:posOffset>
-              </wp:positionH>
-              <wp:positionV relativeFrom="paragraph">
-                <wp:posOffset>85090</wp:posOffset>
-              </wp:positionV>
-              <wp:extent cx="5033010" cy="513715"/>
-              <wp:effectExtent l="0" t="0" r="0" b="635"/>
-              <wp:wrapNone/>
-              <wp:docPr id="10" name="Text Box 10"/>
-              <wp:cNvGraphicFramePr>
-                <a:graphicFrameLocks xmlns:a="http://schemas.openxmlformats.org/drawingml/2006/main"/>
-              </wp:cNvGraphicFramePr>
-              <a:graphic xmlns:a="http://schemas.openxmlformats.org/drawingml/2006/main">
-                <a:graphicData uri="http://schemas.microsoft.com/office/word/2010/wordprocessingShape">
-                  <wps:wsp>
-                    <wps:cNvSpPr txBox="1">
-                      <a:spLocks noChangeArrowheads="1"/>
-                    </wps:cNvSpPr>
-                    <wps:spPr bwMode="auto">
-                      <a:xfrm>
-                        <a:off x="0" y="0"/>
-                        <a:ext cx="5033010" cy="513715"/>
-                      </a:xfrm>
-                      <a:prstGeom prst="rect">
-                        <a:avLst/>
-                      </a:prstGeom>
-                      <a:noFill/>
-                      <a:ln w="9525">
-                        <a:noFill/>
-                        <a:miter lim="800000"/>
-                        <a:headEnd/>
-                        <a:tailEnd/>
-                      </a:ln>
-                    </wps:spPr>
-                    <wps:txbx>
-                      <w:txbxContent>
-                        <w:p>
-                          <w:pPr>
-                            <w:spacing w:before="40" w:after="50" w:line="240" w:lineRule="auto"/>
-                            <w:rPr>
-                              <w:sz w:val="19"/>
-                              <w:szCs w:val="19"/>
-                            </w:rPr>
-                          </w:pPr>
-                          <w:r>
-                            <w:rPr>
-                              <w:sz w:val="19"/>
-                              <w:szCs w:val="19"/>
-                            </w:rPr>
-                            <w:t xml:space="preserve">© </w:t>
-                          </w:r>
-                          <w:hyperlink r:id="rId3" w:history="1">
-                            <w:r>
-                              <w:rPr>
-                                <w:rStyle w:val="Hyperlink"/>
-                                <w:sz w:val="19"/>
-                                <w:szCs w:val="19"/>
-                              </w:rPr>
-                              <w:t>Software University Foundation</w:t>
-                            </w:r>
-                          </w:hyperlink>
-                          <w:r>
-                            <w:rPr>
-                              <w:sz w:val="19"/>
-                              <w:szCs w:val="19"/>
-                            </w:rPr>
-                            <w:t xml:space="preserve">. This work is licensed under the </w:t>
-                          </w:r>
-                          <w:hyperlink r:id="rId4" w:history="1">
-                            <w:r>
-                              <w:rPr>
-                                <w:rStyle w:val="Hyperlink"/>
-                                <w:sz w:val="19"/>
-                                <w:szCs w:val="19"/>
-                              </w:rPr>
-                              <w:t>CC-BY-NC-SA</w:t>
-                            </w:r>
-                          </w:hyperlink>
-                          <w:r>
-                            <w:rPr>
-                              <w:sz w:val="19"/>
-                              <w:szCs w:val="19"/>
-                            </w:rPr>
-                            <w:t xml:space="preserve"> license.</w:t>
-                          </w:r>
-                        </w:p>
-                        <w:p>
-                          <w:pPr>
-                            <w:spacing w:after="0" w:line="240" w:lineRule="auto"/>
-                            <w:ind w:left="567" w:firstLine="340"/>
-                            <w:rPr>
-                              <w:sz w:val="19"/>
-                              <w:szCs w:val="19"/>
-                            </w:rPr>
-                          </w:pPr>
-                          <w:r>
-                            <w:rPr>
-                              <w:noProof/>
-                              <w:sz w:val="20"/>
-                              <w:szCs w:val="20"/>
-                              <w:lang w:val="bg-BG" w:eastAsia="bg-BG"/>
-                            </w:rPr>
-                            <w:drawing>
-                              <wp:inline distT="0" distB="0" distL="0" distR="0" wp14:anchorId="6E84799C" wp14:editId="6B3A44B7">
-                                <wp:extent cx="201930" cy="201930"/>
-                                <wp:effectExtent l="0" t="0" r="7620" b="7620"/>
-                                <wp:docPr id="21" name="Picture 21">
-                                  <a:hlinkClick xmlns:a="http://schemas.openxmlformats.org/drawingml/2006/main" r:id="rId1"/>
-                                </wp:docPr>
-                                <wp:cNvGraphicFramePr>
-                                  <a:graphicFrameLocks xmlns:a="http://schemas.openxmlformats.org/drawingml/2006/main" noChangeAspect="1"/>
-                                </wp:cNvGraphicFramePr>
-                                <a:graphic xmlns:a="http://schemas.openxmlformats.org/drawingml/2006/main">
-                                  <a:graphicData uri="http://schemas.openxmlformats.org/drawingml/2006/picture">
-                                    <pic:pic xmlns:pic="http://schemas.openxmlformats.org/drawingml/2006/picture">
-                                      <pic:nvPicPr>
-                                        <pic:cNvPr id="0" name="Picture 19">
-                                          <a:hlinkClick r:id="rId1"/>
-                                        </pic:cNvPr>
-                                        <pic:cNvPicPr>
-                                          <a:picLocks noChangeAspect="1" noChangeArrowheads="1"/>
-                                        </pic:cNvPicPr>
-                                      </pic:nvPicPr>
-                                      <pic:blipFill>
-                                        <a:blip r:embed="rId5">
-                                          <a:extLst>
-                                            <a:ext uri="{28A0092B-C50C-407E-A947-70E740481C1C}">
-                                              <a14:useLocalDpi xmlns:a14="http://schemas.microsoft.com/office/drawing/2010/main" val="0"/>
-                                            </a:ext>
-                                          </a:extLst>
-                                        </a:blip>
-                                        <a:srcRect/>
-                                        <a:stretch>
-                                          <a:fillRect/>
-                                        </a:stretch>
-                                      </pic:blipFill>
-                                      <pic:spPr bwMode="auto">
-                                        <a:xfrm>
-                                          <a:off x="0" y="0"/>
-                                          <a:ext cx="201930" cy="201930"/>
-                                        </a:xfrm>
-                                        <a:prstGeom prst="rect">
-                                          <a:avLst/>
-                                        </a:prstGeom>
-                                        <a:noFill/>
-                                        <a:ln>
-                                          <a:noFill/>
-                                        </a:ln>
-                                      </pic:spPr>
-                                    </pic:pic>
-                                  </a:graphicData>
-                                </a:graphic>
-                              </wp:inline>
-                            </w:drawing>
-                          </w:r>
-                          <w:r>
-                            <w:rPr>
-                              <w:sz w:val="19"/>
-                              <w:szCs w:val="19"/>
-                            </w:rPr>
-                            <w:t xml:space="preserve"> </w:t>
-                          </w:r>
-                          <w:r>
-                            <w:rPr>
-                              <w:sz w:val="19"/>
-                              <w:szCs w:val="19"/>
-                              <w:lang w:val="bg-BG"/>
-                            </w:rPr>
-                            <w:t xml:space="preserve">  </w:t>
-                          </w:r>
-                          <w:r>
-                            <w:rPr>
-                              <w:noProof/>
-                              <w:sz w:val="20"/>
-                              <w:szCs w:val="20"/>
-                              <w:lang w:val="bg-BG" w:eastAsia="bg-BG"/>
-                            </w:rPr>
-                            <w:drawing>
-                              <wp:inline distT="0" distB="0" distL="0" distR="0" wp14:anchorId="356B01D0" wp14:editId="6531609A">
-                                <wp:extent cx="201930" cy="201930"/>
-                                <wp:effectExtent l="0" t="0" r="7620" b="7620"/>
-                                <wp:docPr id="22" name="Picture 22">
-                                  <a:hlinkClick xmlns:a="http://schemas.openxmlformats.org/drawingml/2006/main" r:id="rId6"/>
-                                </wp:docPr>
-                                <wp:cNvGraphicFramePr>
-                                  <a:graphicFrameLocks xmlns:a="http://schemas.openxmlformats.org/drawingml/2006/main" noChangeAspect="1"/>
-                                </wp:cNvGraphicFramePr>
-                                <a:graphic xmlns:a="http://schemas.openxmlformats.org/drawingml/2006/main">
-                                  <a:graphicData uri="http://schemas.openxmlformats.org/drawingml/2006/picture">
-                                    <pic:pic xmlns:pic="http://schemas.openxmlformats.org/drawingml/2006/picture">
-                                      <pic:nvPicPr>
-                                        <pic:cNvPr id="14" name="Picture 14">
-                                          <a:hlinkClick r:id="rId6"/>
-                                        </pic:cNvPr>
-                                        <pic:cNvPicPr>
-                                          <a:picLocks noChangeAspect="1" noChangeArrowheads="1"/>
-                                        </pic:cNvPicPr>
-                                      </pic:nvPicPr>
-                                      <pic:blipFill>
-                                        <a:blip r:embed="rId7">
-                                          <a:extLst>
-                                            <a:ext uri="{28A0092B-C50C-407E-A947-70E740481C1C}">
-                                              <a14:useLocalDpi xmlns:a14="http://schemas.microsoft.com/office/drawing/2010/main" val="0"/>
-                                            </a:ext>
-                                          </a:extLst>
-                                        </a:blip>
-                                        <a:stretch>
-                                          <a:fillRect/>
-                                        </a:stretch>
-                                      </pic:blipFill>
-                                      <pic:spPr bwMode="auto">
-                                        <a:xfrm>
-                                          <a:off x="0" y="0"/>
-                                          <a:ext cx="201930" cy="201930"/>
-                                        </a:xfrm>
-                                        <a:prstGeom prst="rect">
-                                          <a:avLst/>
-                                        </a:prstGeom>
-                                        <a:noFill/>
-                                        <a:ln>
-                                          <a:noFill/>
-                                        </a:ln>
-                                      </pic:spPr>
-                                    </pic:pic>
-                                  </a:graphicData>
-                                </a:graphic>
-                              </wp:inline>
-                            </w:drawing>
-                          </w:r>
-                          <w:r>
-                            <w:rPr>
-                              <w:sz w:val="19"/>
-                              <w:szCs w:val="19"/>
-                              <w:lang w:val="bg-BG"/>
-                            </w:rPr>
-                            <w:t xml:space="preserve">   </w:t>
-                          </w:r>
-                          <w:r>
-                            <w:rPr>
-                              <w:noProof/>
-                              <w:sz w:val="20"/>
-                              <w:szCs w:val="20"/>
-                              <w:lang w:val="bg-BG" w:eastAsia="bg-BG"/>
-                            </w:rPr>
-                            <w:drawing>
-                              <wp:inline distT="0" distB="0" distL="0" distR="0" wp14:anchorId="3253DE32" wp14:editId="567FED5E">
-                                <wp:extent cx="201930" cy="201930"/>
-                                <wp:effectExtent l="0" t="0" r="7620" b="7620"/>
-                                <wp:docPr id="23" name="Picture 23" title="Software University @ Facebook">
-                                  <a:hlinkClick xmlns:a="http://schemas.openxmlformats.org/drawingml/2006/main" r:id="rId8"/>
-                                </wp:docPr>
-                                <wp:cNvGraphicFramePr/>
-                                <a:graphic xmlns:a="http://schemas.openxmlformats.org/drawingml/2006/main">
-                                  <a:graphicData uri="http://schemas.openxmlformats.org/drawingml/2006/picture">
-                                    <pic:pic xmlns:pic="http://schemas.openxmlformats.org/drawingml/2006/picture">
-                                      <pic:nvPicPr>
-                                        <pic:cNvPr id="18" name="Picture 18" title="Software University @ Facebook">
-                                          <a:hlinkClick r:id="rId8"/>
-                                        </pic:cNvPr>
-                                        <pic:cNvPicPr/>
-                                      </pic:nvPicPr>
-                                      <pic:blipFill>
-                                        <a:blip r:embed="rId9"/>
-                                        <a:stretch>
-                                          <a:fillRect/>
-                                        </a:stretch>
-                                      </pic:blipFill>
-                                      <pic:spPr>
-                                        <a:xfrm>
-                                          <a:off x="0" y="0"/>
-                                          <a:ext cx="201930" cy="201930"/>
-                                        </a:xfrm>
-                                        <a:prstGeom prst="rect">
-                                          <a:avLst/>
-                                        </a:prstGeom>
-                                      </pic:spPr>
-                                    </pic:pic>
-                                  </a:graphicData>
-                                </a:graphic>
-                              </wp:inline>
-                            </w:drawing>
-                          </w:r>
-                          <w:r>
-                            <w:rPr>
-                              <w:sz w:val="19"/>
-                              <w:szCs w:val="19"/>
-                            </w:rPr>
-                            <w:t xml:space="preserve">   </w:t>
-                          </w:r>
-                          <w:r>
-                            <w:rPr>
-                              <w:noProof/>
-                              <w:sz w:val="20"/>
-                              <w:szCs w:val="20"/>
-                              <w:lang w:val="bg-BG" w:eastAsia="bg-BG"/>
-                            </w:rPr>
-                            <w:drawing>
-                              <wp:inline distT="0" distB="0" distL="0" distR="0" wp14:anchorId="04C21AC0" wp14:editId="2588E4EF">
-                                <wp:extent cx="201930" cy="201930"/>
-                                <wp:effectExtent l="0" t="0" r="7620" b="7620"/>
-                                <wp:docPr id="24" name="Picture 24" title="Software University @ Twitter">
-                                  <a:hlinkClick xmlns:a="http://schemas.openxmlformats.org/drawingml/2006/main" r:id="rId10"/>
-                                </wp:docPr>
-                                <wp:cNvGraphicFramePr/>
-                                <a:graphic xmlns:a="http://schemas.openxmlformats.org/drawingml/2006/main">
-                                  <a:graphicData uri="http://schemas.openxmlformats.org/drawingml/2006/picture">
-                                    <pic:pic xmlns:pic="http://schemas.openxmlformats.org/drawingml/2006/picture">
-                                      <pic:nvPicPr>
-                                        <pic:cNvPr id="15" name="Picture 15" title="Software University @ Twitter">
-                                          <a:hlinkClick r:id="rId10"/>
-                                        </pic:cNvPr>
-                                        <pic:cNvPicPr/>
-                                      </pic:nvPicPr>
-                                      <pic:blipFill>
-                                        <a:blip r:embed="rId11"/>
-                                        <a:stretch>
-                                          <a:fillRect/>
-                                        </a:stretch>
-                                      </pic:blipFill>
-                                      <pic:spPr>
-                                        <a:xfrm>
-                                          <a:off x="0" y="0"/>
-                                          <a:ext cx="201930" cy="201930"/>
-                                        </a:xfrm>
-                                        <a:prstGeom prst="rect">
-                                          <a:avLst/>
-                                        </a:prstGeom>
-                                      </pic:spPr>
-                                    </pic:pic>
-                                  </a:graphicData>
-                                </a:graphic>
-                              </wp:inline>
-                            </w:drawing>
-                          </w:r>
-                          <w:r>
-                            <w:rPr>
-                              <w:sz w:val="19"/>
-                              <w:szCs w:val="19"/>
-                            </w:rPr>
-                            <w:t xml:space="preserve">   </w:t>
-                          </w:r>
-                          <w:r>
-                            <w:rPr>
-                              <w:noProof/>
-                              <w:sz w:val="20"/>
-                              <w:szCs w:val="20"/>
-                              <w:lang w:val="bg-BG" w:eastAsia="bg-BG"/>
-                            </w:rPr>
-                            <w:drawing>
-                              <wp:inline distT="0" distB="0" distL="0" distR="0" wp14:anchorId="0FC36C9C" wp14:editId="572A5099">
-                                <wp:extent cx="201930" cy="201930"/>
-                                <wp:effectExtent l="0" t="0" r="7620" b="7620"/>
-                                <wp:docPr id="26" name="Picture 26" title="Software University @ YouTube">
-                                  <a:hlinkClick xmlns:a="http://schemas.openxmlformats.org/drawingml/2006/main" r:id="rId12"/>
-                                </wp:docPr>
-                                <wp:cNvGraphicFramePr/>
-                                <a:graphic xmlns:a="http://schemas.openxmlformats.org/drawingml/2006/main">
-                                  <a:graphicData uri="http://schemas.openxmlformats.org/drawingml/2006/picture">
-                                    <pic:pic xmlns:pic="http://schemas.openxmlformats.org/drawingml/2006/picture">
-                                      <pic:nvPicPr>
-                                        <pic:cNvPr id="13" name="Picture 13" title="Software University @ YouTube">
-                                          <a:hlinkClick r:id="rId12"/>
-                                        </pic:cNvPr>
-                                        <pic:cNvPicPr/>
-                                      </pic:nvPicPr>
-                                      <pic:blipFill>
-                                        <a:blip r:embed="rId13"/>
-                                        <a:stretch>
-                                          <a:fillRect/>
-                                        </a:stretch>
-                                      </pic:blipFill>
-                                      <pic:spPr>
-                                        <a:xfrm>
-                                          <a:off x="0" y="0"/>
-                                          <a:ext cx="201930" cy="201930"/>
-                                        </a:xfrm>
-                                        <a:prstGeom prst="rect">
-                                          <a:avLst/>
-                                        </a:prstGeom>
-                                      </pic:spPr>
-                                    </pic:pic>
-                                  </a:graphicData>
-                                </a:graphic>
-                              </wp:inline>
-                            </w:drawing>
-                          </w:r>
-                          <w:r>
-                            <w:rPr>
-                              <w:sz w:val="19"/>
-                              <w:szCs w:val="19"/>
-                            </w:rPr>
-                            <w:t xml:space="preserve">   </w:t>
-                          </w:r>
-                          <w:r>
-                            <w:rPr>
-                              <w:noProof/>
-                              <w:sz w:val="20"/>
-                              <w:szCs w:val="20"/>
-                              <w:lang w:val="bg-BG" w:eastAsia="bg-BG"/>
-                            </w:rPr>
-                            <w:drawing>
-                              <wp:inline distT="0" distB="0" distL="0" distR="0" wp14:anchorId="0D62D2B4" wp14:editId="233A040E">
-                                <wp:extent cx="201930" cy="201930"/>
-                                <wp:effectExtent l="0" t="0" r="7620" b="7620"/>
-                                <wp:docPr id="27" name="Picture 27">
-                                  <a:hlinkClick xmlns:a="http://schemas.openxmlformats.org/drawingml/2006/main" r:id="rId14"/>
-                                </wp:docPr>
-                                <wp:cNvGraphicFramePr>
-                                  <a:graphicFrameLocks xmlns:a="http://schemas.openxmlformats.org/drawingml/2006/main" noChangeAspect="1"/>
-                                </wp:cNvGraphicFramePr>
-                                <a:graphic xmlns:a="http://schemas.openxmlformats.org/drawingml/2006/main">
-                                  <a:graphicData uri="http://schemas.openxmlformats.org/drawingml/2006/picture">
-                                    <pic:pic xmlns:pic="http://schemas.openxmlformats.org/drawingml/2006/picture">
-                                      <pic:nvPicPr>
-                                        <pic:cNvPr id="0" name="Picture 12">
-                                          <a:hlinkClick r:id="rId14"/>
-                                        </pic:cNvPr>
-                                        <pic:cNvPicPr>
-                                          <a:picLocks noChangeAspect="1" noChangeArrowheads="1"/>
-                                        </pic:cNvPicPr>
-                                      </pic:nvPicPr>
-                                      <pic:blipFill>
-                                        <a:blip r:embed="rId15">
-                                          <a:extLst>
-                                            <a:ext uri="{28A0092B-C50C-407E-A947-70E740481C1C}">
-                                              <a14:useLocalDpi xmlns:a14="http://schemas.microsoft.com/office/drawing/2010/main" val="0"/>
-                                            </a:ext>
-                                          </a:extLst>
-                                        </a:blip>
-                                        <a:srcRect/>
-                                        <a:stretch>
-                                          <a:fillRect/>
-                                        </a:stretch>
-                                      </pic:blipFill>
-                                      <pic:spPr bwMode="auto">
-                                        <a:xfrm>
-                                          <a:off x="0" y="0"/>
-                                          <a:ext cx="201930" cy="201930"/>
-                                        </a:xfrm>
-                                        <a:prstGeom prst="rect">
-                                          <a:avLst/>
-                                        </a:prstGeom>
-                                        <a:noFill/>
-                                        <a:ln>
-                                          <a:noFill/>
-                                        </a:ln>
-                                      </pic:spPr>
-                                    </pic:pic>
-                                  </a:graphicData>
-                                </a:graphic>
-                              </wp:inline>
-                            </w:drawing>
-                          </w:r>
-                          <w:r>
-                            <w:rPr>
-                              <w:sz w:val="19"/>
-                              <w:szCs w:val="19"/>
-                            </w:rPr>
-                            <w:t xml:space="preserve">   </w:t>
-                          </w:r>
-                          <w:r>
-                            <w:rPr>
-                              <w:noProof/>
-                              <w:sz w:val="20"/>
-                              <w:szCs w:val="20"/>
-                              <w:lang w:val="bg-BG" w:eastAsia="bg-BG"/>
-                            </w:rPr>
-                            <w:drawing>
-                              <wp:inline distT="0" distB="0" distL="0" distR="0" wp14:anchorId="03BA5D90" wp14:editId="1FA413F0">
-                                <wp:extent cx="198120" cy="198120"/>
-                                <wp:effectExtent l="0" t="0" r="0" b="0"/>
-                                <wp:docPr id="28" name="Picture 28">
-                                  <a:hlinkClick xmlns:a="http://schemas.openxmlformats.org/drawingml/2006/main" r:id="rId16"/>
-                                </wp:docPr>
-                                <wp:cNvGraphicFramePr>
-                                  <a:graphicFrameLocks xmlns:a="http://schemas.openxmlformats.org/drawingml/2006/main" noChangeAspect="1"/>
-                                </wp:cNvGraphicFramePr>
-                                <a:graphic xmlns:a="http://schemas.openxmlformats.org/drawingml/2006/main">
-                                  <a:graphicData uri="http://schemas.openxmlformats.org/drawingml/2006/picture">
-                                    <pic:pic xmlns:pic="http://schemas.openxmlformats.org/drawingml/2006/picture">
-                                      <pic:nvPicPr>
-                                        <pic:cNvPr id="10" name="Picture 10">
-                                          <a:hlinkClick r:id="rId16"/>
-                                        </pic:cNvPr>
-                                        <pic:cNvPicPr>
-                                          <a:picLocks noChangeAspect="1" noChangeArrowheads="1"/>
-                                        </pic:cNvPicPr>
-                                      </pic:nvPicPr>
-                                      <pic:blipFill>
-                                        <a:blip r:embed="rId17">
-                                          <a:extLst>
-                                            <a:ext uri="{28A0092B-C50C-407E-A947-70E740481C1C}">
-                                              <a14:useLocalDpi xmlns:a14="http://schemas.microsoft.com/office/drawing/2010/main" val="0"/>
-                                            </a:ext>
-                                          </a:extLst>
-                                        </a:blip>
-                                        <a:srcRect/>
-                                        <a:stretch>
-                                          <a:fillRect/>
-                                        </a:stretch>
-                                      </pic:blipFill>
-                                      <pic:spPr bwMode="auto">
-                                        <a:xfrm>
-                                          <a:off x="0" y="0"/>
-                                          <a:ext cx="198120" cy="198120"/>
-                                        </a:xfrm>
-                                        <a:prstGeom prst="rect">
-                                          <a:avLst/>
-                                        </a:prstGeom>
-                                        <a:noFill/>
-                                        <a:ln>
-                                          <a:noFill/>
-                                        </a:ln>
-                                      </pic:spPr>
-                                    </pic:pic>
-                                  </a:graphicData>
-                                </a:graphic>
-                              </wp:inline>
-                            </w:drawing>
-                          </w:r>
-                          <w:r>
-                            <w:rPr>
-                              <w:sz w:val="19"/>
-                              <w:szCs w:val="19"/>
-                            </w:rPr>
-                            <w:t xml:space="preserve">   </w:t>
-                          </w:r>
-                          <w:r>
-                            <w:rPr>
-                              <w:noProof/>
-                              <w:sz w:val="20"/>
-                              <w:szCs w:val="20"/>
-                              <w:lang w:val="bg-BG" w:eastAsia="bg-BG"/>
-                            </w:rPr>
-                            <w:drawing>
-                              <wp:inline distT="0" distB="0" distL="0" distR="0" wp14:anchorId="749DA19F" wp14:editId="5E4E3CE2">
-                                <wp:extent cx="201930" cy="201930"/>
-                                <wp:effectExtent l="0" t="0" r="7620" b="7620"/>
-                                <wp:docPr id="29" name="Picture 29">
-                                  <a:hlinkClick xmlns:a="http://schemas.openxmlformats.org/drawingml/2006/main" r:id="rId18"/>
-                                </wp:docPr>
-                                <wp:cNvGraphicFramePr>
-                                  <a:graphicFrameLocks xmlns:a="http://schemas.openxmlformats.org/drawingml/2006/main" noChangeAspect="1"/>
-                                </wp:cNvGraphicFramePr>
-                                <a:graphic xmlns:a="http://schemas.openxmlformats.org/drawingml/2006/main">
-                                  <a:graphicData uri="http://schemas.openxmlformats.org/drawingml/2006/picture">
-                                    <pic:pic xmlns:pic="http://schemas.openxmlformats.org/drawingml/2006/picture">
-                                      <pic:nvPicPr>
-                                        <pic:cNvPr id="0" name="Picture 9">
-                                          <a:hlinkClick r:id="rId18"/>
-                                        </pic:cNvPr>
-                                        <pic:cNvPicPr>
-                                          <a:picLocks noChangeAspect="1" noChangeArrowheads="1"/>
-                                        </pic:cNvPicPr>
-                                      </pic:nvPicPr>
-                                      <pic:blipFill>
-                                        <a:blip r:embed="rId19">
-                                          <a:extLst>
-                                            <a:ext uri="{28A0092B-C50C-407E-A947-70E740481C1C}">
-                                              <a14:useLocalDpi xmlns:a14="http://schemas.microsoft.com/office/drawing/2010/main" val="0"/>
-                                            </a:ext>
-                                          </a:extLst>
-                                        </a:blip>
-                                        <a:srcRect/>
-                                        <a:stretch>
-                                          <a:fillRect/>
-                                        </a:stretch>
-                                      </pic:blipFill>
-                                      <pic:spPr bwMode="auto">
-                                        <a:xfrm>
-                                          <a:off x="0" y="0"/>
-                                          <a:ext cx="201930" cy="201930"/>
-                                        </a:xfrm>
-                                        <a:prstGeom prst="rect">
-                                          <a:avLst/>
-                                        </a:prstGeom>
-                                        <a:noFill/>
-                                        <a:ln>
-                                          <a:noFill/>
-                                        </a:ln>
-                                      </pic:spPr>
-                                    </pic:pic>
-                                  </a:graphicData>
-                                </a:graphic>
-                              </wp:inline>
-                            </w:drawing>
-                          </w:r>
-                          <w:r>
-                            <w:rPr>
-                              <w:sz w:val="19"/>
-                              <w:szCs w:val="19"/>
-                            </w:rPr>
-                            <w:t xml:space="preserve">   </w:t>
-                          </w:r>
-                          <w:r>
-                            <w:rPr>
-                              <w:noProof/>
-                              <w:sz w:val="20"/>
-                              <w:szCs w:val="20"/>
-                              <w:lang w:val="bg-BG" w:eastAsia="bg-BG"/>
-                            </w:rPr>
-                            <w:drawing>
-                              <wp:inline distT="0" distB="0" distL="0" distR="0" wp14:anchorId="7A828822" wp14:editId="7CAD7EFA">
-                                <wp:extent cx="201930" cy="201930"/>
-                                <wp:effectExtent l="0" t="0" r="7620" b="7620"/>
-                                <wp:docPr id="30" name="Picture 30" title="Software University: Email Us">
-                                  <a:hlinkClick xmlns:a="http://schemas.openxmlformats.org/drawingml/2006/main" r:id="rId20"/>
-                                </wp:docPr>
-                                <wp:cNvGraphicFramePr/>
-                                <a:graphic xmlns:a="http://schemas.openxmlformats.org/drawingml/2006/main">
-                                  <a:graphicData uri="http://schemas.openxmlformats.org/drawingml/2006/picture">
-                                    <pic:pic xmlns:pic="http://schemas.openxmlformats.org/drawingml/2006/picture">
-                                      <pic:nvPicPr>
-                                        <pic:cNvPr id="8" name="Picture 8" title="Software University: Email Us">
-                                          <a:hlinkClick r:id="rId20"/>
-                                        </pic:cNvPr>
-                                        <pic:cNvPicPr/>
-                                      </pic:nvPicPr>
-                                      <pic:blipFill>
-                                        <a:blip r:embed="rId21"/>
-                                        <a:stretch>
-                                          <a:fillRect/>
-                                        </a:stretch>
-                                      </pic:blipFill>
-                                      <pic:spPr>
-                                        <a:xfrm>
-                                          <a:off x="0" y="0"/>
-                                          <a:ext cx="201930" cy="201930"/>
-                                        </a:xfrm>
-                                        <a:prstGeom prst="rect">
-                                          <a:avLst/>
-                                        </a:prstGeom>
-                                      </pic:spPr>
-                                    </pic:pic>
-                                  </a:graphicData>
-                                </a:graphic>
-                              </wp:inline>
-                            </w:drawing>
-                          </w:r>
-                        </w:p>
-                      </w:txbxContent>
-                    </wps:txbx>
-                    <wps:bodyPr rot="0" vert="horz" wrap="square" lIns="18000" tIns="43200" rIns="18000" bIns="18000" anchor="t" anchorCtr="0">
-                      <a:noAutofit/>
-                    </wps:bodyPr>
-                  </wps:wsp>
-                </a:graphicData>
-              </a:graphic>
-              <wp14:sizeRelH relativeFrom="page">
-                <wp14:pctWidth>0</wp14:pctWidth>
-              </wp14:sizeRelH>
-              <wp14:sizeRelV relativeFrom="page">
-                <wp14:pctHeight>0</wp14:pctHeight>
-              </wp14:sizeRelV>
-            </wp:anchor>
-          </w:drawing>
-        </mc:Choice>
-        <mc:Fallback>
-          <w:pict>
-            <v:shapetype w14:anchorId="262B8102" id="_x0000_t202" coordsize="21600,21600" o:spt="202" path="m,l,21600r21600,l21600,xe">
-              <v:stroke joinstyle="miter"/>
-              <v:path gradientshapeok="t" o:connecttype="rect"/>
-            </v:shapetype>
-            <v:shape id="Text Box 10" o:spid="_x0000_s1026" type="#_x0000_t202" style="position:absolute;margin-left:124.4pt;margin-top:6.7pt;width:396.3pt;height:40.45pt;z-index:251661312;visibility:visible;mso-wrap-style:square;mso-width-percent:0;mso-height-percent:0;mso-wrap-distance-left:9pt;mso-wrap-distance-top:0;mso-wrap-distance-right:9pt;mso-wrap-distance-bottom:0;mso-position-horizontal:absolute;mso-position-horizontal-relative:text;mso-position-vertical:absolute;mso-position-vertical-relative:text;mso-width-percent:0;mso-height-percent:0;mso-width-relative:page;mso-height-relative:page;v-text-anchor:top" o:gfxdata="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" filled="f" stroked="f">
-              <v:textbox inset=".5mm,1.2mm,.5mm,.5mm">
-                <w:txbxContent>
-                  <w:p>
-                    <w:pPr>
-                      <w:spacing w:before="40" w:after="50" w:line="240" w:lineRule="auto"/>
-                      <w:rPr>
-                        <w:sz w:val="19"/>
-                        <w:szCs w:val="19"/>
-                      </w:rPr>
-                    </w:pPr>
-                    <w:r>
-                      <w:rPr>
-                        <w:sz w:val="19"/>
-                        <w:szCs w:val="19"/>
-                      </w:rPr>
-                      <w:t xml:space="preserve">© </w:t>
-                    </w:r>
-                    <w:hyperlink r:id="rId22" w:history="1">
-                      <w:r>
-                        <w:rPr>
-                          <w:rStyle w:val="Hyperlink"/>
-                          <w:sz w:val="19"/>
-                          <w:szCs w:val="19"/>
-                        </w:rPr>
-                        <w:t>Software University Foundation</w:t>
-                      </w:r>
-                    </w:hyperlink>
-                    <w:r>
-                      <w:rPr>
-                        <w:sz w:val="19"/>
-                        <w:szCs w:val="19"/>
-                      </w:rPr>
-                      <w:t xml:space="preserve">. This work is licensed under the </w:t>
-                    </w:r>
-                    <w:hyperlink r:id="rId23" w:history="1">
-                      <w:r>
-                        <w:rPr>
-                          <w:rStyle w:val="Hyperlink"/>
-                          <w:sz w:val="19"/>
-                          <w:szCs w:val="19"/>
-                        </w:rPr>
-                        <w:t>CC-BY-NC-SA</w:t>
-                      </w:r>
-                    </w:hyperlink>
-                    <w:r>
-                      <w:rPr>
-                        <w:sz w:val="19"/>
-                        <w:szCs w:val="19"/>
-                      </w:rPr>
-                      <w:t xml:space="preserve"> license.</w:t>
-                    </w:r>
-                  </w:p>
-                  <w:p>
-                    <w:pPr>
-                      <w:spacing w:after="0" w:line="240" w:lineRule="auto"/>
-                      <w:ind w:left="567" w:firstLine="340"/>
-                      <w:rPr>
-                        <w:sz w:val="19"/>
-                        <w:szCs w:val="19"/>
-                      </w:rPr>
-                    </w:pPr>
-                    <w:r>
-                      <w:rPr>
-                        <w:noProof/>
-                        <w:sz w:val="20"/>
-                        <w:szCs w:val="20"/>
-                        <w:lang w:val="bg-BG" w:eastAsia="bg-BG"/>
-                      </w:rPr>
-                      <w:drawing>
-                        <wp:inline distT="0" distB="0" distL="0" distR="0" wp14:anchorId="6E84799C" wp14:editId="6B3A44B7">
-                          <wp:extent cx="201930" cy="201930"/>
-                          <wp:effectExtent l="0" t="0" r="7620" b="7620"/>
-                          <wp:docPr id="21" name="Picture 21">
-                            <a:hlinkClick xmlns:a="http://schemas.openxmlformats.org/drawingml/2006/main" r:id="rId24"/>
-                          </wp:docPr>
-                          <wp:cNvGraphicFramePr>
-                            <a:graphicFrameLocks xmlns:a="http://schemas.openxmlformats.org/drawingml/2006/main" noChangeAspect="1"/>
-                          </wp:cNvGraphicFramePr>
-                          <a:graphic xmlns:a="http://schemas.openxmlformats.org/drawingml/2006/main">
-                            <a:graphicData uri="http://schemas.openxmlformats.org/drawingml/2006/picture">
-                              <pic:pic xmlns:pic="http://schemas.openxmlformats.org/drawingml/2006/picture">
-                                <pic:nvPicPr>
-                                  <pic:cNvPr id="0" name="Picture 19">
-                                    <a:hlinkClick r:id="rId24"/>
-                                  </pic:cNvPr>
-                                  <pic:cNvPicPr>
-                                    <a:picLocks noChangeAspect="1" noChangeArrowheads="1"/>
-                                  </pic:cNvPicPr>
-                                </pic:nvPicPr>
-                                <pic:blipFill>
-                                  <a:blip r:embed="rId25">
-                                    <a:extLst>
-                                      <a:ext uri="{28A0092B-C50C-407E-A947-70E740481C1C}">
-                                        <a14:useLocalDpi xmlns:a14="http://schemas.microsoft.com/office/drawing/2010/main" val="0"/>
-                                      </a:ext>
-                                    </a:extLst>
-                                  </a:blip>
-                                  <a:srcRect/>
-                                  <a:stretch>
-                                    <a:fillRect/>
-                                  </a:stretch>
-                                </pic:blipFill>
-                                <pic:spPr bwMode="auto">
-                                  <a:xfrm>
-                                    <a:off x="0" y="0"/>
-                                    <a:ext cx="201930" cy="201930"/>
-                                  </a:xfrm>
-                                  <a:prstGeom prst="rect">
-                                    <a:avLst/>
-                                  </a:prstGeom>
-                                  <a:noFill/>
-                                  <a:ln>
-                                    <a:noFill/>
-                                  </a:ln>
-                                </pic:spPr>
-                              </pic:pic>
-                            </a:graphicData>
-                          </a:graphic>
-                        </wp:inline>
-                      </w:drawing>
-                    </w:r>
-                    <w:r>
-                      <w:rPr>
-                        <w:sz w:val="19"/>
-                        <w:szCs w:val="19"/>
-                      </w:rPr>
-                      <w:t xml:space="preserve"> </w:t>
-                    </w:r>
-                    <w:r>
-                      <w:rPr>
-                        <w:sz w:val="19"/>
-                        <w:szCs w:val="19"/>
-                        <w:lang w:val="bg-BG"/>
-                      </w:rPr>
-                      <w:t xml:space="preserve">  </w:t>
-                    </w:r>
-                    <w:r>
-                      <w:rPr>
-                        <w:noProof/>
-                        <w:sz w:val="20"/>
-                        <w:szCs w:val="20"/>
-                        <w:lang w:val="bg-BG" w:eastAsia="bg-BG"/>
-                      </w:rPr>
-                      <w:drawing>
-                        <wp:inline distT="0" distB="0" distL="0" distR="0" wp14:anchorId="356B01D0" wp14:editId="6531609A">
-                          <wp:extent cx="201930" cy="201930"/>
-                          <wp:effectExtent l="0" t="0" r="7620" b="7620"/>
-                          <wp:docPr id="22" name="Picture 22">
-                            <a:hlinkClick xmlns:a="http://schemas.openxmlformats.org/drawingml/2006/main" r:id="rId26"/>
-                          </wp:docPr>
-                          <wp:cNvGraphicFramePr>
-                            <a:graphicFrameLocks xmlns:a="http://schemas.openxmlformats.org/drawingml/2006/main" noChangeAspect="1"/>
-                          </wp:cNvGraphicFramePr>
-                          <a:graphic xmlns:a="http://schemas.openxmlformats.org/drawingml/2006/main">
-                            <a:graphicData uri="http://schemas.openxmlformats.org/drawingml/2006/picture">
-                              <pic:pic xmlns:pic="http://schemas.openxmlformats.org/drawingml/2006/picture">
-                                <pic:nvPicPr>
-                                  <pic:cNvPr id="14" name="Picture 14">
-                                    <a:hlinkClick r:id="rId26"/>
-                                  </pic:cNvPr>
-                                  <pic:cNvPicPr>
-                                    <a:picLocks noChangeAspect="1" noChangeArrowheads="1"/>
-                                  </pic:cNvPicPr>
-                                </pic:nvPicPr>
-                                <pic:blipFill>
-                                  <a:blip r:embed="rId27">
-                                    <a:extLst>
-                                      <a:ext uri="{28A0092B-C50C-407E-A947-70E740481C1C}">
-                                        <a14:useLocalDpi xmlns:a14="http://schemas.microsoft.com/office/drawing/2010/main" val="0"/>
-                                      </a:ext>
-                                    </a:extLst>
-                                  </a:blip>
-                                  <a:stretch>
-                                    <a:fillRect/>
-                                  </a:stretch>
-                                </pic:blipFill>
-                                <pic:spPr bwMode="auto">
-                                  <a:xfrm>
-                                    <a:off x="0" y="0"/>
-                                    <a:ext cx="201930" cy="201930"/>
-                                  </a:xfrm>
-                                  <a:prstGeom prst="rect">
-                                    <a:avLst/>
-                                  </a:prstGeom>
-                                  <a:noFill/>
-                                  <a:ln>
-                                    <a:noFill/>
-                                  </a:ln>
-                                </pic:spPr>
-                              </pic:pic>
-                            </a:graphicData>
-                          </a:graphic>
-                        </wp:inline>
-                      </w:drawing>
-                    </w:r>
-                    <w:r>
-                      <w:rPr>
-                        <w:sz w:val="19"/>
-                        <w:szCs w:val="19"/>
-                        <w:lang w:val="bg-BG"/>
-                      </w:rPr>
-                      <w:t xml:space="preserve">   </w:t>
-                    </w:r>
-                    <w:r>
-                      <w:rPr>
-                        <w:noProof/>
-                        <w:sz w:val="20"/>
-                        <w:szCs w:val="20"/>
-                        <w:lang w:val="bg-BG" w:eastAsia="bg-BG"/>
-                      </w:rPr>
-                      <w:drawing>
-                        <wp:inline distT="0" distB="0" distL="0" distR="0" wp14:anchorId="3253DE32" wp14:editId="567FED5E">
-                          <wp:extent cx="201930" cy="201930"/>
-                          <wp:effectExtent l="0" t="0" r="7620" b="7620"/>
-                          <wp:docPr id="23" name="Picture 23" title="Software University @ Facebook">
-                            <a:hlinkClick xmlns:a="http://schemas.openxmlformats.org/drawingml/2006/main" r:id="rId28"/>
-                          </wp:docPr>
-                          <wp:cNvGraphicFramePr/>
-                          <a:graphic xmlns:a="http://schemas.openxmlformats.org/drawingml/2006/main">
-                            <a:graphicData uri="http://schemas.openxmlformats.org/drawingml/2006/picture">
-                              <pic:pic xmlns:pic="http://schemas.openxmlformats.org/drawingml/2006/picture">
-                                <pic:nvPicPr>
-                                  <pic:cNvPr id="18" name="Picture 18" title="Software University @ Facebook">
-                                    <a:hlinkClick r:id="rId28"/>
-                                  </pic:cNvPr>
-                                  <pic:cNvPicPr/>
-                                </pic:nvPicPr>
-                                <pic:blipFill>
-                                  <a:blip r:embed="rId29"/>
-                                  <a:stretch>
-                                    <a:fillRect/>
-                                  </a:stretch>
-                                </pic:blipFill>
-                                <pic:spPr>
-                                  <a:xfrm>
-                                    <a:off x="0" y="0"/>
-                                    <a:ext cx="201930" cy="201930"/>
-                                  </a:xfrm>
-                                  <a:prstGeom prst="rect">
-                                    <a:avLst/>
-                                  </a:prstGeom>
-                                </pic:spPr>
-                              </pic:pic>
-                            </a:graphicData>
-                          </a:graphic>
-                        </wp:inline>
-                      </w:drawing>
-                    </w:r>
-                    <w:r>
-                      <w:rPr>
-                        <w:sz w:val="19"/>
-                        <w:szCs w:val="19"/>
-                      </w:rPr>
-                      <w:t xml:space="preserve">   </w:t>
-                    </w:r>
-                    <w:r>
-                      <w:rPr>
-                        <w:noProof/>
-                        <w:sz w:val="20"/>
-                        <w:szCs w:val="20"/>
-                        <w:lang w:val="bg-BG" w:eastAsia="bg-BG"/>
-                      </w:rPr>
-                      <w:drawing>
-                        <wp:inline distT="0" distB="0" distL="0" distR="0" wp14:anchorId="04C21AC0" wp14:editId="2588E4EF">
-                          <wp:extent cx="201930" cy="201930"/>
-                          <wp:effectExtent l="0" t="0" r="7620" b="7620"/>
-                          <wp:docPr id="24" name="Picture 24" title="Software University @ Twitter">
-                            <a:hlinkClick xmlns:a="http://schemas.openxmlformats.org/drawingml/2006/main" r:id="rId30"/>
-                          </wp:docPr>
-                          <wp:cNvGraphicFramePr/>
-                          <a:graphic xmlns:a="http://schemas.openxmlformats.org/drawingml/2006/main">
-                            <a:graphicData uri="http://schemas.openxmlformats.org/drawingml/2006/picture">
-                              <pic:pic xmlns:pic="http://schemas.openxmlformats.org/drawingml/2006/picture">
-                                <pic:nvPicPr>
-                                  <pic:cNvPr id="15" name="Picture 15" title="Software University @ Twitter">
-                                    <a:hlinkClick r:id="rId30"/>
-                                  </pic:cNvPr>
-                                  <pic:cNvPicPr/>
-                                </pic:nvPicPr>
-                                <pic:blipFill>
-                                  <a:blip r:embed="rId31"/>
-                                  <a:stretch>
-                                    <a:fillRect/>
-                                  </a:stretch>
-                                </pic:blipFill>
-                                <pic:spPr>
-                                  <a:xfrm>
-                                    <a:off x="0" y="0"/>
-                                    <a:ext cx="201930" cy="201930"/>
-                                  </a:xfrm>
-                                  <a:prstGeom prst="rect">
-                                    <a:avLst/>
-                                  </a:prstGeom>
-                                </pic:spPr>
-                              </pic:pic>
-                            </a:graphicData>
-                          </a:graphic>
-                        </wp:inline>
-                      </w:drawing>
-                    </w:r>
-                    <w:r>
-                      <w:rPr>
-                        <w:sz w:val="19"/>
-                        <w:szCs w:val="19"/>
-                      </w:rPr>
-                      <w:t xml:space="preserve">   </w:t>
-                    </w:r>
-                    <w:r>
-                      <w:rPr>
-                        <w:noProof/>
-                        <w:sz w:val="20"/>
-                        <w:szCs w:val="20"/>
-                        <w:lang w:val="bg-BG" w:eastAsia="bg-BG"/>
-                      </w:rPr>
-                      <w:drawing>
-                        <wp:inline distT="0" distB="0" distL="0" distR="0" wp14:anchorId="0FC36C9C" wp14:editId="572A5099">
-                          <wp:extent cx="201930" cy="201930"/>
-                          <wp:effectExtent l="0" t="0" r="7620" b="7620"/>
-                          <wp:docPr id="26" name="Picture 26" title="Software University @ YouTube">
-                            <a:hlinkClick xmlns:a="http://schemas.openxmlformats.org/drawingml/2006/main" r:id="rId32"/>
-                          </wp:docPr>
-                          <wp:cNvGraphicFramePr/>
-                          <a:graphic xmlns:a="http://schemas.openxmlformats.org/drawingml/2006/main">
-                            <a:graphicData uri="http://schemas.openxmlformats.org/drawingml/2006/picture">
-                              <pic:pic xmlns:pic="http://schemas.openxmlformats.org/drawingml/2006/picture">
-                                <pic:nvPicPr>
-                                  <pic:cNvPr id="13" name="Picture 13" title="Software University @ YouTube">
-                                    <a:hlinkClick r:id="rId32"/>
-                                  </pic:cNvPr>
-                                  <pic:cNvPicPr/>
-                                </pic:nvPicPr>
-                                <pic:blipFill>
-                                  <a:blip r:embed="rId33"/>
-                                  <a:stretch>
-                                    <a:fillRect/>
-                                  </a:stretch>
-                                </pic:blipFill>
-                                <pic:spPr>
-                                  <a:xfrm>
-                                    <a:off x="0" y="0"/>
-                                    <a:ext cx="201930" cy="201930"/>
-                                  </a:xfrm>
-                                  <a:prstGeom prst="rect">
-                                    <a:avLst/>
-                                  </a:prstGeom>
-                                </pic:spPr>
-                              </pic:pic>
-                            </a:graphicData>
-                          </a:graphic>
-                        </wp:inline>
-                      </w:drawing>
-                    </w:r>
-                    <w:r>
-                      <w:rPr>
-                        <w:sz w:val="19"/>
-                        <w:szCs w:val="19"/>
-                      </w:rPr>
-                      <w:t xml:space="preserve">   </w:t>
-                    </w:r>
-                    <w:r>
-                      <w:rPr>
-                        <w:noProof/>
-                        <w:sz w:val="20"/>
-                        <w:szCs w:val="20"/>
-                        <w:lang w:val="bg-BG" w:eastAsia="bg-BG"/>
-                      </w:rPr>
-                      <w:drawing>
-                        <wp:inline distT="0" distB="0" distL="0" distR="0" wp14:anchorId="0D62D2B4" wp14:editId="233A040E">
-                          <wp:extent cx="201930" cy="201930"/>
-                          <wp:effectExtent l="0" t="0" r="7620" b="7620"/>
-                          <wp:docPr id="27" name="Picture 27">
-                            <a:hlinkClick xmlns:a="http://schemas.openxmlformats.org/drawingml/2006/main" r:id="rId34"/>
-                          </wp:docPr>
-                          <wp:cNvGraphicFramePr>
-                            <a:graphicFrameLocks xmlns:a="http://schemas.openxmlformats.org/drawingml/2006/main" noChangeAspect="1"/>
-                          </wp:cNvGraphicFramePr>
-                          <a:graphic xmlns:a="http://schemas.openxmlformats.org/drawingml/2006/main">
-                            <a:graphicData uri="http://schemas.openxmlformats.org/drawingml/2006/picture">
-                              <pic:pic xmlns:pic="http://schemas.openxmlformats.org/drawingml/2006/picture">
-                                <pic:nvPicPr>
-                                  <pic:cNvPr id="0" name="Picture 12">
-                                    <a:hlinkClick r:id="rId34"/>
-                                  </pic:cNvPr>
-                                  <pic:cNvPicPr>
-                                    <a:picLocks noChangeAspect="1" noChangeArrowheads="1"/>
-                                  </pic:cNvPicPr>
-                                </pic:nvPicPr>
-                                <pic:blipFill>
-                                  <a:blip r:embed="rId35">
-                                    <a:extLst>
-                                      <a:ext uri="{28A0092B-C50C-407E-A947-70E740481C1C}">
-                                        <a14:useLocalDpi xmlns:a14="http://schemas.microsoft.com/office/drawing/2010/main" val="0"/>
-                                      </a:ext>
-                                    </a:extLst>
-                                  </a:blip>
-                                  <a:srcRect/>
-                                  <a:stretch>
-                                    <a:fillRect/>
-                                  </a:stretch>
-                                </pic:blipFill>
-                                <pic:spPr bwMode="auto">
-                                  <a:xfrm>
-                                    <a:off x="0" y="0"/>
-                                    <a:ext cx="201930" cy="201930"/>
-                                  </a:xfrm>
-                                  <a:prstGeom prst="rect">
-                                    <a:avLst/>
-                                  </a:prstGeom>
-                                  <a:noFill/>
-                                  <a:ln>
-                                    <a:noFill/>
-                                  </a:ln>
-                                </pic:spPr>
-                              </pic:pic>
-                            </a:graphicData>
-                          </a:graphic>
-                        </wp:inline>
-                      </w:drawing>
-                    </w:r>
-                    <w:r>
-                      <w:rPr>
-                        <w:sz w:val="19"/>
-                        <w:szCs w:val="19"/>
-                      </w:rPr>
-                      <w:t xml:space="preserve">   </w:t>
-                    </w:r>
-                    <w:r>
-                      <w:rPr>
-                        <w:noProof/>
-                        <w:sz w:val="20"/>
-                        <w:szCs w:val="20"/>
-                        <w:lang w:val="bg-BG" w:eastAsia="bg-BG"/>
-                      </w:rPr>
-                      <w:drawing>
-                        <wp:inline distT="0" distB="0" distL="0" distR="0" wp14:anchorId="03BA5D90" wp14:editId="1FA413F0">
-                          <wp:extent cx="198120" cy="198120"/>
-                          <wp:effectExtent l="0" t="0" r="0" b="0"/>
-                          <wp:docPr id="28" name="Picture 28">
-                            <a:hlinkClick xmlns:a="http://schemas.openxmlformats.org/drawingml/2006/main" r:id="rId36"/>
-                          </wp:docPr>
-                          <wp:cNvGraphicFramePr>
-                            <a:graphicFrameLocks xmlns:a="http://schemas.openxmlformats.org/drawingml/2006/main" noChangeAspect="1"/>
-                          </wp:cNvGraphicFramePr>
-                          <a:graphic xmlns:a="http://schemas.openxmlformats.org/drawingml/2006/main">
-                            <a:graphicData uri="http://schemas.openxmlformats.org/drawingml/2006/picture">
-                              <pic:pic xmlns:pic="http://schemas.openxmlformats.org/drawingml/2006/picture">
-                                <pic:nvPicPr>
-                                  <pic:cNvPr id="10" name="Picture 10">
-                                    <a:hlinkClick r:id="rId36"/>
-                                  </pic:cNvPr>
-                                  <pic:cNvPicPr>
-                                    <a:picLocks noChangeAspect="1" noChangeArrowheads="1"/>
-                                  </pic:cNvPicPr>
-                                </pic:nvPicPr>
-                                <pic:blipFill>
-                                  <a:blip r:embed="rId37">
-                                    <a:extLst>
-                                      <a:ext uri="{28A0092B-C50C-407E-A947-70E740481C1C}">
-                                        <a14:useLocalDpi xmlns:a14="http://schemas.microsoft.com/office/drawing/2010/main" val="0"/>
-                                      </a:ext>
-                                    </a:extLst>
-                                  </a:blip>
-                                  <a:srcRect/>
-                                  <a:stretch>
-                                    <a:fillRect/>
-                                  </a:stretch>
-                                </pic:blipFill>
-                                <pic:spPr bwMode="auto">
-                                  <a:xfrm>
-                                    <a:off x="0" y="0"/>
-                                    <a:ext cx="198120" cy="198120"/>
-                                  </a:xfrm>
-                                  <a:prstGeom prst="rect">
-                                    <a:avLst/>
-                                  </a:prstGeom>
-                                  <a:noFill/>
-                                  <a:ln>
-                                    <a:noFill/>
-                                  </a:ln>
-                                </pic:spPr>
-                              </pic:pic>
-                            </a:graphicData>
-                          </a:graphic>
-                        </wp:inline>
-                      </w:drawing>
-                    </w:r>
-                    <w:r>
-                      <w:rPr>
-                        <w:sz w:val="19"/>
-                        <w:szCs w:val="19"/>
-                      </w:rPr>
-                      <w:t xml:space="preserve">   </w:t>
-                    </w:r>
-                    <w:r>
-                      <w:rPr>
-                        <w:noProof/>
-                        <w:sz w:val="20"/>
-                        <w:szCs w:val="20"/>
-                        <w:lang w:val="bg-BG" w:eastAsia="bg-BG"/>
-                      </w:rPr>
-                      <w:drawing>
-                        <wp:inline distT="0" distB="0" distL="0" distR="0" wp14:anchorId="749DA19F" wp14:editId="5E4E3CE2">
-                          <wp:extent cx="201930" cy="201930"/>
-                          <wp:effectExtent l="0" t="0" r="7620" b="7620"/>
-                          <wp:docPr id="29" name="Picture 29">
-                            <a:hlinkClick xmlns:a="http://schemas.openxmlformats.org/drawingml/2006/main" r:id="rId38"/>
-                          </wp:docPr>
-                          <wp:cNvGraphicFramePr>
-                            <a:graphicFrameLocks xmlns:a="http://schemas.openxmlformats.org/drawingml/2006/main" noChangeAspect="1"/>
-                          </wp:cNvGraphicFramePr>
-                          <a:graphic xmlns:a="http://schemas.openxmlformats.org/drawingml/2006/main">
-                            <a:graphicData uri="http://schemas.openxmlformats.org/drawingml/2006/picture">
-                              <pic:pic xmlns:pic="http://schemas.openxmlformats.org/drawingml/2006/picture">
-                                <pic:nvPicPr>
-                                  <pic:cNvPr id="0" name="Picture 9">
-                                    <a:hlinkClick r:id="rId38"/>
-                                  </pic:cNvPr>
-                                  <pic:cNvPicPr>
-                                    <a:picLocks noChangeAspect="1" noChangeArrowheads="1"/>
-                                  </pic:cNvPicPr>
-                                </pic:nvPicPr>
-                                <pic:blipFill>
-                                  <a:blip r:embed="rId39">
-                                    <a:extLst>
-                                      <a:ext uri="{28A0092B-C50C-407E-A947-70E740481C1C}">
-                                        <a14:useLocalDpi xmlns:a14="http://schemas.microsoft.com/office/drawing/2010/main" val="0"/>
-                                      </a:ext>
-                                    </a:extLst>
-                                  </a:blip>
-                                  <a:srcRect/>
-                                  <a:stretch>
-                                    <a:fillRect/>
-                                  </a:stretch>
-                                </pic:blipFill>
-                                <pic:spPr bwMode="auto">
-                                  <a:xfrm>
-                                    <a:off x="0" y="0"/>
-                                    <a:ext cx="201930" cy="201930"/>
-                                  </a:xfrm>
-                                  <a:prstGeom prst="rect">
-                                    <a:avLst/>
-                                  </a:prstGeom>
-                                  <a:noFill/>
-                                  <a:ln>
-                                    <a:noFill/>
-                                  </a:ln>
-                                </pic:spPr>
-                              </pic:pic>
-                            </a:graphicData>
-                          </a:graphic>
-                        </wp:inline>
-                      </w:drawing>
-                    </w:r>
-                    <w:r>
-                      <w:rPr>
-                        <w:sz w:val="19"/>
-                        <w:szCs w:val="19"/>
-                      </w:rPr>
-                      <w:t xml:space="preserve">   </w:t>
-                    </w:r>
-                    <w:r>
-                      <w:rPr>
-                        <w:noProof/>
-                        <w:sz w:val="20"/>
-                        <w:szCs w:val="20"/>
-                        <w:lang w:val="bg-BG" w:eastAsia="bg-BG"/>
-                      </w:rPr>
-                      <w:drawing>
-                        <wp:inline distT="0" distB="0" distL="0" distR="0" wp14:anchorId="7A828822" wp14:editId="7CAD7EFA">
-                          <wp:extent cx="201930" cy="201930"/>
-                          <wp:effectExtent l="0" t="0" r="7620" b="7620"/>
-                          <wp:docPr id="30" name="Picture 30" title="Software University: Email Us">
-                            <a:hlinkClick xmlns:a="http://schemas.openxmlformats.org/drawingml/2006/main" r:id="rId40"/>
-                          </wp:docPr>
-                          <wp:cNvGraphicFramePr/>
-                          <a:graphic xmlns:a="http://schemas.openxmlformats.org/drawingml/2006/main">
-                            <a:graphicData uri="http://schemas.openxmlformats.org/drawingml/2006/picture">
-                              <pic:pic xmlns:pic="http://schemas.openxmlformats.org/drawingml/2006/picture">
-                                <pic:nvPicPr>
-                                  <pic:cNvPr id="8" name="Picture 8" title="Software University: Email Us">
-                                    <a:hlinkClick r:id="rId40"/>
-                                  </pic:cNvPr>
-                                  <pic:cNvPicPr/>
-                                </pic:nvPicPr>
-                                <pic:blipFill>
-                                  <a:blip r:embed="rId41"/>
-                                  <a:stretch>
-                                    <a:fillRect/>
-                                  </a:stretch>
-                                </pic:blipFill>
-                                <pic:spPr>
-                                  <a:xfrm>
-                                    <a:off x="0" y="0"/>
-                                    <a:ext cx="201930" cy="201930"/>
-                                  </a:xfrm>
-                                  <a:prstGeom prst="rect">
-                                    <a:avLst/>
-                                  </a:prstGeom>
-                                </pic:spPr>
-                              </pic:pic>
-                            </a:graphicData>
-                          </a:graphic>
-                        </wp:inline>
-                      </w:drawing>
-                    </w:r>
-                  </w:p>
-                </w:txbxContent>
-              </v:textbox>
-            </v:shape>
-          </w:pict>
-        </mc:Fallback>
-      </mc:AlternateContent>
+      <w:pict>
+        <v:shapetype id="_x0000_t202" coordsize="21600,21600" o:spt="202" path="m,l,21600r21600,l21600,xe">
+          <v:stroke joinstyle="miter"/>
+          <v:path gradientshapeok="t" o:connecttype="rect"/>
+        </v:shapetype>
+        <v:shape id="Text Box 10" o:spid="_x0000_s4099" type="#_x0000_t202" style="position:absolute;margin-left:124.4pt;margin-top:6.7pt;width:396.3pt;height:40.45pt;z-index:251661312;visibility:visible;mso-position-horizontal-relative:text;mso-position-vertical-relative:text" o:gfxdata="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" filled="f" stroked="f">
+          <v:textbox inset=".5mm,1.2mm,.5mm,.5mm">
+            <w:txbxContent>
+              <w:p>
+                <w:pPr>
+                  <w:spacing w:before="40" w:after="50" w:line="240" w:lineRule="auto"/>
+                  <w:rPr>
+                    <w:sz w:val="19"/>
+                    <w:szCs w:val="19"/>
+                  </w:rPr>
+                </w:pPr>
+                <w:r>
+                  <w:rPr>
+                    <w:sz w:val="19"/>
+                    <w:szCs w:val="19"/>
+                  </w:rPr>
+                  <w:t xml:space="preserve">© </w:t>
+                </w:r>
+                <w:hyperlink r:id="rId3" w:history="1">
+                  <w:r>
+                    <w:rPr>
+                      <w:rStyle w:val="Hyperlink"/>
+                      <w:sz w:val="19"/>
+                      <w:szCs w:val="19"/>
+                    </w:rPr>
+                    <w:t>Software University Foundation</w:t>
+                  </w:r>
+                </w:hyperlink>
+                <w:r>
+                  <w:rPr>
+                    <w:sz w:val="19"/>
+                    <w:szCs w:val="19"/>
+                  </w:rPr>
+                  <w:t xml:space="preserve">. This work is licensed under the </w:t>
+                </w:r>
+                <w:hyperlink r:id="rId4" w:history="1">
+                  <w:r>
+                    <w:rPr>
+                      <w:rStyle w:val="Hyperlink"/>
+                      <w:sz w:val="19"/>
+                      <w:szCs w:val="19"/>
+                    </w:rPr>
+                    <w:t>CC-BY-NC-SA</w:t>
+                  </w:r>
+                </w:hyperlink>
+                <w:r>
+                  <w:rPr>
+                    <w:sz w:val="19"/>
+                    <w:szCs w:val="19"/>
+                  </w:rPr>
+                  <w:t xml:space="preserve"> license.</w:t>
+                </w:r>
+              </w:p>
+              <w:p>
+                <w:pPr>
+                  <w:spacing w:after="0" w:line="240" w:lineRule="auto"/>
+                  <w:ind w:left="567" w:firstLine="340"/>
+                  <w:rPr>
+                    <w:sz w:val="19"/>
+                    <w:szCs w:val="19"/>
+                  </w:rPr>
+                </w:pPr>
+                <w:r>
+                  <w:rPr>
+                    <w:noProof/>
+                    <w:sz w:val="20"/>
+                    <w:szCs w:val="20"/>
+                  </w:rPr>
+                  <w:drawing>
+                    <wp:inline distT="0" distB="0" distL="0" distR="0">
+                      <wp:extent cx="201930" cy="201930"/>
+                      <wp:effectExtent l="0" t="0" r="7620" b="7620"/>
+                      <wp:docPr id="21" name="Picture 21">
+                        <a:hlinkClick xmlns:a="http://schemas.openxmlformats.org/drawingml/2006/main" r:id="rId3"/>
+                      </wp:docPr>
+                      <wp:cNvGraphicFramePr>
+                        <a:graphicFrameLocks xmlns:a="http://schemas.openxmlformats.org/drawingml/2006/main" noChangeAspect="1"/>
+                      </wp:cNvGraphicFramePr>
+                      <a:graphic xmlns:a="http://schemas.openxmlformats.org/drawingml/2006/main">
+                        <a:graphicData uri="http://schemas.openxmlformats.org/drawingml/2006/picture">
+                          <pic:pic xmlns:pic="http://schemas.openxmlformats.org/drawingml/2006/picture">
+                            <pic:nvPicPr>
+                              <pic:cNvPr id="0" name="Picture 19">
+                                <a:hlinkClick r:id="rId3"/>
+                              </pic:cNvPr>
+                              <pic:cNvPicPr>
+                                <a:picLocks noChangeAspect="1" noChangeArrowheads="1"/>
+                              </pic:cNvPicPr>
+                            </pic:nvPicPr>
+                            <pic:blipFill>
+                              <a:blip r:embed="rId5">
+                                <a:extLst>
+                                  <a:ext uri="{28A0092B-C50C-407E-A947-70E740481C1C}">
+                                    <a14:useLocalDpi xmlns:a14="http://schemas.microsoft.com/office/drawing/2010/main" xmlns:wps="http://schemas.microsoft.com/office/word/2010/wordprocessingShape" xmlns:wpi="http://schemas.microsoft.com/office/word/2010/wordprocessingInk" xmlns:wpg="http://schemas.microsoft.com/office/word/2010/wordprocessingGroup" xmlns:w15="http://schemas.microsoft.com/office/word/2012/wordml" xmlns:w14="http://schemas.microsoft.com/office/word/2010/wordml" xmlns:w="http://schemas.openxmlformats.org/wordprocessingml/2006/main" xmlns:w10="urn:schemas-microsoft-com:office:word" xmlns:wp14="http://schemas.microsoft.com/office/word/2010/wordprocessingDrawing" xmlns:v="urn:schemas-microsoft-com:vml" xmlns:o="urn:schemas-microsoft-com:office:office" xmlns:mc="http://schemas.openxmlformats.org/markup-compatibility/2006" xmlns:wpc="http://schemas.microsoft.com/office/word/2010/wordprocessingCanvas" xmlns="" val="0"/>
+                                  </a:ext>
+                                </a:extLst>
+                              </a:blip>
+                              <a:srcRect/>
+                              <a:stretch>
+                                <a:fillRect/>
+                              </a:stretch>
+                            </pic:blipFill>
+                            <pic:spPr bwMode="auto">
+                              <a:xfrm>
+                                <a:off x="0" y="0"/>
+                                <a:ext cx="201930" cy="201930"/>
+                              </a:xfrm>
+                              <a:prstGeom prst="rect">
+                                <a:avLst/>
+                              </a:prstGeom>
+                              <a:noFill/>
+                              <a:ln>
+                                <a:noFill/>
+                              </a:ln>
+                            </pic:spPr>
+                          </pic:pic>
+                        </a:graphicData>
+                      </a:graphic>
+                    </wp:inline>
+                  </w:drawing>
+                </w:r>
+                <w:r>
+                  <w:rPr>
+                    <w:sz w:val="19"/>
+                    <w:szCs w:val="19"/>
+                  </w:rPr>
+                  <w:t xml:space="preserve"> </w:t>
+                </w:r>
+                <w:r>
+                  <w:rPr>
+                    <w:sz w:val="19"/>
+                    <w:szCs w:val="19"/>
+                    <w:lang w:val="bg-BG"/>
+                  </w:rPr>
+                  <w:t xml:space="preserve">  </w:t>
+                </w:r>
+                <w:r>
+                  <w:rPr>
+                    <w:noProof/>
+                    <w:sz w:val="20"/>
+                    <w:szCs w:val="20"/>
+                  </w:rPr>
+                  <w:drawing>
+                    <wp:inline distT="0" distB="0" distL="0" distR="0">
+                      <wp:extent cx="201930" cy="201930"/>
+                      <wp:effectExtent l="0" t="0" r="7620" b="7620"/>
+                      <wp:docPr id="22" name="Picture 22">
+                        <a:hlinkClick xmlns:a="http://schemas.openxmlformats.org/drawingml/2006/main" r:id="rId6"/>
+                      </wp:docPr>
+                      <wp:cNvGraphicFramePr>
+                        <a:graphicFrameLocks xmlns:a="http://schemas.openxmlformats.org/drawingml/2006/main" noChangeAspect="1"/>
+                      </wp:cNvGraphicFramePr>
+                      <a:graphic xmlns:a="http://schemas.openxmlformats.org/drawingml/2006/main">
+                        <a:graphicData uri="http://schemas.openxmlformats.org/drawingml/2006/picture">
+                          <pic:pic xmlns:pic="http://schemas.openxmlformats.org/drawingml/2006/picture">
+                            <pic:nvPicPr>
+                              <pic:cNvPr id="14" name="Picture 14">
+                                <a:hlinkClick r:id="rId6"/>
+                              </pic:cNvPr>
+                              <pic:cNvPicPr>
+                                <a:picLocks noChangeAspect="1" noChangeArrowheads="1"/>
+                              </pic:cNvPicPr>
+                            </pic:nvPicPr>
+                            <pic:blipFill>
+                              <a:blip r:embed="rId7">
+                                <a:extLst>
+                                  <a:ext uri="{28A0092B-C50C-407E-A947-70E740481C1C}">
+                                    <a14:useLocalDpi xmlns:a14="http://schemas.microsoft.com/office/drawing/2010/main" xmlns:wps="http://schemas.microsoft.com/office/word/2010/wordprocessingShape" xmlns:wpi="http://schemas.microsoft.com/office/word/2010/wordprocessingInk" xmlns:wpg="http://schemas.microsoft.com/office/word/2010/wordprocessingGroup" xmlns:w15="http://schemas.microsoft.com/office/word/2012/wordml" xmlns:w14="http://schemas.microsoft.com/office/word/2010/wordml" xmlns:w="http://schemas.openxmlformats.org/wordprocessingml/2006/main" xmlns:w10="urn:schemas-microsoft-com:office:word" xmlns:wp14="http://schemas.microsoft.com/office/word/2010/wordprocessingDrawing" xmlns:v="urn:schemas-microsoft-com:vml" xmlns:o="urn:schemas-microsoft-com:office:office" xmlns:mc="http://schemas.openxmlformats.org/markup-compatibility/2006" xmlns:wpc="http://schemas.microsoft.com/office/word/2010/wordprocessingCanvas" xmlns="" val="0"/>
+                                  </a:ext>
+                                </a:extLst>
+                              </a:blip>
+                              <a:stretch>
+                                <a:fillRect/>
+                              </a:stretch>
+                            </pic:blipFill>
+                            <pic:spPr bwMode="auto">
+                              <a:xfrm>
+                                <a:off x="0" y="0"/>
+                                <a:ext cx="201930" cy="201930"/>
+                              </a:xfrm>
+                              <a:prstGeom prst="rect">
+                                <a:avLst/>
+                              </a:prstGeom>
+                              <a:noFill/>
+                              <a:ln>
+                                <a:noFill/>
+                              </a:ln>
+                            </pic:spPr>
+                          </pic:pic>
+                        </a:graphicData>
+                      </a:graphic>
+                    </wp:inline>
+                  </w:drawing>
+                </w:r>
+                <w:r>
+                  <w:rPr>
+                    <w:sz w:val="19"/>
+                    <w:szCs w:val="19"/>
+                    <w:lang w:val="bg-BG"/>
+                  </w:rPr>
+                  <w:t xml:space="preserve">   </w:t>
+                </w:r>
+                <w:r>
+                  <w:rPr>
+                    <w:noProof/>
+                    <w:sz w:val="20"/>
+                    <w:szCs w:val="20"/>
+                  </w:rPr>
+                  <w:drawing>
+                    <wp:inline distT="0" distB="0" distL="0" distR="0">
+                      <wp:extent cx="201930" cy="201930"/>
+                      <wp:effectExtent l="0" t="0" r="7620" b="7620"/>
+                      <wp:docPr id="23" name="Picture 23">
+                        <a:hlinkClick xmlns:a="http://schemas.openxmlformats.org/drawingml/2006/main" r:id="rId8"/>
+                      </wp:docPr>
+                      <wp:cNvGraphicFramePr/>
+                      <a:graphic xmlns:a="http://schemas.openxmlformats.org/drawingml/2006/main">
+                        <a:graphicData uri="http://schemas.openxmlformats.org/drawingml/2006/picture">
+                          <pic:pic xmlns:pic="http://schemas.openxmlformats.org/drawingml/2006/picture">
+                            <pic:nvPicPr>
+                              <pic:cNvPr id="18" name="Picture 18">
+                                <a:hlinkClick r:id="rId8"/>
+                              </pic:cNvPr>
+                              <pic:cNvPicPr/>
+                            </pic:nvPicPr>
+                            <pic:blipFill>
+                              <a:blip r:embed="rId9"/>
+                              <a:stretch>
+                                <a:fillRect/>
+                              </a:stretch>
+                            </pic:blipFill>
+                            <pic:spPr>
+                              <a:xfrm>
+                                <a:off x="0" y="0"/>
+                                <a:ext cx="201930" cy="201930"/>
+                              </a:xfrm>
+                              <a:prstGeom prst="rect">
+                                <a:avLst/>
+                              </a:prstGeom>
+                            </pic:spPr>
+                          </pic:pic>
+                        </a:graphicData>
+                      </a:graphic>
+                    </wp:inline>
+                  </w:drawing>
+                </w:r>
+                <w:r>
+                  <w:rPr>
+                    <w:sz w:val="19"/>
+                    <w:szCs w:val="19"/>
+                  </w:rPr>
+                  <w:t xml:space="preserve">   </w:t>
+                </w:r>
+                <w:r>
+                  <w:rPr>
+                    <w:noProof/>
+                    <w:sz w:val="20"/>
+                    <w:szCs w:val="20"/>
+                  </w:rPr>
+                  <w:drawing>
+                    <wp:inline distT="0" distB="0" distL="0" distR="0">
+                      <wp:extent cx="201930" cy="201930"/>
+                      <wp:effectExtent l="0" t="0" r="7620" b="7620"/>
+                      <wp:docPr id="24" name="Picture 24">
+                        <a:hlinkClick xmlns:a="http://schemas.openxmlformats.org/drawingml/2006/main" r:id="rId10"/>
+                      </wp:docPr>
+                      <wp:cNvGraphicFramePr/>
+                      <a:graphic xmlns:a="http://schemas.openxmlformats.org/drawingml/2006/main">
+                        <a:graphicData uri="http://schemas.openxmlformats.org/drawingml/2006/picture">
+                          <pic:pic xmlns:pic="http://schemas.openxmlformats.org/drawingml/2006/picture">
+                            <pic:nvPicPr>
+                              <pic:cNvPr id="15" name="Picture 15">
+                                <a:hlinkClick r:id="rId10"/>
+                              </pic:cNvPr>
+                              <pic:cNvPicPr/>
+                            </pic:nvPicPr>
+                            <pic:blipFill>
+                              <a:blip r:embed="rId11"/>
+                              <a:stretch>
+                                <a:fillRect/>
+                              </a:stretch>
+                            </pic:blipFill>
+                            <pic:spPr>
+                              <a:xfrm>
+                                <a:off x="0" y="0"/>
+                                <a:ext cx="201930" cy="201930"/>
+                              </a:xfrm>
+                              <a:prstGeom prst="rect">
+                                <a:avLst/>
+                              </a:prstGeom>
+                            </pic:spPr>
+                          </pic:pic>
+                        </a:graphicData>
+                      </a:graphic>
+                    </wp:inline>
+                  </w:drawing>
+                </w:r>
+                <w:r>
+                  <w:rPr>
+                    <w:sz w:val="19"/>
+                    <w:szCs w:val="19"/>
+                  </w:rPr>
+                  <w:t xml:space="preserve">   </w:t>
+                </w:r>
+                <w:r>
+                  <w:rPr>
+                    <w:noProof/>
+                    <w:sz w:val="20"/>
+                    <w:szCs w:val="20"/>
+                  </w:rPr>
+                  <w:drawing>
+                    <wp:inline distT="0" distB="0" distL="0" distR="0">
+                      <wp:extent cx="201930" cy="201930"/>
+                      <wp:effectExtent l="0" t="0" r="7620" b="7620"/>
+                      <wp:docPr id="26" name="Picture 26">
+                        <a:hlinkClick xmlns:a="http://schemas.openxmlformats.org/drawingml/2006/main" r:id="rId12"/>
+                      </wp:docPr>
+                      <wp:cNvGraphicFramePr/>
+                      <a:graphic xmlns:a="http://schemas.openxmlformats.org/drawingml/2006/main">
+                        <a:graphicData uri="http://schemas.openxmlformats.org/drawingml/2006/picture">
+                          <pic:pic xmlns:pic="http://schemas.openxmlformats.org/drawingml/2006/picture">
+                            <pic:nvPicPr>
+                              <pic:cNvPr id="13" name="Picture 13">
+                                <a:hlinkClick r:id="rId12"/>
+                              </pic:cNvPr>
+                              <pic:cNvPicPr/>
+                            </pic:nvPicPr>
+                            <pic:blipFill>
+                              <a:blip r:embed="rId13"/>
+                              <a:stretch>
+                                <a:fillRect/>
+                              </a:stretch>
+                            </pic:blipFill>
+                            <pic:spPr>
+                              <a:xfrm>
+                                <a:off x="0" y="0"/>
+                                <a:ext cx="201930" cy="201930"/>
+                              </a:xfrm>
+                              <a:prstGeom prst="rect">
+                                <a:avLst/>
+                              </a:prstGeom>
+                            </pic:spPr>
+                          </pic:pic>
+                        </a:graphicData>
+                      </a:graphic>
+                    </wp:inline>
+                  </w:drawing>
+                </w:r>
+                <w:r>
+                  <w:rPr>
+                    <w:sz w:val="19"/>
+                    <w:szCs w:val="19"/>
+                  </w:rPr>
+                  <w:t xml:space="preserve">   </w:t>
+                </w:r>
+                <w:r>
+                  <w:rPr>
+                    <w:noProof/>
+                    <w:sz w:val="20"/>
+                    <w:szCs w:val="20"/>
+                  </w:rPr>
+                  <w:drawing>
+                    <wp:inline distT="0" distB="0" distL="0" distR="0">
+                      <wp:extent cx="201930" cy="201930"/>
+                      <wp:effectExtent l="0" t="0" r="7620" b="7620"/>
+                      <wp:docPr id="27" name="Picture 27">
+                        <a:hlinkClick xmlns:a="http://schemas.openxmlformats.org/drawingml/2006/main" r:id="rId14"/>
+                      </wp:docPr>
+                      <wp:cNvGraphicFramePr>
+                        <a:graphicFrameLocks xmlns:a="http://schemas.openxmlformats.org/drawingml/2006/main" noChangeAspect="1"/>
+                      </wp:cNvGraphicFramePr>
+                      <a:graphic xmlns:a="http://schemas.openxmlformats.org/drawingml/2006/main">
+                        <a:graphicData uri="http://schemas.openxmlformats.org/drawingml/2006/picture">
+                          <pic:pic xmlns:pic="http://schemas.openxmlformats.org/drawingml/2006/picture">
+                            <pic:nvPicPr>
+                              <pic:cNvPr id="0" name="Picture 12">
+                                <a:hlinkClick r:id="rId14"/>
+                              </pic:cNvPr>
+                              <pic:cNvPicPr>
+                                <a:picLocks noChangeAspect="1" noChangeArrowheads="1"/>
+                              </pic:cNvPicPr>
+                            </pic:nvPicPr>
+                            <pic:blipFill>
+                              <a:blip r:embed="rId15">
+                                <a:extLst>
+                                  <a:ext uri="{28A0092B-C50C-407E-A947-70E740481C1C}">
+                                    <a14:useLocalDpi xmlns:a14="http://schemas.microsoft.com/office/drawing/2010/main" xmlns:wps="http://schemas.microsoft.com/office/word/2010/wordprocessingShape" xmlns:wpi="http://schemas.microsoft.com/office/word/2010/wordprocessingInk" xmlns:wpg="http://schemas.microsoft.com/office/word/2010/wordprocessingGroup" xmlns:w15="http://schemas.microsoft.com/office/word/2012/wordml" xmlns:w14="http://schemas.microsoft.com/office/word/2010/wordml" xmlns:w="http://schemas.openxmlformats.org/wordprocessingml/2006/main" xmlns:w10="urn:schemas-microsoft-com:office:word" xmlns:wp14="http://schemas.microsoft.com/office/word/2010/wordprocessingDrawing" xmlns:v="urn:schemas-microsoft-com:vml" xmlns:o="urn:schemas-microsoft-com:office:office" xmlns:mc="http://schemas.openxmlformats.org/markup-compatibility/2006" xmlns:wpc="http://schemas.microsoft.com/office/word/2010/wordprocessingCanvas" xmlns="" val="0"/>
+                                  </a:ext>
+                                </a:extLst>
+                              </a:blip>
+                              <a:srcRect/>
+                              <a:stretch>
+                                <a:fillRect/>
+                              </a:stretch>
+                            </pic:blipFill>
+                            <pic:spPr bwMode="auto">
+                              <a:xfrm>
+                                <a:off x="0" y="0"/>
+                                <a:ext cx="201930" cy="201930"/>
+                              </a:xfrm>
+                              <a:prstGeom prst="rect">
+                                <a:avLst/>
+                              </a:prstGeom>
+                              <a:noFill/>
+                              <a:ln>
+                                <a:noFill/>
+                              </a:ln>
+                            </pic:spPr>
+                          </pic:pic>
+                        </a:graphicData>
+                      </a:graphic>
+                    </wp:inline>
+                  </w:drawing>
+                </w:r>
+                <w:r>
+                  <w:rPr>
+                    <w:sz w:val="19"/>
+                    <w:szCs w:val="19"/>
+                  </w:rPr>
+                  <w:t xml:space="preserve">   </w:t>
+                </w:r>
+                <w:r>
+                  <w:rPr>
+                    <w:noProof/>
+                    <w:sz w:val="20"/>
+                    <w:szCs w:val="20"/>
+                  </w:rPr>
+                  <w:drawing>
+                    <wp:inline distT="0" distB="0" distL="0" distR="0">
+                      <wp:extent cx="198120" cy="198120"/>
+                      <wp:effectExtent l="0" t="0" r="0" b="0"/>
+                      <wp:docPr id="28" name="Picture 28">
+                        <a:hlinkClick xmlns:a="http://schemas.openxmlformats.org/drawingml/2006/main" r:id="rId16"/>
+                      </wp:docPr>
+                      <wp:cNvGraphicFramePr>
+                        <a:graphicFrameLocks xmlns:a="http://schemas.openxmlformats.org/drawingml/2006/main" noChangeAspect="1"/>
+                      </wp:cNvGraphicFramePr>
+                      <a:graphic xmlns:a="http://schemas.openxmlformats.org/drawingml/2006/main">
+                        <a:graphicData uri="http://schemas.openxmlformats.org/drawingml/2006/picture">
+                          <pic:pic xmlns:pic="http://schemas.openxmlformats.org/drawingml/2006/picture">
+                            <pic:nvPicPr>
+                              <pic:cNvPr id="10" name="Picture 10">
+                                <a:hlinkClick r:id="rId16"/>
+                              </pic:cNvPr>
+                              <pic:cNvPicPr>
+                                <a:picLocks noChangeAspect="1" noChangeArrowheads="1"/>
+                              </pic:cNvPicPr>
+                            </pic:nvPicPr>
+                            <pic:blipFill>
+                              <a:blip r:embed="rId17">
+                                <a:extLst>
+                                  <a:ext uri="{28A0092B-C50C-407E-A947-70E740481C1C}">
+                                    <a14:useLocalDpi xmlns:a14="http://schemas.microsoft.com/office/drawing/2010/main" xmlns:wps="http://schemas.microsoft.com/office/word/2010/wordprocessingShape" xmlns:wpi="http://schemas.microsoft.com/office/word/2010/wordprocessingInk" xmlns:wpg="http://schemas.microsoft.com/office/word/2010/wordprocessingGroup" xmlns:w15="http://schemas.microsoft.com/office/word/2012/wordml" xmlns:w14="http://schemas.microsoft.com/office/word/2010/wordml" xmlns:w="http://schemas.openxmlformats.org/wordprocessingml/2006/main" xmlns:w10="urn:schemas-microsoft-com:office:word" xmlns:wp14="http://schemas.microsoft.com/office/word/2010/wordprocessingDrawing" xmlns:v="urn:schemas-microsoft-com:vml" xmlns:o="urn:schemas-microsoft-com:office:office" xmlns:mc="http://schemas.openxmlformats.org/markup-compatibility/2006" xmlns:wpc="http://schemas.microsoft.com/office/word/2010/wordprocessingCanvas" xmlns="" val="0"/>
+                                  </a:ext>
+                                </a:extLst>
+                              </a:blip>
+                              <a:srcRect/>
+                              <a:stretch>
+                                <a:fillRect/>
+                              </a:stretch>
+                            </pic:blipFill>
+                            <pic:spPr bwMode="auto">
+                              <a:xfrm>
+                                <a:off x="0" y="0"/>
+                                <a:ext cx="198120" cy="198120"/>
+                              </a:xfrm>
+                              <a:prstGeom prst="rect">
+                                <a:avLst/>
+                              </a:prstGeom>
+                              <a:noFill/>
+                              <a:ln>
+                                <a:noFill/>
+                              </a:ln>
+                            </pic:spPr>
+                          </pic:pic>
+                        </a:graphicData>
+                      </a:graphic>
+                    </wp:inline>
+                  </w:drawing>
+                </w:r>
+                <w:r>
+                  <w:rPr>
+                    <w:sz w:val="19"/>
+                    <w:szCs w:val="19"/>
+                  </w:rPr>
+                  <w:t xml:space="preserve">   </w:t>
+                </w:r>
+                <w:r>
+                  <w:rPr>
+                    <w:noProof/>
+                    <w:sz w:val="20"/>
+                    <w:szCs w:val="20"/>
+                  </w:rPr>
+                  <w:drawing>
+                    <wp:inline distT="0" distB="0" distL="0" distR="0">
+                      <wp:extent cx="201930" cy="201930"/>
+                      <wp:effectExtent l="0" t="0" r="7620" b="7620"/>
+                      <wp:docPr id="29" name="Picture 29">
+                        <a:hlinkClick xmlns:a="http://schemas.openxmlformats.org/drawingml/2006/main" r:id="rId18"/>
+                      </wp:docPr>
+                      <wp:cNvGraphicFramePr>
+                        <a:graphicFrameLocks xmlns:a="http://schemas.openxmlformats.org/drawingml/2006/main" noChangeAspect="1"/>
+                      </wp:cNvGraphicFramePr>
+                      <a:graphic xmlns:a="http://schemas.openxmlformats.org/drawingml/2006/main">
+                        <a:graphicData uri="http://schemas.openxmlformats.org/drawingml/2006/picture">
+                          <pic:pic xmlns:pic="http://schemas.openxmlformats.org/drawingml/2006/picture">
+                            <pic:nvPicPr>
+                              <pic:cNvPr id="0" name="Picture 9">
+                                <a:hlinkClick r:id="rId18"/>
+                              </pic:cNvPr>
+                              <pic:cNvPicPr>
+                                <a:picLocks noChangeAspect="1" noChangeArrowheads="1"/>
+                              </pic:cNvPicPr>
+                            </pic:nvPicPr>
+                            <pic:blipFill>
+                              <a:blip r:embed="rId19">
+                                <a:extLst>
+                                  <a:ext uri="{28A0092B-C50C-407E-A947-70E740481C1C}">
+                                    <a14:useLocalDpi xmlns:a14="http://schemas.microsoft.com/office/drawing/2010/main" xmlns:wps="http://schemas.microsoft.com/office/word/2010/wordprocessingShape" xmlns:wpi="http://schemas.microsoft.com/office/word/2010/wordprocessingInk" xmlns:wpg="http://schemas.microsoft.com/office/word/2010/wordprocessingGroup" xmlns:w15="http://schemas.microsoft.com/office/word/2012/wordml" xmlns:w14="http://schemas.microsoft.com/office/word/2010/wordml" xmlns:w="http://schemas.openxmlformats.org/wordprocessingml/2006/main" xmlns:w10="urn:schemas-microsoft-com:office:word" xmlns:wp14="http://schemas.microsoft.com/office/word/2010/wordprocessingDrawing" xmlns:v="urn:schemas-microsoft-com:vml" xmlns:o="urn:schemas-microsoft-com:office:office" xmlns:mc="http://schemas.openxmlformats.org/markup-compatibility/2006" xmlns:wpc="http://schemas.microsoft.com/office/word/2010/wordprocessingCanvas" xmlns="" val="0"/>
+                                  </a:ext>
+                                </a:extLst>
+                              </a:blip>
+                              <a:srcRect/>
+                              <a:stretch>
+                                <a:fillRect/>
+                              </a:stretch>
+                            </pic:blipFill>
+                            <pic:spPr bwMode="auto">
+                              <a:xfrm>
+                                <a:off x="0" y="0"/>
+                                <a:ext cx="201930" cy="201930"/>
+                              </a:xfrm>
+                              <a:prstGeom prst="rect">
+                                <a:avLst/>
+                              </a:prstGeom>
+                              <a:noFill/>
+                              <a:ln>
+                                <a:noFill/>
+                              </a:ln>
+                            </pic:spPr>
+                          </pic:pic>
+                        </a:graphicData>
+                      </a:graphic>
+                    </wp:inline>
+                  </w:drawing>
+                </w:r>
+                <w:r>
+                  <w:rPr>
+                    <w:sz w:val="19"/>
+                    <w:szCs w:val="19"/>
+                  </w:rPr>
+                  <w:t xml:space="preserve">   </w:t>
+                </w:r>
+                <w:r>
+                  <w:rPr>
+                    <w:noProof/>
+                    <w:sz w:val="20"/>
+                    <w:szCs w:val="20"/>
+                  </w:rPr>
+                  <w:drawing>
+                    <wp:inline distT="0" distB="0" distL="0" distR="0">
+                      <wp:extent cx="201930" cy="201930"/>
+                      <wp:effectExtent l="0" t="0" r="7620" b="7620"/>
+                      <wp:docPr id="30" name="Picture 30">
+                        <a:hlinkClick xmlns:a="http://schemas.openxmlformats.org/drawingml/2006/main" r:id="rId20"/>
+                      </wp:docPr>
+                      <wp:cNvGraphicFramePr/>
+                      <a:graphic xmlns:a="http://schemas.openxmlformats.org/drawingml/2006/main">
+                        <a:graphicData uri="http://schemas.openxmlformats.org/drawingml/2006/picture">
+                          <pic:pic xmlns:pic="http://schemas.openxmlformats.org/drawingml/2006/picture">
+                            <pic:nvPicPr>
+                              <pic:cNvPr id="8" name="Picture 8">
+                                <a:hlinkClick r:id="rId20"/>
+                              </pic:cNvPr>
+                              <pic:cNvPicPr/>
+                            </pic:nvPicPr>
+                            <pic:blipFill>
+                              <a:blip r:embed="rId21"/>
+                              <a:stretch>
+                                <a:fillRect/>
+                              </a:stretch>
+                            </pic:blipFill>
+                            <pic:spPr>
+                              <a:xfrm>
+                                <a:off x="0" y="0"/>
+                                <a:ext cx="201930" cy="201930"/>
+                              </a:xfrm>
+                              <a:prstGeom prst="rect">
+                                <a:avLst/>
+                              </a:prstGeom>
+                            </pic:spPr>
+                          </pic:pic>
+                        </a:graphicData>
+                      </a:graphic>
+                    </wp:inline>
+                  </w:drawing>
+                </w:r>
+              </w:p>
+            </w:txbxContent>
+          </v:textbox>
+        </v:shape>
+      </w:pict>
     </w:r>
     <w:r>
       <w:rPr>
         <w:noProof/>
         <w:lang w:val="bg-BG" w:eastAsia="bg-BG"/>
       </w:rPr>
-      <mc:AlternateContent>
-        <mc:Choice Requires="wps">
-          <w:drawing>
-            <wp:anchor distT="0" distB="0" distL="114300" distR="114300" simplePos="0" relativeHeight="251662336" behindDoc="0" locked="0" layoutInCell="1" allowOverlap="1" wp14:anchorId="37320C03" wp14:editId="1603B020">
-              <wp:simplePos x="0" y="0"/>
-              <wp:positionH relativeFrom="column">
-                <wp:posOffset>1589405</wp:posOffset>
-              </wp:positionH>
-              <wp:positionV relativeFrom="paragraph">
-                <wp:posOffset>342265</wp:posOffset>
-              </wp:positionV>
-              <wp:extent cx="569595" cy="200025"/>
-              <wp:effectExtent l="0" t="0" r="1905" b="9525"/>
-              <wp:wrapNone/>
-              <wp:docPr id="20" name="Text Box 20"/>
-              <wp:cNvGraphicFramePr/>
-              <a:graphic xmlns:a="http://schemas.openxmlformats.org/drawingml/2006/main">
-                <a:graphicData uri="http://schemas.microsoft.com/office/word/2010/wordprocessingShape">
-                  <wps:wsp>
-                    <wps:cNvSpPr txBox="1"/>
-                    <wps:spPr>
-                      <a:xfrm>
-                        <a:off x="0" y="0"/>
-                        <a:ext cx="569595" cy="200025"/>
-                      </a:xfrm>
-                      <a:prstGeom prst="rect">
-                        <a:avLst/>
-                      </a:prstGeom>
-                      <a:noFill/>
-                      <a:ln w="6350">
-                        <a:noFill/>
-                      </a:ln>
-                      <a:effectLst/>
-                    </wps:spPr>
-                    <wps:style>
-                      <a:lnRef idx="0">
-                        <a:schemeClr val="accent1"/>
-                      </a:lnRef>
-                      <a:fillRef idx="0">
-                        <a:schemeClr val="accent1"/>
-                      </a:fillRef>
-                      <a:effectRef idx="0">
-                        <a:schemeClr val="accent1"/>
-                      </a:effectRef>
-                      <a:fontRef idx="minor">
-                        <a:schemeClr val="dk1"/>
-                      </a:fontRef>
-                    </wps:style>
-                    <wps:txbx>
-                      <w:txbxContent>
-                        <w:p>
-                          <w:pPr>
-                            <w:spacing w:after="0" w:line="240" w:lineRule="auto"/>
-                          </w:pPr>
-                          <w:r>
-                            <w:rPr>
-                              <w:sz w:val="19"/>
-                              <w:szCs w:val="19"/>
-                            </w:rPr>
-                            <w:t>Follow us:</w:t>
-                          </w:r>
-                        </w:p>
-                      </w:txbxContent>
-                    </wps:txbx>
-                    <wps:bodyPr rot="0" spcFirstLastPara="0" vertOverflow="overflow" horzOverflow="overflow" vert="horz" wrap="square" lIns="18000" tIns="0" rIns="0" bIns="0" numCol="1" spcCol="0" rtlCol="0" fromWordArt="0" anchor="ctr" anchorCtr="0" forceAA="0" compatLnSpc="1">
-                      <a:prstTxWarp prst="textNoShape">
-                        <a:avLst/>
-                      </a:prstTxWarp>
-                      <a:noAutofit/>
-                    </wps:bodyPr>
-                  </wps:wsp>
-                </a:graphicData>
-              </a:graphic>
-              <wp14:sizeRelH relativeFrom="page">
-                <wp14:pctWidth>0</wp14:pctWidth>
-              </wp14:sizeRelH>
-              <wp14:sizeRelV relativeFrom="page">
-                <wp14:pctHeight>0</wp14:pctHeight>
-              </wp14:sizeRelV>
-            </wp:anchor>
-          </w:drawing>
-        </mc:Choice>
-        <mc:Fallback>
-          <w:pict>
-            <v:shape w14:anchorId="37320C03" id="Text Box 20" o:spid="_x0000_s1027" type="#_x0000_t202" style="position:absolute;margin-left:125.15pt;margin-top:26.95pt;width:44.85pt;height:15.75pt;z-index:251662336;visibility:visible;mso-wrap-style:square;mso-width-percent:0;mso-height-percent:0;mso-wrap-distance-left:9pt;mso-wrap-distance-top:0;mso-wrap-distance-right:9pt;mso-wrap-distance-bottom:0;mso-position-horizontal:absolute;mso-position-horizontal-relative:text;mso-position-vertical:absolute;mso-position-vertical-relative:text;mso-width-percent:0;mso-height-percent:0;mso-width-relative:page;mso-height-relative:page;v-text-anchor:middle" o:gfxdata="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" filled="f" stroked="f" strokeweight=".5pt">
-              <v:textbox inset=".5mm,0,0,0">
-                <w:txbxContent>
-                  <w:p>
-                    <w:pPr>
-                      <w:spacing w:after="0" w:line="240" w:lineRule="auto"/>
-                    </w:pPr>
-                    <w:r>
-                      <w:rPr>
-                        <w:sz w:val="19"/>
-                        <w:szCs w:val="19"/>
-                      </w:rPr>
-                      <w:t>Follow us:</w:t>
-                    </w:r>
-                  </w:p>
-                </w:txbxContent>
-              </v:textbox>
-            </v:shape>
-          </w:pict>
-        </mc:Fallback>
-      </mc:AlternateContent>
+      <w:pict>
+        <v:shape id="Text Box 20" o:spid="_x0000_s4098" type="#_x0000_t202" style="position:absolute;margin-left:125.15pt;margin-top:26.95pt;width:44.85pt;height:15.75pt;z-index:251662336;visibility:visible;mso-position-horizontal-relative:text;mso-position-vertical-relative:text;v-text-anchor:middle" o:gfxdata="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" filled="f" stroked="f" strokeweight=".5pt">
+          <v:textbox inset=".5mm,0,0,0">
+            <w:txbxContent>
+              <w:p>
+                <w:pPr>
+                  <w:spacing w:after="0" w:line="240" w:lineRule="auto"/>
+                </w:pPr>
+                <w:r>
+                  <w:rPr>
+                    <w:sz w:val="19"/>
+                    <w:szCs w:val="19"/>
+                  </w:rPr>
+                  <w:t>Follow us:</w:t>
+                </w:r>
+              </w:p>
+            </w:txbxContent>
+          </v:textbox>
+        </v:shape>
+      </w:pict>
     </w:r>
     <w:r>
       <w:rPr>
         <w:noProof/>
         <w:lang w:val="bg-BG" w:eastAsia="bg-BG"/>
       </w:rPr>
-      <mc:AlternateContent>
-        <mc:Choice Requires="wps">
-          <w:drawing>
-            <wp:anchor distT="0" distB="0" distL="114300" distR="114300" simplePos="0" relativeHeight="251663360" behindDoc="0" locked="0" layoutInCell="1" allowOverlap="1" wp14:anchorId="268877B8" wp14:editId="5C659B3E">
-              <wp:simplePos x="0" y="0"/>
-              <wp:positionH relativeFrom="column">
-                <wp:posOffset>5647055</wp:posOffset>
-              </wp:positionH>
-              <wp:positionV relativeFrom="paragraph">
-                <wp:posOffset>342265</wp:posOffset>
-              </wp:positionV>
-              <wp:extent cx="900430" cy="201930"/>
-              <wp:effectExtent l="0" t="0" r="13970" b="7620"/>
-              <wp:wrapNone/>
-              <wp:docPr id="4" name="Text Box 4"/>
-              <wp:cNvGraphicFramePr/>
-              <a:graphic xmlns:a="http://schemas.openxmlformats.org/drawingml/2006/main">
-                <a:graphicData uri="http://schemas.microsoft.com/office/word/2010/wordprocessingShape">
-                  <wps:wsp>
-                    <wps:cNvSpPr txBox="1"/>
-                    <wps:spPr>
-                      <a:xfrm>
-                        <a:off x="0" y="0"/>
-                        <a:ext cx="900430" cy="201930"/>
-                      </a:xfrm>
-                      <a:prstGeom prst="rect">
-                        <a:avLst/>
-                      </a:prstGeom>
-                      <a:noFill/>
-                      <a:ln w="6350">
-                        <a:noFill/>
-                      </a:ln>
-                      <a:effectLst/>
-                    </wps:spPr>
-                    <wps:style>
-                      <a:lnRef idx="0">
-                        <a:schemeClr val="accent1"/>
-                      </a:lnRef>
-                      <a:fillRef idx="0">
-                        <a:schemeClr val="accent1"/>
-                      </a:fillRef>
-                      <a:effectRef idx="0">
-                        <a:schemeClr val="accent1"/>
-                      </a:effectRef>
-                      <a:fontRef idx="minor">
-                        <a:schemeClr val="dk1"/>
-                      </a:fontRef>
-                    </wps:style>
-                    <wps:txbx>
-                      <w:txbxContent>
-                        <w:p>
-                          <w:pPr>
-                            <w:spacing w:after="0" w:line="240" w:lineRule="auto"/>
-                            <w:jc w:val="right"/>
-                            <w:rPr>
-                              <w:sz w:val="18"/>
-                              <w:szCs w:val="18"/>
-                            </w:rPr>
-                          </w:pPr>
-                          <w:r>
-                            <w:rPr>
-                              <w:sz w:val="18"/>
-                              <w:szCs w:val="18"/>
-                            </w:rPr>
-                            <w:t xml:space="preserve">Page </w:t>
-                          </w:r>
-                          <w:r>
-                            <w:rPr>
-                              <w:sz w:val="18"/>
-                              <w:szCs w:val="18"/>
-                            </w:rPr>
-                            <w:fldChar w:fldCharType="begin"/>
-                          </w:r>
-                          <w:r>
-                            <w:rPr>
-                              <w:sz w:val="18"/>
-                              <w:szCs w:val="18"/>
-                            </w:rPr>
-                            <w:instrText xml:space="preserve"> PAGE   \* MERGEFORMAT </w:instrText>
-                          </w:r>
-                          <w:r>
-                            <w:rPr>
-                              <w:sz w:val="18"/>
-                              <w:szCs w:val="18"/>
-                            </w:rPr>
-                            <w:fldChar w:fldCharType="separate"/>
-                          </w:r>
-                          <w:r>
-                            <w:rPr>
-                              <w:noProof/>
-                              <w:sz w:val="18"/>
-                              <w:szCs w:val="18"/>
-                            </w:rPr>
-                            <w:t>6</w:t>
-                          </w:r>
-                          <w:r>
-                            <w:rPr>
-                              <w:sz w:val="18"/>
-                              <w:szCs w:val="18"/>
-                            </w:rPr>
-                            <w:fldChar w:fldCharType="end"/>
-                          </w:r>
-                          <w:r>
-                            <w:rPr>
-                              <w:sz w:val="18"/>
-                              <w:szCs w:val="18"/>
-                            </w:rPr>
-                            <w:t xml:space="preserve"> of </w:t>
-                          </w:r>
-                          <w:r>
-                            <w:rPr>
-                              <w:sz w:val="18"/>
-                              <w:szCs w:val="18"/>
-                            </w:rPr>
-                            <w:fldChar w:fldCharType="begin"/>
-                          </w:r>
-                          <w:r>
-                            <w:rPr>
-                              <w:sz w:val="18"/>
-                              <w:szCs w:val="18"/>
-                            </w:rPr>
-                            <w:instrText xml:space="preserve"> NUMPAGES   \* MERGEFORMAT </w:instrText>
-                          </w:r>
-                          <w:r>
-                            <w:rPr>
-                              <w:sz w:val="18"/>
-                              <w:szCs w:val="18"/>
-                            </w:rPr>
-                            <w:fldChar w:fldCharType="separate"/>
-                          </w:r>
-                          <w:r>
-                            <w:rPr>
-                              <w:noProof/>
-                              <w:sz w:val="18"/>
-                              <w:szCs w:val="18"/>
-                            </w:rPr>
-                            <w:t>6</w:t>
-                          </w:r>
-                          <w:r>
-                            <w:rPr>
-                              <w:sz w:val="18"/>
-                              <w:szCs w:val="18"/>
-                            </w:rPr>
-                            <w:fldChar w:fldCharType="end"/>
-                          </w:r>
-                        </w:p>
-                      </w:txbxContent>
-                    </wps:txbx>
-                    <wps:bodyPr rot="0" spcFirstLastPara="0" vertOverflow="overflow" horzOverflow="overflow" vert="horz" wrap="square" lIns="0" tIns="0" rIns="0" bIns="0" numCol="1" spcCol="0" rtlCol="0" fromWordArt="0" anchor="ctr" anchorCtr="0" forceAA="0" compatLnSpc="1">
-                      <a:prstTxWarp prst="textNoShape">
-                        <a:avLst/>
-                      </a:prstTxWarp>
-                      <a:noAutofit/>
-                    </wps:bodyPr>
-                  </wps:wsp>
-                </a:graphicData>
-              </a:graphic>
-              <wp14:sizeRelH relativeFrom="page">
-                <wp14:pctWidth>0</wp14:pctWidth>
-              </wp14:sizeRelH>
-              <wp14:sizeRelV relativeFrom="page">
-                <wp14:pctHeight>0</wp14:pctHeight>
-              </wp14:sizeRelV>
-            </wp:anchor>
-          </w:drawing>
-        </mc:Choice>
-        <mc:Fallback>
-          <w:pict>
-            <v:shapetype w14:anchorId="268877B8" id="_x0000_t202" coordsize="21600,21600" o:spt="202" path="m,l,21600r21600,l21600,xe">
-              <v:stroke joinstyle="miter"/>
-              <v:path gradientshapeok="t" o:connecttype="rect"/>
-            </v:shapetype>
-            <v:shape id="Text Box 4" o:spid="_x0000_s1028" type="#_x0000_t202" style="position:absolute;margin-left:444.65pt;margin-top:26.95pt;width:70.9pt;height:15.9pt;z-index:251663360;visibility:visible;mso-wrap-style:square;mso-width-percent:0;mso-height-percent:0;mso-wrap-distance-left:9pt;mso-wrap-distance-top:0;mso-wrap-distance-right:9pt;mso-wrap-distance-bottom:0;mso-position-horizontal:absolute;mso-position-horizontal-relative:text;mso-position-vertical:absolute;mso-position-vertical-relative:text;mso-width-percent:0;mso-height-percent:0;mso-width-relative:page;mso-height-relative:page;v-text-anchor:middle" o:gfxdata="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" filled="f" stroked="f" strokeweight=".5pt">
-              <v:textbox inset="0,0,0,0">
-                <w:txbxContent>
-                  <w:p>
-                    <w:pPr>
-                      <w:spacing w:after="0" w:line="240" w:lineRule="auto"/>
-                      <w:jc w:val="right"/>
-                      <w:rPr>
-                        <w:sz w:val="18"/>
-                        <w:szCs w:val="18"/>
-                      </w:rPr>
-                    </w:pPr>
-                    <w:r>
-                      <w:rPr>
-                        <w:sz w:val="18"/>
-                        <w:szCs w:val="18"/>
-                      </w:rPr>
-                      <w:t xml:space="preserve">Page </w:t>
-                    </w:r>
-                    <w:r>
-                      <w:rPr>
-                        <w:sz w:val="18"/>
-                        <w:szCs w:val="18"/>
-                      </w:rPr>
-                      <w:fldChar w:fldCharType="begin"/>
-                    </w:r>
-                    <w:r>
-                      <w:rPr>
-                        <w:sz w:val="18"/>
-                        <w:szCs w:val="18"/>
-                      </w:rPr>
-                      <w:instrText xml:space="preserve"> PAGE   \* MERGEFORMAT </w:instrText>
-                    </w:r>
-                    <w:r>
-                      <w:rPr>
-                        <w:sz w:val="18"/>
-                        <w:szCs w:val="18"/>
-                      </w:rPr>
-                      <w:fldChar w:fldCharType="separate"/>
-                    </w:r>
-                    <w:r>
-                      <w:rPr>
-                        <w:noProof/>
-                        <w:sz w:val="18"/>
-                        <w:szCs w:val="18"/>
-                      </w:rPr>
-                      <w:t>6</w:t>
-                    </w:r>
-                    <w:r>
-                      <w:rPr>
-                        <w:sz w:val="18"/>
-                        <w:szCs w:val="18"/>
-                      </w:rPr>
-                      <w:fldChar w:fldCharType="end"/>
-                    </w:r>
-                    <w:r>
-                      <w:rPr>
-                        <w:sz w:val="18"/>
-                        <w:szCs w:val="18"/>
-                      </w:rPr>
-                      <w:t xml:space="preserve"> of </w:t>
-                    </w:r>
-                    <w:r>
-                      <w:rPr>
-                        <w:sz w:val="18"/>
-                        <w:szCs w:val="18"/>
-                      </w:rPr>
-                      <w:fldChar w:fldCharType="begin"/>
-                    </w:r>
-                    <w:r>
-                      <w:rPr>
-                        <w:sz w:val="18"/>
-                        <w:szCs w:val="18"/>
-                      </w:rPr>
-                      <w:instrText xml:space="preserve"> NUMPAGES   \* MERGEFORMAT </w:instrText>
-                    </w:r>
-                    <w:r>
-                      <w:rPr>
-                        <w:sz w:val="18"/>
-                        <w:szCs w:val="18"/>
-                      </w:rPr>
-                      <w:fldChar w:fldCharType="separate"/>
-                    </w:r>
-                    <w:r>
-                      <w:rPr>
-                        <w:noProof/>
-                        <w:sz w:val="18"/>
-                        <w:szCs w:val="18"/>
-                      </w:rPr>
-                      <w:t>6</w:t>
-                    </w:r>
-                    <w:r>
-                      <w:rPr>
-                        <w:sz w:val="18"/>
-                        <w:szCs w:val="18"/>
-                      </w:rPr>
-                      <w:fldChar w:fldCharType="end"/>
-                    </w:r>
-                  </w:p>
-                </w:txbxContent>
-              </v:textbox>
-            </v:shape>
-          </w:pict>
-        </mc:Fallback>
-      </mc:AlternateContent>
+      <w:pict>
+        <v:shape id="Text Box 4" o:spid="_x0000_s4097" type="#_x0000_t202" style="position:absolute;margin-left:444.65pt;margin-top:26.95pt;width:70.9pt;height:15.9pt;z-index:251663360;visibility:visible;mso-position-horizontal-relative:text;mso-position-vertical-relative:text;v-text-anchor:middle" o:gfxdata="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" filled="f" stroked="f" strokeweight=".5pt">
+          <v:textbox inset="0,0,0,0">
+            <w:txbxContent>
+              <w:p>
+                <w:pPr>
+                  <w:spacing w:after="0" w:line="240" w:lineRule="auto"/>
+                  <w:jc w:val="right"/>
+                  <w:rPr>
+                    <w:sz w:val="18"/>
+                    <w:szCs w:val="18"/>
+                  </w:rPr>
+                </w:pPr>
+                <w:r>
+                  <w:rPr>
+                    <w:sz w:val="18"/>
+                    <w:szCs w:val="18"/>
+                  </w:rPr>
+                  <w:t xml:space="preserve">Page </w:t>
+                </w:r>
+                <w:r>
+                  <w:rPr>
+                    <w:sz w:val="18"/>
+                    <w:szCs w:val="18"/>
+                  </w:rPr>
+                  <w:fldChar w:fldCharType="begin"/>
+                </w:r>
+                <w:r>
+                  <w:rPr>
+                    <w:sz w:val="18"/>
+                    <w:szCs w:val="18"/>
+                  </w:rPr>
+                  <w:instrText xml:space="preserve"> PAGE   \* MERGEFORMAT </w:instrText>
+                </w:r>
+                <w:r>
+                  <w:rPr>
+                    <w:sz w:val="18"/>
+                    <w:szCs w:val="18"/>
+                  </w:rPr>
+                  <w:fldChar w:fldCharType="separate"/>
+                </w:r>
+                <w:r>
+                  <w:rPr>
+                    <w:noProof/>
+                    <w:sz w:val="18"/>
+                    <w:szCs w:val="18"/>
+                  </w:rPr>
+                  <w:t>2</w:t>
+                </w:r>
+                <w:r>
+                  <w:rPr>
+                    <w:sz w:val="18"/>
+                    <w:szCs w:val="18"/>
+                  </w:rPr>
+                  <w:fldChar w:fldCharType="end"/>
+                </w:r>
+                <w:r>
+                  <w:rPr>
+                    <w:sz w:val="18"/>
+                    <w:szCs w:val="18"/>
+                  </w:rPr>
+                  <w:t xml:space="preserve"> of </w:t>
+                </w:r>
+                <w:fldSimple w:instr=" NUMPAGES   \* MERGEFORMAT ">
+                  <w:r>
+                    <w:rPr>
+                      <w:noProof/>
+                      <w:sz w:val="18"/>
+                      <w:szCs w:val="18"/>
+                    </w:rPr>
+                    <w:t>6</w:t>
+                  </w:r>
+                </w:fldSimple>
+              </w:p>
+            </w:txbxContent>
+          </v:textbox>
+        </v:shape>
+      </w:pict>
     </w:r>
   </w:p>
   <w:p>
@@ -3809,7 +3025,7 @@
 </file>
 
 <file path=word/footnotes.xml><?xml version="1.0" encoding="utf-8"?>
-<w:footnotes xmlns:wpc="http://schemas.microsoft.com/office/word/2010/wordprocessingCanvas" xmlns:mc="http://schemas.openxmlformats.org/markup-compatibility/2006" xmlns:o="urn:schemas-microsoft-com:office:office" xmlns:r="http://schemas.openxmlformats.org/officeDocument/2006/relationships" xmlns:m="http://schemas.openxmlformats.org/officeDocument/2006/math" xmlns:v="urn:schemas-microsoft-com:vml" xmlns:wp14="http://schemas.microsoft.com/office/word/2010/wordprocessingDrawing" xmlns:wp="http://schemas.openxmlformats.org/drawingml/2006/wordprocessingDrawing" xmlns:w10="urn:schemas-microsoft-com:office:word" xmlns:w="http://schemas.openxmlformats.org/wordprocessingml/2006/main" xmlns:w14="http://schemas.microsoft.com/office/word/2010/wordml" xmlns:w15="http://schemas.microsoft.com/office/word/2012/wordml" xmlns:wpg="http://schemas.microsoft.com/office/word/2010/wordprocessingGroup" xmlns:wpi="http://schemas.microsoft.com/office/word/2010/wordprocessingInk" xmlns:wne="http://schemas.microsoft.com/office/word/2006/wordml" xmlns:wps="http://schemas.microsoft.com/office/word/2010/wordprocessingShape" mc:Ignorable="w14 w15 wp14">
+<w:footnotes xmlns:ve="http://schemas.openxmlformats.org/markup-compatibility/2006" xmlns:o="urn:schemas-microsoft-com:office:office" xmlns:r="http://schemas.openxmlformats.org/officeDocument/2006/relationships" xmlns:m="http://schemas.openxmlformats.org/officeDocument/2006/math" xmlns:v="urn:schemas-microsoft-com:vml" xmlns:wp="http://schemas.openxmlformats.org/drawingml/2006/wordprocessingDrawing" xmlns:w10="urn:schemas-microsoft-com:office:word" xmlns:w="http://schemas.openxmlformats.org/wordprocessingml/2006/main" xmlns:wne="http://schemas.microsoft.com/office/word/2006/wordml">
   <w:footnote w:type="separator" w:id="-1">
     <w:p>
       <w:pPr>
@@ -3834,7 +3050,7 @@
 </file>
 
 <file path=word/header1.xml><?xml version="1.0" encoding="utf-8"?>
-<w:hdr xmlns:wpc="http://schemas.microsoft.com/office/word/2010/wordprocessingCanvas" xmlns:mc="http://schemas.openxmlformats.org/markup-compatibility/2006" xmlns:o="urn:schemas-microsoft-com:office:office" xmlns:r="http://schemas.openxmlformats.org/officeDocument/2006/relationships" xmlns:m="http://schemas.openxmlformats.org/officeDocument/2006/math" xmlns:v="urn:schemas-microsoft-com:vml" xmlns:wp14="http://schemas.microsoft.com/office/word/2010/wordprocessingDrawing" xmlns:wp="http://schemas.openxmlformats.org/drawingml/2006/wordprocessingDrawing" xmlns:w10="urn:schemas-microsoft-com:office:word" xmlns:w="http://schemas.openxmlformats.org/wordprocessingml/2006/main" xmlns:w14="http://schemas.microsoft.com/office/word/2010/wordml" xmlns:w15="http://schemas.microsoft.com/office/word/2012/wordml" xmlns:wpg="http://schemas.microsoft.com/office/word/2010/wordprocessingGroup" xmlns:wpi="http://schemas.microsoft.com/office/word/2010/wordprocessingInk" xmlns:wne="http://schemas.microsoft.com/office/word/2006/wordml" xmlns:wps="http://schemas.microsoft.com/office/word/2010/wordprocessingShape" mc:Ignorable="w14 w15 wp14">
+<w:hdr xmlns:ve="http://schemas.openxmlformats.org/markup-compatibility/2006" xmlns:o="urn:schemas-microsoft-com:office:office" xmlns:r="http://schemas.openxmlformats.org/officeDocument/2006/relationships" xmlns:m="http://schemas.openxmlformats.org/officeDocument/2006/math" xmlns:v="urn:schemas-microsoft-com:vml" xmlns:wp="http://schemas.openxmlformats.org/drawingml/2006/wordprocessingDrawing" xmlns:w10="urn:schemas-microsoft-com:office:word" xmlns:w="http://schemas.openxmlformats.org/wordprocessingml/2006/main" xmlns:wne="http://schemas.microsoft.com/office/word/2006/wordml">
   <w:p>
     <w:pPr>
       <w:pStyle w:val="Header"/>
@@ -3845,8 +3061,8 @@
 </file>
 
 <file path=word/numbering.xml><?xml version="1.0" encoding="utf-8"?>
-<w:numbering xmlns:wpc="http://schemas.microsoft.com/office/word/2010/wordprocessingCanvas" xmlns:mc="http://schemas.openxmlformats.org/markup-compatibility/2006" xmlns:o="urn:schemas-microsoft-com:office:office" xmlns:r="http://schemas.openxmlformats.org/officeDocument/2006/relationships" xmlns:m="http://schemas.openxmlformats.org/officeDocument/2006/math" xmlns:v="urn:schemas-microsoft-com:vml" xmlns:wp14="http://schemas.microsoft.com/office/word/2010/wordprocessingDrawing" xmlns:wp="http://schemas.openxmlformats.org/drawingml/2006/wordprocessingDrawing" xmlns:w10="urn:schemas-microsoft-com:office:word" xmlns:w="http://schemas.openxmlformats.org/wordprocessingml/2006/main" xmlns:w14="http://schemas.microsoft.com/office/word/2010/wordml" xmlns:w15="http://schemas.microsoft.com/office/word/2012/wordml" xmlns:wpg="http://schemas.microsoft.com/office/word/2010/wordprocessingGroup" xmlns:wpi="http://schemas.microsoft.com/office/word/2010/wordprocessingInk" xmlns:wne="http://schemas.microsoft.com/office/word/2006/wordml" xmlns:wps="http://schemas.microsoft.com/office/word/2010/wordprocessingShape" mc:Ignorable="w14 w15 wp14">
-  <w:abstractNum w:abstractNumId="0" w15:restartNumberingAfterBreak="0">
+<w:numbering xmlns:ve="http://schemas.openxmlformats.org/markup-compatibility/2006" xmlns:o="urn:schemas-microsoft-com:office:office" xmlns:r="http://schemas.openxmlformats.org/officeDocument/2006/relationships" xmlns:m="http://schemas.openxmlformats.org/officeDocument/2006/math" xmlns:v="urn:schemas-microsoft-com:vml" xmlns:wp="http://schemas.openxmlformats.org/drawingml/2006/wordprocessingDrawing" xmlns:w10="urn:schemas-microsoft-com:office:word" xmlns:w="http://schemas.openxmlformats.org/wordprocessingml/2006/main" xmlns:wne="http://schemas.microsoft.com/office/word/2006/wordml">
+  <w:abstractNum w:abstractNumId="0">
     <w:nsid w:val="151F6F24"/>
     <w:multiLevelType w:val="hybridMultilevel"/>
     <w:tmpl w:val="EEC0C4FA"/>
@@ -3959,7 +3175,7 @@
       </w:rPr>
     </w:lvl>
   </w:abstractNum>
-  <w:abstractNum w:abstractNumId="1" w15:restartNumberingAfterBreak="0">
+  <w:abstractNum w:abstractNumId="1">
     <w:nsid w:val="25695384"/>
     <w:multiLevelType w:val="hybridMultilevel"/>
     <w:tmpl w:val="78F60DDA"/>
@@ -4072,7 +3288,7 @@
       </w:rPr>
     </w:lvl>
   </w:abstractNum>
-  <w:abstractNum w:abstractNumId="2" w15:restartNumberingAfterBreak="0">
+  <w:abstractNum w:abstractNumId="2">
     <w:nsid w:val="27B21A09"/>
     <w:multiLevelType w:val="hybridMultilevel"/>
     <w:tmpl w:val="2B56ED7C"/>
@@ -4162,7 +3378,7 @@
       </w:pPr>
     </w:lvl>
   </w:abstractNum>
-  <w:abstractNum w:abstractNumId="3" w15:restartNumberingAfterBreak="0">
+  <w:abstractNum w:abstractNumId="3">
     <w:nsid w:val="2C4A592B"/>
     <w:multiLevelType w:val="hybridMultilevel"/>
     <w:tmpl w:val="0574942A"/>
@@ -4275,7 +3491,7 @@
       </w:rPr>
     </w:lvl>
   </w:abstractNum>
-  <w:abstractNum w:abstractNumId="4" w15:restartNumberingAfterBreak="0">
+  <w:abstractNum w:abstractNumId="4">
     <w:nsid w:val="34846C0C"/>
     <w:multiLevelType w:val="hybridMultilevel"/>
     <w:tmpl w:val="B1A6E4BC"/>
@@ -4388,7 +3604,7 @@
       </w:rPr>
     </w:lvl>
   </w:abstractNum>
-  <w:abstractNum w:abstractNumId="5" w15:restartNumberingAfterBreak="0">
+  <w:abstractNum w:abstractNumId="5">
     <w:nsid w:val="365B05F1"/>
     <w:multiLevelType w:val="hybridMultilevel"/>
     <w:tmpl w:val="1A825DFC"/>
@@ -4501,7 +3717,7 @@
       </w:rPr>
     </w:lvl>
   </w:abstractNum>
-  <w:abstractNum w:abstractNumId="6" w15:restartNumberingAfterBreak="0">
+  <w:abstractNum w:abstractNumId="6">
     <w:nsid w:val="3A7F6005"/>
     <w:multiLevelType w:val="hybridMultilevel"/>
     <w:tmpl w:val="B8CC21E6"/>
@@ -4614,7 +3830,7 @@
       </w:rPr>
     </w:lvl>
   </w:abstractNum>
-  <w:abstractNum w:abstractNumId="7" w15:restartNumberingAfterBreak="0">
+  <w:abstractNum w:abstractNumId="7">
     <w:nsid w:val="3AC02769"/>
     <w:multiLevelType w:val="hybridMultilevel"/>
     <w:tmpl w:val="F65CB460"/>
@@ -4727,7 +3943,7 @@
       </w:rPr>
     </w:lvl>
   </w:abstractNum>
-  <w:abstractNum w:abstractNumId="8" w15:restartNumberingAfterBreak="0">
+  <w:abstractNum w:abstractNumId="8">
     <w:nsid w:val="659F447D"/>
     <w:multiLevelType w:val="hybridMultilevel"/>
     <w:tmpl w:val="42982E34"/>
@@ -4840,7 +4056,7 @@
       </w:rPr>
     </w:lvl>
   </w:abstractNum>
-  <w:abstractNum w:abstractNumId="9" w15:restartNumberingAfterBreak="0">
+  <w:abstractNum w:abstractNumId="9">
     <w:nsid w:val="6686661D"/>
     <w:multiLevelType w:val="hybridMultilevel"/>
     <w:tmpl w:val="7D1C337C"/>
@@ -4953,7 +4169,7 @@
       </w:rPr>
     </w:lvl>
   </w:abstractNum>
-  <w:abstractNum w:abstractNumId="10" w15:restartNumberingAfterBreak="0">
+  <w:abstractNum w:abstractNumId="10">
     <w:nsid w:val="67D17A4E"/>
     <w:multiLevelType w:val="hybridMultilevel"/>
     <w:tmpl w:val="B0D0D10E"/>
@@ -5066,7 +4282,7 @@
       </w:rPr>
     </w:lvl>
   </w:abstractNum>
-  <w:abstractNum w:abstractNumId="11" w15:restartNumberingAfterBreak="0">
+  <w:abstractNum w:abstractNumId="11">
     <w:nsid w:val="74B9413F"/>
     <w:multiLevelType w:val="hybridMultilevel"/>
     <w:tmpl w:val="9134DB5A"/>
@@ -5179,7 +4395,7 @@
       </w:rPr>
     </w:lvl>
   </w:abstractNum>
-  <w:abstractNum w:abstractNumId="12" w15:restartNumberingAfterBreak="0">
+  <w:abstractNum w:abstractNumId="12">
     <w:nsid w:val="7E2A5C9C"/>
     <w:multiLevelType w:val="hybridMultilevel"/>
     <w:tmpl w:val="198ED6DA"/>
@@ -5292,7 +4508,7 @@
       </w:rPr>
     </w:lvl>
   </w:abstractNum>
-  <w:abstractNum w:abstractNumId="13" w15:restartNumberingAfterBreak="0">
+  <w:abstractNum w:abstractNumId="13">
     <w:nsid w:val="7F2B5718"/>
     <w:multiLevelType w:val="hybridMultilevel"/>
     <w:tmpl w:val="FA346572"/>
@@ -5452,7 +4668,7 @@
 </file>
 
 <file path=word/styles.xml><?xml version="1.0" encoding="utf-8"?>
-<w:styles xmlns:mc="http://schemas.openxmlformats.org/markup-compatibility/2006" xmlns:r="http://schemas.openxmlformats.org/officeDocument/2006/relationships" xmlns:w="http://schemas.openxmlformats.org/wordprocessingml/2006/main" xmlns:w14="http://schemas.microsoft.com/office/word/2010/wordml" xmlns:w15="http://schemas.microsoft.com/office/word/2012/wordml" mc:Ignorable="w14 w15">
+<w:styles xmlns:r="http://schemas.openxmlformats.org/officeDocument/2006/relationships" xmlns:w="http://schemas.openxmlformats.org/wordprocessingml/2006/main">
   <w:docDefaults>
     <w:rPrDefault>
       <w:rPr>
@@ -5468,378 +4684,144 @@
       </w:pPr>
     </w:pPrDefault>
   </w:docDefaults>
-  <w:latentStyles w:defLockedState="0" w:defUIPriority="99" w:defSemiHidden="0" w:defUnhideWhenUsed="0" w:defQFormat="0" w:count="371">
-    <w:lsdException w:name="Normal" w:uiPriority="0" w:qFormat="1"/>
-    <w:lsdException w:name="heading 1" w:uiPriority="9" w:qFormat="1"/>
-    <w:lsdException w:name="heading 2" w:semiHidden="1" w:uiPriority="9" w:unhideWhenUsed="1" w:qFormat="1"/>
-    <w:lsdException w:name="heading 3" w:semiHidden="1" w:uiPriority="9" w:unhideWhenUsed="1" w:qFormat="1"/>
-    <w:lsdException w:name="heading 4" w:semiHidden="1" w:uiPriority="9" w:unhideWhenUsed="1" w:qFormat="1"/>
-    <w:lsdException w:name="heading 5" w:semiHidden="1" w:uiPriority="9" w:unhideWhenUsed="1" w:qFormat="1"/>
-    <w:lsdException w:name="heading 6" w:semiHidden="1" w:uiPriority="9" w:unhideWhenUsed="1" w:qFormat="1"/>
-    <w:lsdException w:name="heading 7" w:semiHidden="1" w:uiPriority="9" w:unhideWhenUsed="1" w:qFormat="1"/>
-    <w:lsdException w:name="heading 8" w:semiHidden="1" w:uiPriority="9" w:unhideWhenUsed="1" w:qFormat="1"/>
-    <w:lsdException w:name="heading 9" w:semiHidden="1" w:uiPriority="9" w:unhideWhenUsed="1" w:qFormat="1"/>
-    <w:lsdException w:name="index 1" w:semiHidden="1" w:unhideWhenUsed="1"/>
-    <w:lsdException w:name="index 2" w:semiHidden="1" w:unhideWhenUsed="1"/>
-    <w:lsdException w:name="index 3" w:semiHidden="1" w:unhideWhenUsed="1"/>
-    <w:lsdException w:name="index 4" w:semiHidden="1" w:unhideWhenUsed="1"/>
-    <w:lsdException w:name="index 5" w:semiHidden="1" w:unhideWhenUsed="1"/>
-    <w:lsdException w:name="index 6" w:semiHidden="1" w:unhideWhenUsed="1"/>
-    <w:lsdException w:name="index 7" w:semiHidden="1" w:unhideWhenUsed="1"/>
-    <w:lsdException w:name="index 8" w:semiHidden="1" w:unhideWhenUsed="1"/>
-    <w:lsdException w:name="index 9" w:semiHidden="1" w:unhideWhenUsed="1"/>
-    <w:lsdException w:name="toc 1" w:semiHidden="1" w:uiPriority="39" w:unhideWhenUsed="1"/>
-    <w:lsdException w:name="toc 2" w:semiHidden="1" w:uiPriority="39" w:unhideWhenUsed="1"/>
-    <w:lsdException w:name="toc 3" w:semiHidden="1" w:uiPriority="39" w:unhideWhenUsed="1"/>
-    <w:lsdException w:name="toc 4" w:semiHidden="1" w:uiPriority="39" w:unhideWhenUsed="1"/>
-    <w:lsdException w:name="toc 5" w:semiHidden="1" w:uiPriority="39" w:unhideWhenUsed="1"/>
-    <w:lsdException w:name="toc 6" w:semiHidden="1" w:uiPriority="39" w:unhideWhenUsed="1"/>
-    <w:lsdException w:name="toc 7" w:semiHidden="1" w:uiPriority="39" w:unhideWhenUsed="1"/>
-    <w:lsdException w:name="toc 8" w:semiHidden="1" w:uiPriority="39" w:unhideWhenUsed="1"/>
-    <w:lsdException w:name="toc 9" w:semiHidden="1" w:uiPriority="39" w:unhideWhenUsed="1"/>
-    <w:lsdException w:name="Normal Indent" w:semiHidden="1" w:unhideWhenUsed="1"/>
-    <w:lsdException w:name="footnote text" w:semiHidden="1" w:unhideWhenUsed="1"/>
-    <w:lsdException w:name="annotation text" w:semiHidden="1" w:unhideWhenUsed="1"/>
-    <w:lsdException w:name="header" w:semiHidden="1" w:unhideWhenUsed="1"/>
-    <w:lsdException w:name="footer" w:semiHidden="1" w:unhideWhenUsed="1"/>
-    <w:lsdException w:name="index heading" w:semiHidden="1" w:unhideWhenUsed="1"/>
-    <w:lsdException w:name="caption" w:semiHidden="1" w:uiPriority="35" w:unhideWhenUsed="1" w:qFormat="1"/>
-    <w:lsdException w:name="table of figures" w:semiHidden="1" w:unhideWhenUsed="1"/>
-    <w:lsdException w:name="envelope address" w:semiHidden="1" w:unhideWhenUsed="1"/>
-    <w:lsdException w:name="envelope return" w:semiHidden="1" w:unhideWhenUsed="1"/>
-    <w:lsdException w:name="footnote reference" w:semiHidden="1" w:unhideWhenUsed="1"/>
-    <w:lsdException w:name="annotation reference" w:semiHidden="1" w:unhideWhenUsed="1"/>
-    <w:lsdException w:name="line number" w:semiHidden="1" w:unhideWhenUsed="1"/>
-    <w:lsdException w:name="page number" w:semiHidden="1" w:unhideWhenUsed="1"/>
-    <w:lsdException w:name="endnote reference" w:semiHidden="1" w:unhideWhenUsed="1"/>
-    <w:lsdException w:name="endnote text" w:semiHidden="1" w:unhideWhenUsed="1"/>
-    <w:lsdException w:name="table of authorities" w:semiHidden="1" w:unhideWhenUsed="1"/>
-    <w:lsdException w:name="macro" w:semiHidden="1" w:unhideWhenUsed="1"/>
-    <w:lsdException w:name="toa heading" w:semiHidden="1" w:unhideWhenUsed="1"/>
-    <w:lsdException w:name="List" w:semiHidden="1" w:unhideWhenUsed="1"/>
-    <w:lsdException w:name="List Bullet" w:semiHidden="1" w:unhideWhenUsed="1"/>
-    <w:lsdException w:name="List Number" w:semiHidden="1" w:unhideWhenUsed="1"/>
-    <w:lsdException w:name="List 2" w:semiHidden="1" w:unhideWhenUsed="1"/>
-    <w:lsdException w:name="List 3" w:semiHidden="1" w:unhideWhenUsed="1"/>
-    <w:lsdException w:name="List 4" w:semiHidden="1" w:unhideWhenUsed="1"/>
-    <w:lsdException w:name="List 5" w:semiHidden="1" w:unhideWhenUsed="1"/>
-    <w:lsdException w:name="List Bullet 2" w:semiHidden="1" w:unhideWhenUsed="1"/>
-    <w:lsdException w:name="List Bullet 3" w:semiHidden="1" w:unhideWhenUsed="1"/>
-    <w:lsdException w:name="List Bullet 4" w:semiHidden="1" w:unhideWhenUsed="1"/>
-    <w:lsdException w:name="List Bullet 5" w:semiHidden="1" w:unhideWhenUsed="1"/>
-    <w:lsdException w:name="List Number 2" w:semiHidden="1" w:unhideWhenUsed="1"/>
-    <w:lsdException w:name="List Number 3" w:semiHidden="1" w:unhideWhenUsed="1"/>
-    <w:lsdException w:name="List Number 4" w:semiHidden="1" w:unhideWhenUsed="1"/>
-    <w:lsdException w:name="List Number 5" w:semiHidden="1" w:unhideWhenUsed="1"/>
-    <w:lsdException w:name="Title" w:uiPriority="10"/>
-    <w:lsdException w:name="Closing" w:semiHidden="1" w:unhideWhenUsed="1"/>
-    <w:lsdException w:name="Signature" w:semiHidden="1" w:unhideWhenUsed="1"/>
-    <w:lsdException w:name="Default Paragraph Font" w:semiHidden="1" w:uiPriority="1" w:unhideWhenUsed="1"/>
-    <w:lsdException w:name="Body Text" w:semiHidden="1" w:unhideWhenUsed="1"/>
-    <w:lsdException w:name="Body Text Indent" w:semiHidden="1" w:unhideWhenUsed="1"/>
-    <w:lsdException w:name="List Continue" w:semiHidden="1" w:unhideWhenUsed="1"/>
-    <w:lsdException w:name="List Continue 2" w:semiHidden="1" w:unhideWhenUsed="1"/>
-    <w:lsdException w:name="List Continue 3" w:semiHidden="1" w:unhideWhenUsed="1"/>
-    <w:lsdException w:name="List Continue 4" w:semiHidden="1" w:unhideWhenUsed="1"/>
-    <w:lsdException w:name="List Continue 5" w:semiHidden="1" w:unhideWhenUsed="1"/>
-    <w:lsdException w:name="Message Header" w:semiHidden="1" w:unhideWhenUsed="1"/>
-    <w:lsdException w:name="Subtitle" w:uiPriority="11"/>
-    <w:lsdException w:name="Salutation" w:semiHidden="1" w:unhideWhenUsed="1"/>
-    <w:lsdException w:name="Date" w:semiHidden="1" w:unhideWhenUsed="1"/>
-    <w:lsdException w:name="Body Text First Indent" w:semiHidden="1" w:unhideWhenUsed="1"/>
-    <w:lsdException w:name="Body Text First Indent 2" w:semiHidden="1" w:unhideWhenUsed="1"/>
-    <w:lsdException w:name="Note Heading" w:semiHidden="1" w:unhideWhenUsed="1"/>
-    <w:lsdException w:name="Body Text 2" w:semiHidden="1" w:unhideWhenUsed="1"/>
-    <w:lsdException w:name="Body Text 3" w:semiHidden="1" w:unhideWhenUsed="1"/>
-    <w:lsdException w:name="Body Text Indent 2" w:semiHidden="1" w:unhideWhenUsed="1"/>
-    <w:lsdException w:name="Body Text Indent 3" w:semiHidden="1" w:unhideWhenUsed="1"/>
-    <w:lsdException w:name="Block Text" w:semiHidden="1" w:unhideWhenUsed="1"/>
-    <w:lsdException w:name="Hyperlink" w:semiHidden="1" w:unhideWhenUsed="1"/>
-    <w:lsdException w:name="FollowedHyperlink" w:semiHidden="1" w:unhideWhenUsed="1"/>
-    <w:lsdException w:name="Strong" w:uiPriority="0" w:qFormat="1"/>
-    <w:lsdException w:name="Emphasis" w:uiPriority="20" w:qFormat="1"/>
-    <w:lsdException w:name="Document Map" w:semiHidden="1" w:unhideWhenUsed="1"/>
-    <w:lsdException w:name="Plain Text" w:semiHidden="1" w:unhideWhenUsed="1"/>
-    <w:lsdException w:name="E-mail Signature" w:semiHidden="1" w:unhideWhenUsed="1"/>
-    <w:lsdException w:name="HTML Top of Form" w:semiHidden="1" w:unhideWhenUsed="1"/>
-    <w:lsdException w:name="HTML Bottom of Form" w:semiHidden="1" w:unhideWhenUsed="1"/>
-    <w:lsdException w:name="Normal (Web)" w:semiHidden="1" w:unhideWhenUsed="1"/>
-    <w:lsdException w:name="HTML Acronym" w:semiHidden="1" w:unhideWhenUsed="1"/>
-    <w:lsdException w:name="HTML Address" w:semiHidden="1" w:unhideWhenUsed="1"/>
-    <w:lsdException w:name="HTML Cite" w:semiHidden="1" w:unhideWhenUsed="1"/>
-    <w:lsdException w:name="HTML Code" w:semiHidden="1" w:unhideWhenUsed="1"/>
-    <w:lsdException w:name="HTML Definition" w:semiHidden="1" w:unhideWhenUsed="1"/>
-    <w:lsdException w:name="HTML Keyboard" w:semiHidden="1" w:unhideWhenUsed="1"/>
-    <w:lsdException w:name="HTML Preformatted" w:semiHidden="1" w:unhideWhenUsed="1"/>
-    <w:lsdException w:name="HTML Sample" w:semiHidden="1" w:unhideWhenUsed="1"/>
-    <w:lsdException w:name="HTML Typewriter" w:semiHidden="1" w:unhideWhenUsed="1"/>
-    <w:lsdException w:name="HTML Variable" w:semiHidden="1" w:unhideWhenUsed="1"/>
-    <w:lsdException w:name="Normal Table" w:semiHidden="1" w:unhideWhenUsed="1"/>
-    <w:lsdException w:name="annotation subject" w:semiHidden="1" w:unhideWhenUsed="1"/>
-    <w:lsdException w:name="No List" w:semiHidden="1" w:unhideWhenUsed="1"/>
-    <w:lsdException w:name="Outline List 1" w:semiHidden="1" w:unhideWhenUsed="1"/>
-    <w:lsdException w:name="Outline List 2" w:semiHidden="1" w:unhideWhenUsed="1"/>
-    <w:lsdException w:name="Outline List 3" w:semiHidden="1" w:unhideWhenUsed="1"/>
-    <w:lsdException w:name="Table Simple 1" w:semiHidden="1" w:unhideWhenUsed="1"/>
-    <w:lsdException w:name="Table Simple 2" w:semiHidden="1" w:unhideWhenUsed="1"/>
-    <w:lsdException w:name="Table Simple 3" w:semiHidden="1" w:unhideWhenUsed="1"/>
-    <w:lsdException w:name="Table Classic 1" w:semiHidden="1" w:unhideWhenUsed="1"/>
-    <w:lsdException w:name="Table Classic 2" w:semiHidden="1" w:unhideWhenUsed="1"/>
-    <w:lsdException w:name="Table Classic 3" w:semiHidden="1" w:unhideWhenUsed="1"/>
-    <w:lsdException w:name="Table Classic 4" w:semiHidden="1" w:unhideWhenUsed="1"/>
-    <w:lsdException w:name="Table Colorful 1" w:semiHidden="1" w:unhideWhenUsed="1"/>
-    <w:lsdException w:name="Table Colorful 2" w:semiHidden="1" w:unhideWhenUsed="1"/>
-    <w:lsdException w:name="Table Colorful 3" w:semiHidden="1" w:unhideWhenUsed="1"/>
-    <w:lsdException w:name="Table Columns 1" w:semiHidden="1" w:unhideWhenUsed="1"/>
-    <w:lsdException w:name="Table Columns 2" w:semiHidden="1" w:unhideWhenUsed="1"/>
-    <w:lsdException w:name="Table Columns 3" w:semiHidden="1" w:unhideWhenUsed="1"/>
-    <w:lsdException w:name="Table Columns 4" w:semiHidden="1" w:unhideWhenUsed="1"/>
-    <w:lsdException w:name="Table Columns 5" w:semiHidden="1" w:unhideWhenUsed="1"/>
-    <w:lsdException w:name="Table Grid 1" w:semiHidden="1" w:unhideWhenUsed="1"/>
-    <w:lsdException w:name="Table Grid 2" w:semiHidden="1" w:unhideWhenUsed="1"/>
-    <w:lsdException w:name="Table Grid 3" w:semiHidden="1" w:unhideWhenUsed="1"/>
-    <w:lsdException w:name="Table Grid 4" w:semiHidden="1" w:unhideWhenUsed="1"/>
-    <w:lsdException w:name="Table Grid 5" w:semiHidden="1" w:unhideWhenUsed="1"/>
-    <w:lsdException w:name="Table Grid 6" w:semiHidden="1" w:unhideWhenUsed="1"/>
-    <w:lsdException w:name="Table Grid 7" w:semiHidden="1" w:unhideWhenUsed="1"/>
-    <w:lsdException w:name="Table Grid 8" w:semiHidden="1" w:unhideWhenUsed="1"/>
-    <w:lsdException w:name="Table List 1" w:semiHidden="1" w:unhideWhenUsed="1"/>
-    <w:lsdException w:name="Table List 2" w:semiHidden="1" w:unhideWhenUsed="1"/>
-    <w:lsdException w:name="Table List 3" w:semiHidden="1" w:unhideWhenUsed="1"/>
-    <w:lsdException w:name="Table List 4" w:semiHidden="1" w:unhideWhenUsed="1"/>
-    <w:lsdException w:name="Table List 5" w:semiHidden="1" w:unhideWhenUsed="1"/>
-    <w:lsdException w:name="Table List 6" w:semiHidden="1" w:unhideWhenUsed="1"/>
-    <w:lsdException w:name="Table List 7" w:semiHidden="1" w:unhideWhenUsed="1"/>
-    <w:lsdException w:name="Table List 8" w:semiHidden="1" w:unhideWhenUsed="1"/>
-    <w:lsdException w:name="Table 3D effects 1" w:semiHidden="1" w:unhideWhenUsed="1"/>
-    <w:lsdException w:name="Table 3D effects 2" w:semiHidden="1" w:unhideWhenUsed="1"/>
-    <w:lsdException w:name="Table 3D effects 3" w:semiHidden="1" w:unhideWhenUsed="1"/>
-    <w:lsdException w:name="Table Contemporary" w:semiHidden="1" w:unhideWhenUsed="1"/>
-    <w:lsdException w:name="Table Elegant" w:semiHidden="1" w:unhideWhenUsed="1"/>
-    <w:lsdException w:name="Table Professional" w:semiHidden="1" w:unhideWhenUsed="1"/>
-    <w:lsdException w:name="Table Subtle 1" w:semiHidden="1" w:unhideWhenUsed="1"/>
-    <w:lsdException w:name="Table Subtle 2" w:semiHidden="1" w:unhideWhenUsed="1"/>
-    <w:lsdException w:name="Table Web 1" w:semiHidden="1" w:unhideWhenUsed="1"/>
-    <w:lsdException w:name="Table Web 2" w:semiHidden="1" w:unhideWhenUsed="1"/>
-    <w:lsdException w:name="Table Web 3" w:semiHidden="1" w:unhideWhenUsed="1"/>
-    <w:lsdException w:name="Balloon Text" w:semiHidden="1" w:unhideWhenUsed="1"/>
-    <w:lsdException w:name="Table Grid" w:uiPriority="59"/>
-    <w:lsdException w:name="Table Theme" w:semiHidden="1" w:unhideWhenUsed="1"/>
-    <w:lsdException w:name="Placeholder Text" w:semiHidden="1"/>
-    <w:lsdException w:name="No Spacing" w:uiPriority="1" w:qFormat="1"/>
-    <w:lsdException w:name="Light Shading" w:uiPriority="60"/>
-    <w:lsdException w:name="Light List" w:uiPriority="61"/>
-    <w:lsdException w:name="Light Grid" w:uiPriority="62"/>
-    <w:lsdException w:name="Medium Shading 1" w:uiPriority="63"/>
-    <w:lsdException w:name="Medium Shading 2" w:uiPriority="64"/>
-    <w:lsdException w:name="Medium List 1" w:uiPriority="65"/>
-    <w:lsdException w:name="Medium List 2" w:uiPriority="66"/>
-    <w:lsdException w:name="Medium Grid 1" w:uiPriority="67"/>
-    <w:lsdException w:name="Medium Grid 2" w:uiPriority="68"/>
-    <w:lsdException w:name="Medium Grid 3" w:uiPriority="69"/>
-    <w:lsdException w:name="Dark List" w:uiPriority="70"/>
-    <w:lsdException w:name="Colorful Shading" w:uiPriority="71"/>
-    <w:lsdException w:name="Colorful List" w:uiPriority="72"/>
-    <w:lsdException w:name="Colorful Grid" w:uiPriority="73"/>
-    <w:lsdException w:name="Light Shading Accent 1" w:uiPriority="60"/>
-    <w:lsdException w:name="Light List Accent 1" w:uiPriority="61"/>
-    <w:lsdException w:name="Light Grid Accent 1" w:uiPriority="62"/>
-    <w:lsdException w:name="Medium Shading 1 Accent 1" w:uiPriority="63"/>
-    <w:lsdException w:name="Medium Shading 2 Accent 1" w:uiPriority="64"/>
-    <w:lsdException w:name="Medium List 1 Accent 1" w:uiPriority="65"/>
-    <w:lsdException w:name="Revision" w:semiHidden="1"/>
-    <w:lsdException w:name="List Paragraph" w:uiPriority="34" w:qFormat="1"/>
-    <w:lsdException w:name="Quote" w:uiPriority="29"/>
-    <w:lsdException w:name="Intense Quote" w:uiPriority="30"/>
-    <w:lsdException w:name="Medium List 2 Accent 1" w:uiPriority="66"/>
-    <w:lsdException w:name="Medium Grid 1 Accent 1" w:uiPriority="67"/>
-    <w:lsdException w:name="Medium Grid 2 Accent 1" w:uiPriority="68"/>
-    <w:lsdException w:name="Medium Grid 3 Accent 1" w:uiPriority="69"/>
-    <w:lsdException w:name="Dark List Accent 1" w:uiPriority="70"/>
-    <w:lsdException w:name="Colorful Shading Accent 1" w:uiPriority="71"/>
-    <w:lsdException w:name="Colorful List Accent 1" w:uiPriority="72"/>
-    <w:lsdException w:name="Colorful Grid Accent 1" w:uiPriority="73"/>
-    <w:lsdException w:name="Light Shading Accent 2" w:uiPriority="60"/>
-    <w:lsdException w:name="Light List Accent 2" w:uiPriority="61"/>
-    <w:lsdException w:name="Light Grid Accent 2" w:uiPriority="62"/>
-    <w:lsdException w:name="Medium Shading 1 Accent 2" w:uiPriority="63"/>
-    <w:lsdException w:name="Medium Shading 2 Accent 2" w:uiPriority="64"/>
-    <w:lsdException w:name="Medium List 1 Accent 2" w:uiPriority="65"/>
-    <w:lsdException w:name="Medium List 2 Accent 2" w:uiPriority="66"/>
-    <w:lsdException w:name="Medium Grid 1 Accent 2" w:uiPriority="67"/>
-    <w:lsdException w:name="Medium Grid 2 Accent 2" w:uiPriority="68"/>
-    <w:lsdException w:name="Medium Grid 3 Accent 2" w:uiPriority="69"/>
-    <w:lsdException w:name="Dark List Accent 2" w:uiPriority="70"/>
-    <w:lsdException w:name="Colorful Shading Accent 2" w:uiPriority="71"/>
-    <w:lsdException w:name="Colorful List Accent 2" w:uiPriority="72"/>
-    <w:lsdException w:name="Colorful Grid Accent 2" w:uiPriority="73"/>
-    <w:lsdException w:name="Light Shading Accent 3" w:uiPriority="60"/>
-    <w:lsdException w:name="Light List Accent 3" w:uiPriority="61"/>
-    <w:lsdException w:name="Light Grid Accent 3" w:uiPriority="62"/>
-    <w:lsdException w:name="Medium Shading 1 Accent 3" w:uiPriority="63"/>
-    <w:lsdException w:name="Medium Shading 2 Accent 3" w:uiPriority="64"/>
-    <w:lsdException w:name="Medium List 1 Accent 3" w:uiPriority="65"/>
-    <w:lsdException w:name="Medium List 2 Accent 3" w:uiPriority="66"/>
-    <w:lsdException w:name="Medium Grid 1 Accent 3" w:uiPriority="67"/>
-    <w:lsdException w:name="Medium Grid 2 Accent 3" w:uiPriority="68"/>
-    <w:lsdException w:name="Medium Grid 3 Accent 3" w:uiPriority="69"/>
-    <w:lsdException w:name="Dark List Accent 3" w:uiPriority="70"/>
-    <w:lsdException w:name="Colorful Shading Accent 3" w:uiPriority="71"/>
-    <w:lsdException w:name="Colorful List Accent 3" w:uiPriority="72"/>
-    <w:lsdException w:name="Colorful Grid Accent 3" w:uiPriority="73"/>
-    <w:lsdException w:name="Light Shading Accent 4" w:uiPriority="60"/>
-    <w:lsdException w:name="Light List Accent 4" w:uiPriority="61"/>
-    <w:lsdException w:name="Light Grid Accent 4" w:uiPriority="62"/>
-    <w:lsdException w:name="Medium Shading 1 Accent 4" w:uiPriority="63"/>
-    <w:lsdException w:name="Medium Shading 2 Accent 4" w:uiPriority="64"/>
-    <w:lsdException w:name="Medium List 1 Accent 4" w:uiPriority="65"/>
-    <w:lsdException w:name="Medium List 2 Accent 4" w:uiPriority="66"/>
-    <w:lsdException w:name="Medium Grid 1 Accent 4" w:uiPriority="67"/>
-    <w:lsdException w:name="Medium Grid 2 Accent 4" w:uiPriority="68"/>
-    <w:lsdException w:name="Medium Grid 3 Accent 4" w:uiPriority="69"/>
-    <w:lsdException w:name="Dark List Accent 4" w:uiPriority="70"/>
-    <w:lsdException w:name="Colorful Shading Accent 4" w:uiPriority="71"/>
-    <w:lsdException w:name="Colorful List Accent 4" w:uiPriority="72"/>
-    <w:lsdException w:name="Colorful Grid Accent 4" w:uiPriority="73"/>
-    <w:lsdException w:name="Light Shading Accent 5" w:uiPriority="60"/>
-    <w:lsdException w:name="Light List Accent 5" w:uiPriority="61"/>
-    <w:lsdException w:name="Light Grid Accent 5" w:uiPriority="62"/>
-    <w:lsdException w:name="Medium Shading 1 Accent 5" w:uiPriority="63"/>
-    <w:lsdException w:name="Medium Shading 2 Accent 5" w:uiPriority="64"/>
-    <w:lsdException w:name="Medium List 1 Accent 5" w:uiPriority="65"/>
-    <w:lsdException w:name="Medium List 2 Accent 5" w:uiPriority="66"/>
-    <w:lsdException w:name="Medium Grid 1 Accent 5" w:uiPriority="67"/>
-    <w:lsdException w:name="Medium Grid 2 Accent 5" w:uiPriority="68"/>
-    <w:lsdException w:name="Medium Grid 3 Accent 5" w:uiPriority="69"/>
-    <w:lsdException w:name="Dark List Accent 5" w:uiPriority="70"/>
-    <w:lsdException w:name="Colorful Shading Accent 5" w:uiPriority="71"/>
-    <w:lsdException w:name="Colorful List Accent 5" w:uiPriority="72"/>
-    <w:lsdException w:name="Colorful Grid Accent 5" w:uiPriority="73"/>
-    <w:lsdException w:name="Light Shading Accent 6" w:uiPriority="60"/>
-    <w:lsdException w:name="Light List Accent 6" w:uiPriority="61"/>
-    <w:lsdException w:name="Light Grid Accent 6" w:uiPriority="62"/>
-    <w:lsdException w:name="Medium Shading 1 Accent 6" w:uiPriority="63"/>
-    <w:lsdException w:name="Medium Shading 2 Accent 6" w:uiPriority="64"/>
-    <w:lsdException w:name="Medium List 1 Accent 6" w:uiPriority="65"/>
-    <w:lsdException w:name="Medium List 2 Accent 6" w:uiPriority="66"/>
-    <w:lsdException w:name="Medium Grid 1 Accent 6" w:uiPriority="67"/>
-    <w:lsdException w:name="Medium Grid 2 Accent 6" w:uiPriority="68"/>
-    <w:lsdException w:name="Medium Grid 3 Accent 6" w:uiPriority="69"/>
-    <w:lsdException w:name="Dark List Accent 6" w:uiPriority="70"/>
-    <w:lsdException w:name="Colorful Shading Accent 6" w:uiPriority="71"/>
-    <w:lsdException w:name="Colorful List Accent 6" w:uiPriority="72"/>
-    <w:lsdException w:name="Colorful Grid Accent 6" w:uiPriority="73"/>
-    <w:lsdException w:name="Subtle Emphasis" w:uiPriority="19" w:qFormat="1"/>
-    <w:lsdException w:name="Intense Emphasis" w:uiPriority="21"/>
-    <w:lsdException w:name="Subtle Reference" w:uiPriority="31"/>
-    <w:lsdException w:name="Intense Reference" w:uiPriority="32"/>
-    <w:lsdException w:name="Book Title" w:uiPriority="33"/>
-    <w:lsdException w:name="Bibliography" w:semiHidden="1" w:uiPriority="37" w:unhideWhenUsed="1"/>
-    <w:lsdException w:name="TOC Heading" w:semiHidden="1" w:uiPriority="39" w:unhideWhenUsed="1" w:qFormat="1"/>
-    <w:lsdException w:name="Plain Table 1" w:uiPriority="41"/>
-    <w:lsdException w:name="Plain Table 2" w:uiPriority="42"/>
-    <w:lsdException w:name="Plain Table 3" w:uiPriority="43"/>
-    <w:lsdException w:name="Plain Table 4" w:uiPriority="44"/>
-    <w:lsdException w:name="Plain Table 5" w:uiPriority="45"/>
-    <w:lsdException w:name="Grid Table Light" w:uiPriority="40"/>
-    <w:lsdException w:name="Grid Table 1 Light" w:uiPriority="46"/>
-    <w:lsdException w:name="Grid Table 2" w:uiPriority="47"/>
-    <w:lsdException w:name="Grid Table 3" w:uiPriority="48"/>
-    <w:lsdException w:name="Grid Table 4" w:uiPriority="49"/>
-    <w:lsdException w:name="Grid Table 5 Dark" w:uiPriority="50"/>
-    <w:lsdException w:name="Grid Table 6 Colorful" w:uiPriority="51"/>
-    <w:lsdException w:name="Grid Table 7 Colorful" w:uiPriority="52"/>
-    <w:lsdException w:name="Grid Table 1 Light Accent 1" w:uiPriority="46"/>
-    <w:lsdException w:name="Grid Table 2 Accent 1" w:uiPriority="47"/>
-    <w:lsdException w:name="Grid Table 3 Accent 1" w:uiPriority="48"/>
-    <w:lsdException w:name="Grid Table 4 Accent 1" w:uiPriority="49"/>
-    <w:lsdException w:name="Grid Table 5 Dark Accent 1" w:uiPriority="50"/>
-    <w:lsdException w:name="Grid Table 6 Colorful Accent 1" w:uiPriority="51"/>
-    <w:lsdException w:name="Grid Table 7 Colorful Accent 1" w:uiPriority="52"/>
-    <w:lsdException w:name="Grid Table 1 Light Accent 2" w:uiPriority="46"/>
-    <w:lsdException w:name="Grid Table 2 Accent 2" w:uiPriority="47"/>
-    <w:lsdException w:name="Grid Table 3 Accent 2" w:uiPriority="48"/>
-    <w:lsdException w:name="Grid Table 4 Accent 2" w:uiPriority="49"/>
-    <w:lsdException w:name="Grid Table 5 Dark Accent 2" w:uiPriority="50"/>
-    <w:lsdException w:name="Grid Table 6 Colorful Accent 2" w:uiPriority="51"/>
-    <w:lsdException w:name="Grid Table 7 Colorful Accent 2" w:uiPriority="52"/>
-    <w:lsdException w:name="Grid Table 1 Light Accent 3" w:uiPriority="46"/>
-    <w:lsdException w:name="Grid Table 2 Accent 3" w:uiPriority="47"/>
-    <w:lsdException w:name="Grid Table 3 Accent 3" w:uiPriority="48"/>
-    <w:lsdException w:name="Grid Table 4 Accent 3" w:uiPriority="49"/>
-    <w:lsdException w:name="Grid Table 5 Dark Accent 3" w:uiPriority="50"/>
-    <w:lsdException w:name="Grid Table 6 Colorful Accent 3" w:uiPriority="51"/>
-    <w:lsdException w:name="Grid Table 7 Colorful Accent 3" w:uiPriority="52"/>
-    <w:lsdException w:name="Grid Table 1 Light Accent 4" w:uiPriority="46"/>
-    <w:lsdException w:name="Grid Table 2 Accent 4" w:uiPriority="47"/>
-    <w:lsdException w:name="Grid Table 3 Accent 4" w:uiPriority="48"/>
-    <w:lsdException w:name="Grid Table 4 Accent 4" w:uiPriority="49"/>
-    <w:lsdException w:name="Grid Table 5 Dark Accent 4" w:uiPriority="50"/>
-    <w:lsdException w:name="Grid Table 6 Colorful Accent 4" w:uiPriority="51"/>
-    <w:lsdException w:name="Grid Table 7 Colorful Accent 4" w:uiPriority="52"/>
-    <w:lsdException w:name="Grid Table 1 Light Accent 5" w:uiPriority="46"/>
-    <w:lsdException w:name="Grid Table 2 Accent 5" w:uiPriority="47"/>
-    <w:lsdException w:name="Grid Table 3 Accent 5" w:uiPriority="48"/>
-    <w:lsdException w:name="Grid Table 4 Accent 5" w:uiPriority="49"/>
-    <w:lsdException w:name="Grid Table 5 Dark Accent 5" w:uiPriority="50"/>
-    <w:lsdException w:name="Grid Table 6 Colorful Accent 5" w:uiPriority="51"/>
-    <w:lsdException w:name="Grid Table 7 Colorful Accent 5" w:uiPriority="52"/>
-    <w:lsdException w:name="Grid Table 1 Light Accent 6" w:uiPriority="46"/>
-    <w:lsdException w:name="Grid Table 2 Accent 6" w:uiPriority="47"/>
-    <w:lsdException w:name="Grid Table 3 Accent 6" w:uiPriority="48"/>
-    <w:lsdException w:name="Grid Table 4 Accent 6" w:uiPriority="49"/>
-    <w:lsdException w:name="Grid Table 5 Dark Accent 6" w:uiPriority="50"/>
-    <w:lsdException w:name="Grid Table 6 Colorful Accent 6" w:uiPriority="51"/>
-    <w:lsdException w:name="Grid Table 7 Colorful Accent 6" w:uiPriority="52"/>
-    <w:lsdException w:name="List Table 1 Light" w:uiPriority="46"/>
-    <w:lsdException w:name="List Table 2" w:uiPriority="47"/>
-    <w:lsdException w:name="List Table 3" w:uiPriority="48"/>
-    <w:lsdException w:name="List Table 4" w:uiPriority="49"/>
-    <w:lsdException w:name="List Table 5 Dark" w:uiPriority="50"/>
-    <w:lsdException w:name="List Table 6 Colorful" w:uiPriority="51"/>
-    <w:lsdException w:name="List Table 7 Colorful" w:uiPriority="52"/>
-    <w:lsdException w:name="List Table 1 Light Accent 1" w:uiPriority="46"/>
-    <w:lsdException w:name="List Table 2 Accent 1" w:uiPriority="47"/>
-    <w:lsdException w:name="List Table 3 Accent 1" w:uiPriority="48"/>
-    <w:lsdException w:name="List Table 4 Accent 1" w:uiPriority="49"/>
-    <w:lsdException w:name="List Table 5 Dark Accent 1" w:uiPriority="50"/>
-    <w:lsdException w:name="List Table 6 Colorful Accent 1" w:uiPriority="51"/>
-    <w:lsdException w:name="List Table 7 Colorful Accent 1" w:uiPriority="52"/>
-    <w:lsdException w:name="List Table 1 Light Accent 2" w:uiPriority="46"/>
-    <w:lsdException w:name="List Table 2 Accent 2" w:uiPriority="47"/>
-    <w:lsdException w:name="List Table 3 Accent 2" w:uiPriority="48"/>
-    <w:lsdException w:name="List Table 4 Accent 2" w:uiPriority="49"/>
-    <w:lsdException w:name="List Table 5 Dark Accent 2" w:uiPriority="50"/>
-    <w:lsdException w:name="List Table 6 Colorful Accent 2" w:uiPriority="51"/>
-    <w:lsdException w:name="List Table 7 Colorful Accent 2" w:uiPriority="52"/>
-    <w:lsdException w:name="List Table 1 Light Accent 3" w:uiPriority="46"/>
-    <w:lsdException w:name="List Table 2 Accent 3" w:uiPriority="47"/>
-    <w:lsdException w:name="List Table 3 Accent 3" w:uiPriority="48"/>
-    <w:lsdException w:name="List Table 4 Accent 3" w:uiPriority="49"/>
-    <w:lsdException w:name="List Table 5 Dark Accent 3" w:uiPriority="50"/>
-    <w:lsdException w:name="List Table 6 Colorful Accent 3" w:uiPriority="51"/>
-    <w:lsdException w:name="List Table 7 Colorful Accent 3" w:uiPriority="52"/>
-    <w:lsdException w:name="List Table 1 Light Accent 4" w:uiPriority="46"/>
-    <w:lsdException w:name="List Table 2 Accent 4" w:uiPriority="47"/>
-    <w:lsdException w:name="List Table 3 Accent 4" w:uiPriority="48"/>
-    <w:lsdException w:name="List Table 4 Accent 4" w:uiPriority="49"/>
-    <w:lsdException w:name="List Table 5 Dark Accent 4" w:uiPriority="50"/>
-    <w:lsdException w:name="List Table 6 Colorful Accent 4" w:uiPriority="51"/>
-    <w:lsdException w:name="List Table 7 Colorful Accent 4" w:uiPriority="52"/>
-    <w:lsdException w:name="List Table 1 Light Accent 5" w:uiPriority="46"/>
-    <w:lsdException w:name="List Table 2 Accent 5" w:uiPriority="47"/>
-    <w:lsdException w:name="List Table 3 Accent 5" w:uiPriority="48"/>
-    <w:lsdException w:name="List Table 4 Accent 5" w:uiPriority="49"/>
-    <w:lsdException w:name="List Table 5 Dark Accent 5" w:uiPriority="50"/>
-    <w:lsdException w:name="List Table 6 Colorful Accent 5" w:uiPriority="51"/>
-    <w:lsdException w:name="List Table 7 Colorful Accent 5" w:uiPriority="52"/>
-    <w:lsdException w:name="List Table 1 Light Accent 6" w:uiPriority="46"/>
-    <w:lsdException w:name="List Table 2 Accent 6" w:uiPriority="47"/>
-    <w:lsdException w:name="List Table 3 Accent 6" w:uiPriority="48"/>
-    <w:lsdException w:name="List Table 4 Accent 6" w:uiPriority="49"/>
-    <w:lsdException w:name="List Table 5 Dark Accent 6" w:uiPriority="50"/>
-    <w:lsdException w:name="List Table 6 Colorful Accent 6" w:uiPriority="51"/>
-    <w:lsdException w:name="List Table 7 Colorful Accent 6" w:uiPriority="52"/>
+  <w:latentStyles w:defLockedState="0" w:defUIPriority="99" w:defSemiHidden="1" w:defUnhideWhenUsed="1" w:defQFormat="0" w:count="267">
+    <w:lsdException w:name="Normal" w:semiHidden="0" w:uiPriority="0" w:unhideWhenUsed="0" w:qFormat="1"/>
+    <w:lsdException w:name="heading 1" w:semiHidden="0" w:uiPriority="9" w:unhideWhenUsed="0" w:qFormat="1"/>
+    <w:lsdException w:name="heading 2" w:uiPriority="9" w:qFormat="1"/>
+    <w:lsdException w:name="heading 3" w:uiPriority="9" w:qFormat="1"/>
+    <w:lsdException w:name="heading 4" w:uiPriority="9" w:qFormat="1"/>
+    <w:lsdException w:name="heading 5" w:uiPriority="9" w:qFormat="1"/>
+    <w:lsdException w:name="heading 6" w:uiPriority="9" w:qFormat="1"/>
+    <w:lsdException w:name="heading 7" w:uiPriority="9" w:qFormat="1"/>
+    <w:lsdException w:name="heading 8" w:uiPriority="9" w:qFormat="1"/>
+    <w:lsdException w:name="heading 9" w:uiPriority="9" w:qFormat="1"/>
+    <w:lsdException w:name="toc 1" w:uiPriority="39"/>
+    <w:lsdException w:name="toc 2" w:uiPriority="39"/>
+    <w:lsdException w:name="toc 3" w:uiPriority="39"/>
+    <w:lsdException w:name="toc 4" w:uiPriority="39"/>
+    <w:lsdException w:name="toc 5" w:uiPriority="39"/>
+    <w:lsdException w:name="toc 6" w:uiPriority="39"/>
+    <w:lsdException w:name="toc 7" w:uiPriority="39"/>
+    <w:lsdException w:name="toc 8" w:uiPriority="39"/>
+    <w:lsdException w:name="toc 9" w:uiPriority="39"/>
+    <w:lsdException w:name="caption" w:uiPriority="35" w:qFormat="1"/>
+    <w:lsdException w:name="Title" w:semiHidden="0" w:uiPriority="10" w:unhideWhenUsed="0"/>
+    <w:lsdException w:name="Default Paragraph Font" w:uiPriority="1"/>
+    <w:lsdException w:name="Subtitle" w:semiHidden="0" w:uiPriority="11" w:unhideWhenUsed="0"/>
+    <w:lsdException w:name="Strong" w:semiHidden="0" w:uiPriority="0" w:unhideWhenUsed="0" w:qFormat="1"/>
+    <w:lsdException w:name="Emphasis" w:semiHidden="0" w:uiPriority="20" w:unhideWhenUsed="0" w:qFormat="1"/>
+    <w:lsdException w:name="Table Grid" w:semiHidden="0" w:uiPriority="59" w:unhideWhenUsed="0"/>
+    <w:lsdException w:name="Placeholder Text" w:unhideWhenUsed="0"/>
+    <w:lsdException w:name="No Spacing" w:semiHidden="0" w:uiPriority="1" w:unhideWhenUsed="0" w:qFormat="1"/>
+    <w:lsdException w:name="Light Shading" w:semiHidden="0" w:uiPriority="60" w:unhideWhenUsed="0"/>
+    <w:lsdException w:name="Light List" w:semiHidden="0" w:uiPriority="61" w:unhideWhenUsed="0"/>
+    <w:lsdException w:name="Light Grid" w:semiHidden="0" w:uiPriority="62" w:unhideWhenUsed="0"/>
+    <w:lsdException w:name="Medium Shading 1" w:semiHidden="0" w:uiPriority="63" w:unhideWhenUsed="0"/>
+    <w:lsdException w:name="Medium Shading 2" w:semiHidden="0" w:uiPriority="64" w:unhideWhenUsed="0"/>
+    <w:lsdException w:name="Medium List 1" w:semiHidden="0" w:uiPriority="65" w:unhideWhenUsed="0"/>
+    <w:lsdException w:name="Medium List 2" w:semiHidden="0" w:uiPriority="66" w:unhideWhenUsed="0"/>
+    <w:lsdException w:name="Medium Grid 1" w:semiHidden="0" w:uiPriority="67" w:unhideWhenUsed="0"/>
+    <w:lsdException w:name="Medium Grid 2" w:semiHidden="0" w:uiPriority="68" w:unhideWhenUsed="0"/>
+    <w:lsdException w:name="Medium Grid 3" w:semiHidden="0" w:uiPriority="69" w:unhideWhenUsed="0"/>
+    <w:lsdException w:name="Dark List" w:semiHidden="0" w:uiPriority="70" w:unhideWhenUsed="0"/>
+    <w:lsdException w:name="Colorful Shading" w:semiHidden="0" w:uiPriority="71" w:unhideWhenUsed="0"/>
+    <w:lsdException w:name="Colorful List" w:semiHidden="0" w:uiPriority="72" w:unhideWhenUsed="0"/>
+    <w:lsdException w:name="Colorful Grid" w:semiHidden="0" w:uiPriority="73" w:unhideWhenUsed="0"/>
+    <w:lsdException w:name="Light Shading Accent 1" w:semiHidden="0" w:uiPriority="60" w:unhideWhenUsed="0"/>
+    <w:lsdException w:name="Light List Accent 1" w:semiHidden="0" w:uiPriority="61" w:unhideWhenUsed="0"/>
+    <w:lsdException w:name="Light Grid Accent 1" w:semiHidden="0" w:uiPriority="62" w:unhideWhenUsed="0"/>
+    <w:lsdException w:name="Medium Shading 1 Accent 1" w:semiHidden="0" w:uiPriority="63" w:unhideWhenUsed="0"/>
+    <w:lsdException w:name="Medium Shading 2 Accent 1" w:semiHidden="0" w:uiPriority="64" w:unhideWhenUsed="0"/>
+    <w:lsdException w:name="Medium List 1 Accent 1" w:semiHidden="0" w:uiPriority="65" w:unhideWhenUsed="0"/>
+    <w:lsdException w:name="Revision" w:unhideWhenUsed="0"/>
+    <w:lsdException w:name="List Paragraph" w:semiHidden="0" w:uiPriority="34" w:unhideWhenUsed="0" w:qFormat="1"/>
+    <w:lsdException w:name="Quote" w:semiHidden="0" w:uiPriority="29" w:unhideWhenUsed="0"/>
+    <w:lsdException w:name="Intense Quote" w:semiHidden="0" w:uiPriority="30" w:unhideWhenUsed="0"/>
+    <w:lsdException w:name="Medium List 2 Accent 1" w:semiHidden="0" w:uiPriority="66" w:unhideWhenUsed="0"/>
+    <w:lsdException w:name="Medium Grid 1 Accent 1" w:semiHidden="0" w:uiPriority="67" w:unhideWhenUsed="0"/>
+    <w:lsdException w:name="Medium Grid 2 Accent 1" w:semiHidden="0" w:uiPriority="68" w:unhideWhenUsed="0"/>
+    <w:lsdException w:name="Medium Grid 3 Accent 1" w:semiHidden="0" w:uiPriority="69" w:unhideWhenUsed="0"/>
+    <w:lsdException w:name="Dark List Accent 1" w:semiHidden="0" w:uiPriority="70" w:unhideWhenUsed="0"/>
+    <w:lsdException w:name="Colorful Shading Accent 1" w:semiHidden="0" w:uiPriority="71" w:unhideWhenUsed="0"/>
+    <w:lsdException w:name="Colorful List Accent 1" w:semiHidden="0" w:uiPriority="72" w:unhideWhenUsed="0"/>
+    <w:lsdException w:name="Colorful Grid Accent 1" w:semiHidden="0" w:uiPriority="73" w:unhideWhenUsed="0"/>
+    <w:lsdException w:name="Light Shading Accent 2" w:semiHidden="0" w:uiPriority="60" w:unhideWhenUsed="0"/>
+    <w:lsdException w:name="Light List Accent 2" w:semiHidden="0" w:uiPriority="61" w:unhideWhenUsed="0"/>
+    <w:lsdException w:name="Light Grid Accent 2" w:semiHidden="0" w:uiPriority="62" w:unhideWhenUsed="0"/>
+    <w:lsdException w:name="Medium Shading 1 Accent 2" w:semiHidden="0" w:uiPriority="63" w:unhideWhenUsed="0"/>
+    <w:lsdException w:name="Medium Shading 2 Accent 2" w:semiHidden="0" w:uiPriority="64" w:unhideWhenUsed="0"/>
+    <w:lsdException w:name="Medium List 1 Accent 2" w:semiHidden="0" w:uiPriority="65" w:unhideWhenUsed="0"/>
+    <w:lsdException w:name="Medium List 2 Accent 2" w:semiHidden="0" w:uiPriority="66" w:unhideWhenUsed="0"/>
+    <w:lsdException w:name="Medium Grid 1 Accent 2" w:semiHidden="0" w:uiPriority="67" w:unhideWhenUsed="0"/>
+    <w:lsdException w:name="Medium Grid 2 Accent 2" w:semiHidden="0" w:uiPriority="68" w:unhideWhenUsed="0"/>
+    <w:lsdException w:name="Medium Grid 3 Accent 2" w:semiHidden="0" w:uiPriority="69" w:unhideWhenUsed="0"/>
+    <w:lsdException w:name="Dark List Accent 2" w:semiHidden="0" w:uiPriority="70" w:unhideWhenUsed="0"/>
+    <w:lsdException w:name="Colorful Shading Accent 2" w:semiHidden="0" w:uiPriority="71" w:unhideWhenUsed="0"/>
+    <w:lsdException w:name="Colorful List Accent 2" w:semiHidden="0" w:uiPriority="72" w:unhideWhenUsed="0"/>
+    <w:lsdException w:name="Colorful Grid Accent 2" w:semiHidden="0" w:uiPriority="73" w:unhideWhenUsed="0"/>
+    <w:lsdException w:name="Light Shading Accent 3" w:semiHidden="0" w:uiPriority="60" w:unhideWhenUsed="0"/>
+    <w:lsdException w:name="Light List Accent 3" w:semiHidden="0" w:uiPriority="61" w:unhideWhenUsed="0"/>
+    <w:lsdException w:name="Light Grid Accent 3" w:semiHidden="0" w:uiPriority="62" w:unhideWhenUsed="0"/>
+    <w:lsdException w:name="Medium Shading 1 Accent 3" w:semiHidden="0" w:uiPriority="63" w:unhideWhenUsed="0"/>
+    <w:lsdException w:name="Medium Shading 2 Accent 3" w:semiHidden="0" w:uiPriority="64" w:unhideWhenUsed="0"/>
+    <w:lsdException w:name="Medium List 1 Accent 3" w:semiHidden="0" w:uiPriority="65" w:unhideWhenUsed="0"/>
+    <w:lsdException w:name="Medium List 2 Accent 3" w:semiHidden="0" w:uiPriority="66" w:unhideWhenUsed="0"/>
+    <w:lsdException w:name="Medium Grid 1 Accent 3" w:semiHidden="0" w:uiPriority="67" w:unhideWhenUsed="0"/>
+    <w:lsdException w:name="Medium Grid 2 Accent 3" w:semiHidden="0" w:uiPriority="68" w:unhideWhenUsed="0"/>
+    <w:lsdException w:name="Medium Grid 3 Accent 3" w:semiHidden="0" w:uiPriority="69" w:unhideWhenUsed="0"/>
+    <w:lsdException w:name="Dark List Accent 3" w:semiHidden="0" w:uiPriority="70" w:unhideWhenUsed="0"/>
+    <w:lsdException w:name="Colorful Shading Accent 3" w:semiHidden="0" w:uiPriority="71" w:unhideWhenUsed="0"/>
+    <w:lsdException w:name="Colorful List Accent 3" w:semiHidden="0" w:uiPriority="72" w:unhideWhenUsed="0"/>
+    <w:lsdException w:name="Colorful Grid Accent 3" w:semiHidden="0" w:uiPriority="73" w:unhideWhenUsed="0"/>
+    <w:lsdException w:name="Light Shading Accent 4" w:semiHidden="0" w:uiPriority="60" w:unhideWhenUsed="0"/>
+    <w:lsdException w:name="Light List Accent 4" w:semiHidden="0" w:uiPriority="61" w:unhideWhenUsed="0"/>
+    <w:lsdException w:name="Light Grid Accent 4" w:semiHidden="0" w:uiPriority="62" w:unhideWhenUsed="0"/>
+    <w:lsdException w:name="Medium Shading 1 Accent 4" w:semiHidden="0" w:uiPriority="63" w:unhideWhenUsed="0"/>
+    <w:lsdException w:name="Medium Shading 2 Accent 4" w:semiHidden="0" w:uiPriority="64" w:unhideWhenUsed="0"/>
+    <w:lsdException w:name="Medium List 1 Accent 4" w:semiHidden="0" w:uiPriority="65" w:unhideWhenUsed="0"/>
+    <w:lsdException w:name="Medium List 2 Accent 4" w:semiHidden="0" w:uiPriority="66" w:unhideWhenUsed="0"/>
+    <w:lsdException w:name="Medium Grid 1 Accent 4" w:semiHidden="0" w:uiPriority="67" w:unhideWhenUsed="0"/>
+    <w:lsdException w:name="Medium Grid 2 Accent 4" w:semiHidden="0" w:uiPriority="68" w:unhideWhenUsed="0"/>
+    <w:lsdException w:name="Medium Grid 3 Accent 4" w:semiHidden="0" w:uiPriority="69" w:unhideWhenUsed="0"/>
+    <w:lsdException w:name="Dark List Accent 4" w:semiHidden="0" w:uiPriority="70" w:unhideWhenUsed="0"/>
+    <w:lsdException w:name="Colorful Shading Accent 4" w:semiHidden="0" w:uiPriority="71" w:unhideWhenUsed="0"/>
+    <w:lsdException w:name="Colorful List Accent 4" w:semiHidden="0" w:uiPriority="72" w:unhideWhenUsed="0"/>
+    <w:lsdException w:name="Colorful Grid Accent 4" w:semiHidden="0" w:uiPriority="73" w:unhideWhenUsed="0"/>
+    <w:lsdException w:name="Light Shading Accent 5" w:semiHidden="0" w:uiPriority="60" w:unhideWhenUsed="0"/>
+    <w:lsdException w:name="Light List Accent 5" w:semiHidden="0" w:uiPriority="61" w:unhideWhenUsed="0"/>
+    <w:lsdException w:name="Light Grid Accent 5" w:semiHidden="0" w:uiPriority="62" w:unhideWhenUsed="0"/>
+    <w:lsdException w:name="Medium Shading 1 Accent 5" w:semiHidden="0" w:uiPriority="63" w:unhideWhenUsed="0"/>
+    <w:lsdException w:name="Medium Shading 2 Accent 5" w:semiHidden="0" w:uiPriority="64" w:unhideWhenUsed="0"/>
+    <w:lsdException w:name="Medium List 1 Accent 5" w:semiHidden="0" w:uiPriority="65" w:unhideWhenUsed="0"/>
+    <w:lsdException w:name="Medium List 2 Accent 5" w:semiHidden="0" w:uiPriority="66" w:unhideWhenUsed="0"/>
+    <w:lsdException w:name="Medium Grid 1 Accent 5" w:semiHidden="0" w:uiPriority="67" w:unhideWhenUsed="0"/>
+    <w:lsdException w:name="Medium Grid 2 Accent 5" w:semiHidden="0" w:uiPriority="68" w:unhideWhenUsed="0"/>
+    <w:lsdException w:name="Medium Grid 3 Accent 5" w:semiHidden="0" w:uiPriority="69" w:unhideWhenUsed="0"/>
+    <w:lsdException w:name="Dark List Accent 5" w:semiHidden="0" w:uiPriority="70" w:unhideWhenUsed="0"/>
+    <w:lsdException w:name="Colorful Shading Accent 5" w:semiHidden="0" w:uiPriority="71" w:unhideWhenUsed="0"/>
+    <w:lsdException w:name="Colorful List Accent 5" w:semiHidden="0" w:uiPriority="72" w:unhideWhenUsed="0"/>
+    <w:lsdException w:name="Colorful Grid Accent 5" w:semiHidden="0" w:uiPriority="73" w:unhideWhenUsed="0"/>
+    <w:lsdException w:name="Light Shading Accent 6" w:semiHidden="0" w:uiPriority="60" w:unhideWhenUsed="0"/>
+    <w:lsdException w:name="Light List Accent 6" w:semiHidden="0" w:uiPriority="61" w:unhideWhenUsed="0"/>
+    <w:lsdException w:name="Light Grid Accent 6" w:semiHidden="0" w:uiPriority="62" w:unhideWhenUsed="0"/>
+    <w:lsdException w:name="Medium Shading 1 Accent 6" w:semiHidden="0" w:uiPriority="63" w:unhideWhenUsed="0"/>
+    <w:lsdException w:name="Medium Shading 2 Accent 6" w:semiHidden="0" w:uiPriority="64" w:unhideWhenUsed="0"/>
+    <w:lsdException w:name="Medium List 1 Accent 6" w:semiHidden="0" w:uiPriority="65" w:unhideWhenUsed="0"/>
+    <w:lsdException w:name="Medium List 2 Accent 6" w:semiHidden="0" w:uiPriority="66" w:unhideWhenUsed="0"/>
+    <w:lsdException w:name="Medium Grid 1 Accent 6" w:semiHidden="0" w:uiPriority="67" w:unhideWhenUsed="0"/>
+    <w:lsdException w:name="Medium Grid 2 Accent 6" w:semiHidden="0" w:uiPriority="68" w:unhideWhenUsed="0"/>
+    <w:lsdException w:name="Medium Grid 3 Accent 6" w:semiHidden="0" w:uiPriority="69" w:unhideWhenUsed="0"/>
+    <w:lsdException w:name="Dark List Accent 6" w:semiHidden="0" w:uiPriority="70" w:unhideWhenUsed="0"/>
+    <w:lsdException w:name="Colorful Shading Accent 6" w:semiHidden="0" w:uiPriority="71" w:unhideWhenUsed="0"/>
+    <w:lsdException w:name="Colorful List Accent 6" w:semiHidden="0" w:uiPriority="72" w:unhideWhenUsed="0"/>
+    <w:lsdException w:name="Colorful Grid Accent 6" w:semiHidden="0" w:uiPriority="73" w:unhideWhenUsed="0"/>
+    <w:lsdException w:name="Subtle Emphasis" w:semiHidden="0" w:uiPriority="19" w:unhideWhenUsed="0" w:qFormat="1"/>
+    <w:lsdException w:name="Intense Emphasis" w:semiHidden="0" w:uiPriority="21" w:unhideWhenUsed="0"/>
+    <w:lsdException w:name="Subtle Reference" w:semiHidden="0" w:uiPriority="31" w:unhideWhenUsed="0"/>
+    <w:lsdException w:name="Intense Reference" w:semiHidden="0" w:uiPriority="32" w:unhideWhenUsed="0"/>
+    <w:lsdException w:name="Book Title" w:semiHidden="0" w:uiPriority="33" w:unhideWhenUsed="0"/>
+    <w:lsdException w:name="Bibliography" w:uiPriority="37"/>
+    <w:lsdException w:name="TOC Heading" w:uiPriority="39" w:qFormat="1"/>
   </w:latentStyles>
   <w:style w:type="paragraph" w:default="1" w:styleId="Normal">
     <w:name w:val="Normal"/>
@@ -5976,6 +4958,7 @@
     <w:uiPriority w:val="99"/>
     <w:semiHidden/>
     <w:unhideWhenUsed/>
+    <w:qFormat/>
     <w:tblPr>
       <w:tblInd w:w="0" w:type="dxa"/>
       <w:tblCellMar>
@@ -6222,6 +5205,7 @@
       <w:spacing w:after="0" w:line="240" w:lineRule="auto"/>
     </w:pPr>
     <w:tblPr>
+      <w:tblInd w:w="0" w:type="dxa"/>
       <w:tblBorders>
         <w:top w:val="single" w:sz="4" w:space="0" w:color="auto"/>
         <w:left w:val="single" w:sz="4" w:space="0" w:color="auto"/>
@@ -6230,6 +5214,12 @@
         <w:insideH w:val="single" w:sz="4" w:space="0" w:color="auto"/>
         <w:insideV w:val="single" w:sz="4" w:space="0" w:color="auto"/>
       </w:tblBorders>
+      <w:tblCellMar>
+        <w:top w:w="0" w:type="dxa"/>
+        <w:left w:w="108" w:type="dxa"/>
+        <w:bottom w:w="0" w:type="dxa"/>
+        <w:right w:w="108" w:type="dxa"/>
+      </w:tblCellMar>
     </w:tblPr>
   </w:style>
   <w:style w:type="character" w:customStyle="1" w:styleId="ListParagraphChar">
@@ -6670,7 +5660,7 @@
 </file>
 
 <file path=customXml/itemProps1.xml><?xml version="1.0" encoding="utf-8"?>
-<ds:datastoreItem xmlns:ds="http://schemas.openxmlformats.org/officeDocument/2006/customXml" ds:itemID="{4A9A3A71-6EB6-433F-8031-31541B8337D1}">
+<ds:datastoreItem xmlns:ds="http://schemas.openxmlformats.org/officeDocument/2006/customXml" ds:itemID="{B6781F8A-DBAC-4C44-A271-5BB504476FFF}">
   <ds:schemaRefs>
     <ds:schemaRef ds:uri="http://schemas.openxmlformats.org/officeDocument/2006/bibliography"/>
   </ds:schemaRefs>

</xml_diff>